<commit_message>
Homework question 1 is complete :boom:
</commit_message>
<xml_diff>
--- a/Assignment 4/solutions/yourgame/word/yourgame 4.3.docx
+++ b/Assignment 4/solutions/yourgame/word/yourgame 4.3.docx
@@ -1,6 +1,6 @@
 
 <file path=word/document.xml><?xml version="1.0" encoding="utf-8"?>
-<w:document xmlns:wpc="http://schemas.microsoft.com/office/word/2010/wordprocessingCanvas" xmlns:mc="http://schemas.openxmlformats.org/markup-compatibility/2006" xmlns:o="urn:schemas-microsoft-com:office:office" xmlns:r="http://schemas.openxmlformats.org/officeDocument/2006/relationships" xmlns:m="http://schemas.openxmlformats.org/officeDocument/2006/math" xmlns:v="urn:schemas-microsoft-com:vml" xmlns:wp14="http://schemas.microsoft.com/office/word/2010/wordprocessingDrawing" xmlns:wp="http://schemas.openxmlformats.org/drawingml/2006/wordprocessingDrawing" xmlns:w="http://schemas.openxmlformats.org/wordprocessingml/2006/main" xmlns:w14="http://schemas.microsoft.com/office/word/2010/wordml" xmlns:w10="urn:schemas-microsoft-com:office:word" xmlns:w15="http://schemas.microsoft.com/office/word/2012/wordml" xmlns:wpg="http://schemas.microsoft.com/office/word/2010/wordprocessingGroup" xmlns:wpi="http://schemas.microsoft.com/office/word/2010/wordprocessingInk" xmlns:wne="http://schemas.microsoft.com/office/word/2006/wordml" xmlns:wps="http://schemas.microsoft.com/office/word/2010/wordprocessingShape" xmlns:wpsCustomData="http://www.wps.cn/officeDocument/2013/wpsCustomData" mc:Ignorable="w14 w15 wp14">
+<w:document xmlns:wpc="http://schemas.microsoft.com/office/word/2010/wordprocessingCanvas" xmlns:cx="http://schemas.microsoft.com/office/drawing/2014/chartex" xmlns:cx1="http://schemas.microsoft.com/office/drawing/2015/9/8/chartex" xmlns:cx2="http://schemas.microsoft.com/office/drawing/2015/10/21/chartex" xmlns:cx3="http://schemas.microsoft.com/office/drawing/2016/5/9/chartex" xmlns:cx4="http://schemas.microsoft.com/office/drawing/2016/5/10/chartex" xmlns:cx5="http://schemas.microsoft.com/office/drawing/2016/5/11/chartex" xmlns:cx6="http://schemas.microsoft.com/office/drawing/2016/5/12/chartex" xmlns:cx7="http://schemas.microsoft.com/office/drawing/2016/5/13/chartex" xmlns:cx8="http://schemas.microsoft.com/office/drawing/2016/5/14/chartex" xmlns:mc="http://schemas.openxmlformats.org/markup-compatibility/2006" xmlns:aink="http://schemas.microsoft.com/office/drawing/2016/ink" xmlns:am3d="http://schemas.microsoft.com/office/drawing/2017/model3d" xmlns:o="urn:schemas-microsoft-com:office:office" xmlns:r="http://schemas.openxmlformats.org/officeDocument/2006/relationships" xmlns:m="http://schemas.openxmlformats.org/officeDocument/2006/math" xmlns:v="urn:schemas-microsoft-com:vml" xmlns:wp14="http://schemas.microsoft.com/office/word/2010/wordprocessingDrawing" xmlns:wp="http://schemas.openxmlformats.org/drawingml/2006/wordprocessingDrawing" xmlns:w10="urn:schemas-microsoft-com:office:word" xmlns:w="http://schemas.openxmlformats.org/wordprocessingml/2006/main" xmlns:w14="http://schemas.microsoft.com/office/word/2010/wordml" xmlns:w15="http://schemas.microsoft.com/office/word/2012/wordml" xmlns:w16cid="http://schemas.microsoft.com/office/word/2016/wordml/cid" xmlns:w16se="http://schemas.microsoft.com/office/word/2015/wordml/symex" xmlns:wpg="http://schemas.microsoft.com/office/word/2010/wordprocessingGroup" xmlns:wpi="http://schemas.microsoft.com/office/word/2010/wordprocessingInk" xmlns:wne="http://schemas.microsoft.com/office/word/2006/wordml" xmlns:wps="http://schemas.microsoft.com/office/word/2010/wordprocessingShape" mc:Ignorable="w14 w15 w16se w16cid wp14">
   <w:body>
     <w:p>
       <w:pPr>
@@ -55,20 +55,12 @@
         <w:wordWrap w:val="0"/>
         <w:bidi/>
         <w:rPr>
-          <w:rFonts w:hint="cs" w:cstheme="minorBidi"/>
           <w:b/>
           <w:bCs/>
           <w:color w:val="000000" w:themeColor="text1"/>
           <w:sz w:val="28"/>
           <w:szCs w:val="28"/>
           <w:rtl/>
-          <w:cs w:val="0"/>
-          <w:lang w:val="en-US" w:bidi="he-IL"/>
-          <w14:textFill>
-            <w14:solidFill>
-              <w14:schemeClr w14:val="tx1"/>
-            </w14:solidFill>
-          </w14:textFill>
         </w:rPr>
       </w:pPr>
       <w:r>
@@ -80,11 +72,6 @@
           <w:sz w:val="28"/>
           <w:szCs w:val="28"/>
           <w:rtl/>
-          <w14:textFill>
-            <w14:solidFill>
-              <w14:schemeClr w14:val="tx1"/>
-            </w14:solidFill>
-          </w14:textFill>
         </w:rPr>
         <w:t xml:space="preserve">שם הרעיון </w:t>
       </w:r>
@@ -96,11 +83,6 @@
           <w:sz w:val="28"/>
           <w:szCs w:val="28"/>
           <w:rtl/>
-          <w14:textFill>
-            <w14:solidFill>
-              <w14:schemeClr w14:val="tx1"/>
-            </w14:solidFill>
-          </w14:textFill>
         </w:rPr>
         <w:t>–</w:t>
       </w:r>
@@ -113,17 +95,12 @@
           <w:sz w:val="28"/>
           <w:szCs w:val="28"/>
           <w:rtl/>
-          <w14:textFill>
-            <w14:solidFill>
-              <w14:schemeClr w14:val="tx1"/>
-            </w14:solidFill>
-          </w14:textFill>
         </w:rPr>
         <w:t xml:space="preserve"> </w:t>
       </w:r>
       <w:r>
         <w:rPr>
-          <w:rFonts w:hint="cs" w:cstheme="minorBidi"/>
+          <w:rFonts w:hint="cs"/>
           <w:b/>
           <w:bCs/>
           <w:color w:val="000000" w:themeColor="text1"/>
@@ -131,18 +108,12 @@
           <w:szCs w:val="28"/>
           <w:rtl/>
           <w:cs/>
-          <w:lang w:bidi="he-IL"/>
-          <w14:textFill>
-            <w14:solidFill>
-              <w14:schemeClr w14:val="tx1"/>
-            </w14:solidFill>
-          </w14:textFill>
         </w:rPr>
         <w:t>מונופול</w:t>
       </w:r>
       <w:r>
         <w:rPr>
-          <w:rFonts w:hint="cs" w:cstheme="minorBidi"/>
+          <w:rFonts w:hint="cs"/>
           <w:b/>
           <w:bCs/>
           <w:color w:val="000000" w:themeColor="text1"/>
@@ -150,12 +121,6 @@
           <w:szCs w:val="28"/>
           <w:rtl/>
           <w:cs/>
-          <w:lang w:val="en-US" w:bidi="he-IL"/>
-          <w14:textFill>
-            <w14:solidFill>
-              <w14:schemeClr w14:val="tx1"/>
-            </w14:solidFill>
-          </w14:textFill>
         </w:rPr>
         <w:t xml:space="preserve"> דמקה</w:t>
       </w:r>
@@ -186,9 +151,7 @@
         <w:wordWrap w:val="0"/>
         <w:bidi/>
         <w:rPr>
-          <w:rFonts w:hint="default" w:cstheme="minorBidi"/>
-          <w:rtl/>
-          <w:lang w:val="en-US" w:bidi="he-IL"/>
+          <w:rtl/>
         </w:rPr>
       </w:pPr>
       <w:r>
@@ -228,10 +191,9 @@
       </w:r>
       <w:r>
         <w:rPr>
-          <w:rFonts w:hint="cs" w:cstheme="minorBidi"/>
-          <w:rtl/>
-          <w:cs/>
-          <w:lang w:val="en-US" w:bidi="he-IL"/>
+          <w:rFonts w:hint="cs"/>
+          <w:rtl/>
+          <w:cs/>
         </w:rPr>
         <w:t>, דמות השחקן, חיילים של כל שחקן, קלפי מזל, שעון תורות, לוח המשחק, בתים, מלונות, קלפי הנכסים וכמובן דמויות היריבים.</w:t>
       </w:r>
@@ -293,21 +255,19 @@
       </w:r>
       <w:r>
         <w:rPr>
-          <w:rFonts w:hint="cs" w:cstheme="minorBidi"/>
-          <w:bCs/>
-          <w:rtl/>
-          <w:cs/>
-          <w:lang w:bidi="he-IL"/>
+          <w:rFonts w:hint="cs"/>
+          <w:bCs/>
+          <w:rtl/>
+          <w:cs/>
         </w:rPr>
         <w:t>דמות</w:t>
       </w:r>
       <w:r>
         <w:rPr>
-          <w:rFonts w:hint="cs" w:cstheme="minorBidi"/>
-          <w:bCs/>
-          <w:rtl/>
-          <w:cs/>
-          <w:lang w:val="en-US" w:bidi="he-IL"/>
+          <w:rFonts w:hint="cs"/>
+          <w:bCs/>
+          <w:rtl/>
+          <w:cs/>
         </w:rPr>
         <w:t xml:space="preserve"> השחקן</w:t>
       </w:r>
@@ -322,7 +282,7 @@
     </w:p>
     <w:p>
       <w:pPr>
-        <w:pStyle w:val="5"/>
+        <w:pStyle w:val="a4"/>
         <w:numPr>
           <w:ilvl w:val="0"/>
           <w:numId w:val="1"/>
@@ -332,26 +292,24 @@
       </w:pPr>
       <w:r>
         <w:rPr>
-          <w:rFonts w:hint="cs" w:cstheme="minorBidi"/>
-          <w:rtl/>
-          <w:cs/>
-          <w:lang w:bidi="he-IL"/>
+          <w:rFonts w:hint="cs"/>
+          <w:rtl/>
+          <w:cs/>
         </w:rPr>
         <w:t>מראה</w:t>
       </w:r>
       <w:r>
         <w:rPr>
-          <w:rFonts w:hint="cs" w:cstheme="minorBidi"/>
-          <w:rtl/>
-          <w:cs/>
-          <w:lang w:val="en-US" w:bidi="he-IL"/>
+          <w:rFonts w:hint="cs"/>
+          <w:rtl/>
+          <w:cs/>
         </w:rPr>
         <w:t xml:space="preserve"> - כל דמות של שחקן תיראה שונה משאר הדמיות</w:t>
       </w:r>
     </w:p>
     <w:p>
       <w:pPr>
-        <w:pStyle w:val="5"/>
+        <w:pStyle w:val="a4"/>
         <w:numPr>
           <w:ilvl w:val="0"/>
           <w:numId w:val="1"/>
@@ -361,22 +319,18 @@
       </w:pPr>
       <w:r>
         <w:rPr>
-          <w:rFonts w:hint="cs" w:cstheme="minorBidi"/>
-          <w:rtl/>
-          <w:cs/>
-          <w:lang w:val="en-US" w:bidi="he-IL"/>
+          <w:rFonts w:hint="cs"/>
+          <w:rtl/>
+          <w:cs/>
         </w:rPr>
         <w:t>צבע - לכל שחקן תהיה דמות בצבע ייחודי</w:t>
       </w:r>
     </w:p>
     <w:p>
       <w:pPr>
-        <w:pStyle w:val="5"/>
-        <w:numPr>
-          <w:numId w:val="0"/>
-        </w:numPr>
-        <w:bidi/>
-        <w:ind w:left="360" w:leftChars="0"/>
+        <w:pStyle w:val="a4"/>
+        <w:bidi/>
+        <w:ind w:left="360"/>
         <w:jc w:val="both"/>
       </w:pPr>
     </w:p>
@@ -392,12 +346,11 @@
       </w:pPr>
       <w:r>
         <w:rPr>
-          <w:rFonts w:hint="cs" w:cstheme="minorBidi"/>
-          <w:b/>
-          <w:bCs/>
-          <w:rtl/>
-          <w:cs/>
-          <w:lang w:bidi="he-IL"/>
+          <w:rFonts w:hint="cs"/>
+          <w:b/>
+          <w:bCs/>
+          <w:rtl/>
+          <w:cs/>
         </w:rPr>
         <w:t>חיילים</w:t>
       </w:r>
@@ -421,7 +374,7 @@
     </w:p>
     <w:p>
       <w:pPr>
-        <w:pStyle w:val="5"/>
+        <w:pStyle w:val="a4"/>
         <w:numPr>
           <w:ilvl w:val="0"/>
           <w:numId w:val="2"/>
@@ -434,39 +387,35 @@
       </w:pPr>
       <w:r>
         <w:rPr>
-          <w:rFonts w:hint="cs" w:cstheme="minorBidi"/>
-          <w:bCs/>
-          <w:rtl/>
-          <w:cs/>
-          <w:lang w:bidi="he-IL"/>
+          <w:rFonts w:hint="cs"/>
+          <w:bCs/>
+          <w:rtl/>
+          <w:cs/>
         </w:rPr>
         <w:t>צבע</w:t>
       </w:r>
       <w:r>
         <w:rPr>
-          <w:rFonts w:hint="cs" w:cstheme="minorBidi"/>
-          <w:bCs/>
-          <w:rtl/>
-          <w:cs/>
-          <w:lang w:val="en-US" w:bidi="he-IL"/>
+          <w:rFonts w:hint="cs"/>
+          <w:bCs/>
+          <w:rtl/>
+          <w:cs/>
         </w:rPr>
         <w:t xml:space="preserve"> - </w:t>
       </w:r>
       <w:r>
         <w:rPr>
-          <w:rFonts w:hint="cs" w:cstheme="minorBidi"/>
-          <w:b/>
-          <w:bCs w:val="0"/>
-          <w:rtl/>
-          <w:cs/>
-          <w:lang w:val="en-US" w:bidi="he-IL"/>
+          <w:rFonts w:hint="cs"/>
+          <w:b/>
+          <w:rtl/>
+          <w:cs/>
         </w:rPr>
         <w:t>החיילים מקבלים את הצבע של הדמות של השחקן אליו הם שייכים.</w:t>
       </w:r>
     </w:p>
     <w:p>
       <w:pPr>
-        <w:pStyle w:val="5"/>
+        <w:pStyle w:val="a4"/>
         <w:numPr>
           <w:ilvl w:val="0"/>
           <w:numId w:val="2"/>
@@ -479,19 +428,17 @@
       </w:pPr>
       <w:r>
         <w:rPr>
-          <w:rFonts w:hint="cs" w:cstheme="minorBidi"/>
-          <w:b/>
-          <w:bCs w:val="0"/>
-          <w:rtl/>
-          <w:cs/>
-          <w:lang w:val="en-US" w:bidi="he-IL"/>
+          <w:rFonts w:hint="cs"/>
+          <w:b/>
+          <w:rtl/>
+          <w:cs/>
         </w:rPr>
         <w:t>צורה - כל החיילים יהיו באותה הצורה (גם של יריבים)</w:t>
       </w:r>
     </w:p>
     <w:p>
       <w:pPr>
-        <w:pStyle w:val="5"/>
+        <w:pStyle w:val="a4"/>
         <w:numPr>
           <w:ilvl w:val="0"/>
           <w:numId w:val="2"/>
@@ -504,14 +451,21 @@
       </w:pPr>
       <w:r>
         <w:rPr>
-          <w:rFonts w:hint="cs" w:cstheme="minorBidi"/>
-          <w:b/>
-          <w:bCs w:val="0"/>
-          <w:rtl/>
-          <w:cs/>
-          <w:lang w:val="en-US" w:bidi="he-IL"/>
-        </w:rPr>
-        <w:t>חייל מלך - יכול לקפוץ לאיזו משבצת שירצה בלוח המשחק כרצונו בכל תור.</w:t>
+          <w:rFonts w:hint="cs"/>
+          <w:b/>
+          <w:rtl/>
+          <w:cs/>
+        </w:rPr>
+        <w:t xml:space="preserve">חייל מלך - יכול לקפוץ </w:t>
+      </w:r>
+      <w:r>
+        <w:rPr>
+          <w:rFonts w:hint="cs"/>
+          <w:b/>
+          <w:rtl/>
+          <w:cs/>
+        </w:rPr>
+        <w:t>לאיזו משבצת שירצה בלוח המשחק כרצונו בכל תור.</w:t>
       </w:r>
     </w:p>
     <w:p>
@@ -525,21 +479,19 @@
       </w:pPr>
       <w:r>
         <w:rPr>
-          <w:rFonts w:hint="cs" w:cstheme="minorBidi"/>
-          <w:bCs/>
-          <w:rtl/>
-          <w:cs/>
-          <w:lang w:bidi="he-IL"/>
+          <w:rFonts w:hint="cs"/>
+          <w:bCs/>
+          <w:rtl/>
+          <w:cs/>
         </w:rPr>
         <w:t>קלפי</w:t>
       </w:r>
       <w:r>
         <w:rPr>
-          <w:rFonts w:hint="cs" w:cstheme="minorBidi"/>
-          <w:bCs/>
-          <w:rtl/>
-          <w:cs/>
-          <w:lang w:val="en-US" w:bidi="he-IL"/>
+          <w:rFonts w:hint="cs"/>
+          <w:bCs/>
+          <w:rtl/>
+          <w:cs/>
         </w:rPr>
         <w:t xml:space="preserve"> מזל</w:t>
       </w:r>
@@ -561,7 +513,7 @@
     </w:p>
     <w:p>
       <w:pPr>
-        <w:pStyle w:val="5"/>
+        <w:pStyle w:val="a4"/>
         <w:numPr>
           <w:ilvl w:val="0"/>
           <w:numId w:val="3"/>
@@ -571,19 +523,17 @@
       </w:pPr>
       <w:r>
         <w:rPr>
-          <w:rFonts w:hint="cs" w:cstheme="minorBidi"/>
-          <w:rtl/>
-          <w:cs/>
-          <w:lang w:bidi="he-IL"/>
+          <w:rFonts w:hint="cs"/>
+          <w:rtl/>
+          <w:cs/>
         </w:rPr>
         <w:t>סוג</w:t>
       </w:r>
       <w:r>
         <w:rPr>
-          <w:rFonts w:hint="cs" w:cstheme="minorBidi"/>
-          <w:rtl/>
-          <w:cs/>
-          <w:lang w:val="en-US" w:bidi="he-IL"/>
+          <w:rFonts w:hint="cs"/>
+          <w:rtl/>
+          <w:cs/>
         </w:rPr>
         <w:t xml:space="preserve"> - בכל תור יש סיכוי שהשעון ייתן קלף מזל במקום להתקדם מספר צעדים. יש שני סוגים של קלפי מזל, אחד טוב שיכול לתת משאבים והשני רע שיכול לקחת משאבים או למנוע מספר תורות.</w:t>
       </w:r>
@@ -599,21 +549,19 @@
       </w:pPr>
       <w:r>
         <w:rPr>
-          <w:rFonts w:hint="cs" w:cstheme="minorBidi"/>
-          <w:bCs/>
-          <w:rtl/>
-          <w:cs/>
-          <w:lang w:bidi="he-IL"/>
+          <w:rFonts w:hint="cs"/>
+          <w:bCs/>
+          <w:rtl/>
+          <w:cs/>
         </w:rPr>
         <w:t>שעון</w:t>
       </w:r>
       <w:r>
         <w:rPr>
-          <w:rFonts w:hint="cs" w:cstheme="minorBidi"/>
-          <w:bCs/>
-          <w:rtl/>
-          <w:cs/>
-          <w:lang w:val="en-US" w:bidi="he-IL"/>
+          <w:rFonts w:hint="cs"/>
+          <w:bCs/>
+          <w:rtl/>
+          <w:cs/>
         </w:rPr>
         <w:t xml:space="preserve"> תורות</w:t>
       </w:r>
@@ -635,7 +583,7 @@
     </w:p>
     <w:p>
       <w:pPr>
-        <w:pStyle w:val="5"/>
+        <w:pStyle w:val="a4"/>
         <w:numPr>
           <w:ilvl w:val="0"/>
           <w:numId w:val="3"/>
@@ -649,34 +597,39 @@
       </w:pPr>
       <w:r>
         <w:rPr>
-          <w:rFonts w:hint="cs" w:cstheme="minorBidi"/>
-          <w:bCs/>
-          <w:rtl/>
-          <w:cs/>
-          <w:lang w:bidi="he-IL"/>
+          <w:rFonts w:hint="cs"/>
+          <w:bCs/>
+          <w:rtl/>
+          <w:cs/>
         </w:rPr>
         <w:t>אחיד</w:t>
       </w:r>
       <w:r>
         <w:rPr>
-          <w:rFonts w:hint="cs" w:cstheme="minorBidi"/>
-          <w:bCs/>
-          <w:rtl/>
-          <w:cs/>
-          <w:lang w:val="en-US" w:bidi="he-IL"/>
+          <w:rFonts w:hint="cs"/>
+          <w:bCs/>
+          <w:rtl/>
+          <w:cs/>
         </w:rPr>
         <w:t xml:space="preserve"> - </w:t>
       </w:r>
       <w:r>
         <w:rPr>
-          <w:rFonts w:hint="cs" w:cstheme="minorBidi"/>
-          <w:b/>
-          <w:bCs w:val="0"/>
-          <w:rtl/>
-          <w:cs/>
-          <w:lang w:val="en-US" w:bidi="he-IL"/>
-        </w:rPr>
-        <w:t>שעון המשחק אחיד לכל השחקנים ונראה אותו הדבר. בכל תור השעון יגיד לשחקן שהגיע תורו מה הוא יכול לעשות.</w:t>
+          <w:rFonts w:hint="cs"/>
+          <w:b/>
+          <w:rtl/>
+          <w:cs/>
+        </w:rPr>
+        <w:t>שעון המשחק אח</w:t>
+      </w:r>
+      <w:r>
+        <w:rPr>
+          <w:rFonts w:hint="cs"/>
+          <w:b/>
+          <w:rtl/>
+          <w:cs/>
+        </w:rPr>
+        <w:t>יד לכל השחקנים ונראה אותו הדבר. בכל תור השעון יגיד לשחקן שהגיע תורו מה הוא יכול לעשות.</w:t>
       </w:r>
     </w:p>
     <w:p>
@@ -690,21 +643,19 @@
       </w:pPr>
       <w:r>
         <w:rPr>
-          <w:rFonts w:hint="cs" w:cstheme="minorBidi"/>
-          <w:bCs/>
-          <w:rtl/>
-          <w:cs/>
-          <w:lang w:bidi="he-IL"/>
+          <w:rFonts w:hint="cs"/>
+          <w:bCs/>
+          <w:rtl/>
+          <w:cs/>
         </w:rPr>
         <w:t>לוח</w:t>
       </w:r>
       <w:r>
         <w:rPr>
-          <w:rFonts w:hint="cs" w:cstheme="minorBidi"/>
-          <w:bCs/>
-          <w:rtl/>
-          <w:cs/>
-          <w:lang w:val="en-US" w:bidi="he-IL"/>
+          <w:rFonts w:hint="cs"/>
+          <w:bCs/>
+          <w:rtl/>
+          <w:cs/>
         </w:rPr>
         <w:t xml:space="preserve"> המשחק</w:t>
       </w:r>
@@ -726,7 +677,7 @@
     </w:p>
     <w:p>
       <w:pPr>
-        <w:pStyle w:val="5"/>
+        <w:pStyle w:val="a4"/>
         <w:numPr>
           <w:ilvl w:val="0"/>
           <w:numId w:val="3"/>
@@ -740,39 +691,55 @@
       </w:pPr>
       <w:r>
         <w:rPr>
-          <w:rFonts w:hint="cs" w:cstheme="minorBidi"/>
-          <w:bCs/>
-          <w:rtl/>
-          <w:cs/>
-          <w:lang w:bidi="he-IL"/>
+          <w:rFonts w:hint="cs"/>
+          <w:bCs/>
+          <w:rtl/>
+          <w:cs/>
         </w:rPr>
         <w:t>קלפים</w:t>
       </w:r>
       <w:r>
         <w:rPr>
-          <w:rFonts w:hint="cs" w:cstheme="minorBidi"/>
-          <w:bCs/>
-          <w:rtl/>
-          <w:cs/>
-          <w:lang w:val="en-US" w:bidi="he-IL"/>
+          <w:rFonts w:hint="cs"/>
+          <w:bCs/>
+          <w:rtl/>
+          <w:cs/>
         </w:rPr>
         <w:t xml:space="preserve"> - </w:t>
       </w:r>
       <w:r>
         <w:rPr>
-          <w:rFonts w:hint="cs" w:cstheme="minorBidi"/>
-          <w:b/>
-          <w:bCs w:val="0"/>
-          <w:rtl/>
-          <w:cs/>
-          <w:lang w:val="en-US" w:bidi="he-IL"/>
-        </w:rPr>
-        <w:t>על לוח המשחק יש שתי ערימות של קלפים - מזל רע ומזל טוב.</w:t>
-      </w:r>
-    </w:p>
-    <w:p>
-      <w:pPr>
-        <w:pStyle w:val="5"/>
+          <w:rFonts w:hint="cs"/>
+          <w:b/>
+          <w:rtl/>
+          <w:cs/>
+        </w:rPr>
+        <w:t xml:space="preserve">על לוח המשחק יש שתי </w:t>
+      </w:r>
+      <w:proofErr w:type="spellStart"/>
+      <w:r>
+        <w:rPr>
+          <w:rFonts w:hint="cs"/>
+          <w:b/>
+          <w:rtl/>
+          <w:cs/>
+        </w:rPr>
+        <w:t>ערימות</w:t>
+      </w:r>
+      <w:proofErr w:type="spellEnd"/>
+      <w:r>
+        <w:rPr>
+          <w:rFonts w:hint="cs"/>
+          <w:b/>
+          <w:rtl/>
+          <w:cs/>
+        </w:rPr>
+        <w:t xml:space="preserve"> של קלפים - מזל רע ומזל טוב.</w:t>
+      </w:r>
+    </w:p>
+    <w:p>
+      <w:pPr>
+        <w:pStyle w:val="a4"/>
         <w:numPr>
           <w:ilvl w:val="0"/>
           <w:numId w:val="3"/>
@@ -786,19 +753,26 @@
       </w:pPr>
       <w:r>
         <w:rPr>
-          <w:rFonts w:hint="cs" w:cstheme="minorBidi"/>
-          <w:b/>
-          <w:bCs w:val="0"/>
-          <w:rtl/>
-          <w:cs/>
-          <w:lang w:val="en-US" w:bidi="he-IL"/>
-        </w:rPr>
-        <w:t>בתים ומלונות - יש אפשרות לקנות או לקבל בתים ומלונות שימוקמו על לוח המשחק - אף הם יהיו בצבע ייחודי של דמות השחקן.</w:t>
-      </w:r>
-    </w:p>
-    <w:p>
-      <w:pPr>
-        <w:pStyle w:val="5"/>
+          <w:rFonts w:hint="cs"/>
+          <w:b/>
+          <w:rtl/>
+          <w:cs/>
+        </w:rPr>
+        <w:t xml:space="preserve">בתים ומלונות - יש אפשרות לקנות או לקבל בתים ומלונות שימוקמו על לוח המשחק - אף הם יהיו בצבע </w:t>
+      </w:r>
+      <w:r>
+        <w:rPr>
+          <w:rFonts w:hint="cs"/>
+          <w:b/>
+          <w:rtl/>
+          <w:cs/>
+        </w:rPr>
+        <w:t>ייחודי של דמות השחקן.</w:t>
+      </w:r>
+    </w:p>
+    <w:p>
+      <w:pPr>
+        <w:pStyle w:val="a4"/>
         <w:numPr>
           <w:ilvl w:val="0"/>
           <w:numId w:val="3"/>
@@ -812,12 +786,10 @@
       </w:pPr>
       <w:r>
         <w:rPr>
-          <w:rFonts w:hint="cs" w:cstheme="minorBidi"/>
-          <w:b/>
-          <w:bCs w:val="0"/>
-          <w:rtl/>
-          <w:cs/>
-          <w:lang w:val="en-US" w:bidi="he-IL"/>
+          <w:rFonts w:hint="cs"/>
+          <w:b/>
+          <w:rtl/>
+          <w:cs/>
         </w:rPr>
         <w:t>קלפי הנכסים - כל נכס שהשחקן רכש ייוצג כקלף נכס אותו אפשר למכור, להשקיע בו ועוד.</w:t>
       </w:r>
@@ -880,21 +852,19 @@
       </w:r>
       <w:r>
         <w:rPr>
-          <w:rFonts w:hint="cs" w:cstheme="minorBidi"/>
-          <w:bCs/>
-          <w:rtl/>
-          <w:cs/>
-          <w:lang w:bidi="he-IL"/>
+          <w:rFonts w:hint="cs"/>
+          <w:bCs/>
+          <w:rtl/>
+          <w:cs/>
         </w:rPr>
         <w:t>דמות</w:t>
       </w:r>
       <w:r>
         <w:rPr>
-          <w:rFonts w:hint="cs" w:cstheme="minorBidi"/>
-          <w:bCs/>
-          <w:rtl/>
-          <w:cs/>
-          <w:lang w:val="en-US" w:bidi="he-IL"/>
+          <w:rFonts w:hint="cs"/>
+          <w:bCs/>
+          <w:rtl/>
+          <w:cs/>
         </w:rPr>
         <w:t xml:space="preserve"> השחקן</w:t>
       </w:r>
@@ -909,7 +879,7 @@
     </w:p>
     <w:p>
       <w:pPr>
-        <w:pStyle w:val="5"/>
+        <w:pStyle w:val="a4"/>
         <w:numPr>
           <w:ilvl w:val="0"/>
           <w:numId w:val="1"/>
@@ -919,26 +889,24 @@
       </w:pPr>
       <w:r>
         <w:rPr>
-          <w:rFonts w:hint="cs" w:cstheme="minorBidi"/>
-          <w:rtl/>
-          <w:cs/>
-          <w:lang w:bidi="he-IL"/>
+          <w:rFonts w:hint="cs"/>
+          <w:rtl/>
+          <w:cs/>
         </w:rPr>
         <w:t>צעידה</w:t>
       </w:r>
       <w:r>
         <w:rPr>
-          <w:rFonts w:hint="cs" w:cstheme="minorBidi"/>
-          <w:rtl/>
-          <w:cs/>
-          <w:lang w:val="en-US" w:bidi="he-IL"/>
+          <w:rFonts w:hint="cs"/>
+          <w:rtl/>
+          <w:cs/>
         </w:rPr>
         <w:t xml:space="preserve"> - כל דמות שחקן תבצע אנימציה של צעידה בכל פעם שצריכה להתקדם.</w:t>
       </w:r>
     </w:p>
     <w:p>
       <w:pPr>
-        <w:pStyle w:val="5"/>
+        <w:pStyle w:val="a4"/>
         <w:numPr>
           <w:ilvl w:val="0"/>
           <w:numId w:val="1"/>
@@ -948,35 +916,57 @@
       </w:pPr>
       <w:r>
         <w:rPr>
-          <w:rFonts w:hint="cs" w:cstheme="minorBidi"/>
-          <w:rtl/>
-          <w:cs/>
-          <w:lang w:val="en-US" w:bidi="he-IL"/>
-        </w:rPr>
-        <w:t>קניה או מכירה - אנימציה של קניה או מכירה של נכס/בית/מלון וכ</w:t>
-      </w:r>
-      <w:r>
-        <w:rPr>
-          <w:rFonts w:hint="default" w:cstheme="minorBidi"/>
-          <w:rtl/>
-          <w:cs/>
-          <w:lang w:val="en-US" w:bidi="he-IL"/>
+          <w:rFonts w:hint="cs"/>
+          <w:rtl/>
+          <w:cs/>
+        </w:rPr>
+        <w:t xml:space="preserve">קניה או מכירה - אנימציה של </w:t>
+      </w:r>
+      <w:r>
+        <w:rPr>
+          <w:rFonts w:hint="cs"/>
+          <w:rtl/>
+          <w:cs/>
+        </w:rPr>
+        <w:t xml:space="preserve">קניה או מכירה של נכס/בית/מלון </w:t>
+      </w:r>
+      <w:proofErr w:type="spellStart"/>
+      <w:r>
+        <w:rPr>
+          <w:rFonts w:hint="cs"/>
+          <w:rtl/>
+          <w:cs/>
+        </w:rPr>
+        <w:t>וכ</w:t>
+      </w:r>
+      <w:r>
+        <w:rPr>
+          <w:rtl/>
+          <w:cs/>
         </w:rPr>
         <w:t>’</w:t>
       </w:r>
       <w:r>
         <w:rPr>
-          <w:rFonts w:hint="cs" w:cstheme="minorBidi"/>
-          <w:rtl/>
-          <w:cs/>
-          <w:lang w:val="en-US" w:bidi="he-IL"/>
-        </w:rPr>
-        <w:t>ו.</w:t>
-      </w:r>
-    </w:p>
-    <w:p>
-      <w:pPr>
-        <w:pStyle w:val="5"/>
+          <w:rFonts w:hint="cs"/>
+          <w:rtl/>
+          <w:cs/>
+        </w:rPr>
+        <w:t>ו</w:t>
+      </w:r>
+      <w:proofErr w:type="spellEnd"/>
+      <w:r>
+        <w:rPr>
+          <w:rFonts w:hint="cs"/>
+          <w:rtl/>
+          <w:cs/>
+        </w:rPr>
+        <w:t>.</w:t>
+      </w:r>
+    </w:p>
+    <w:p>
+      <w:pPr>
+        <w:pStyle w:val="a4"/>
         <w:numPr>
           <w:ilvl w:val="0"/>
           <w:numId w:val="1"/>
@@ -986,46 +976,57 @@
       </w:pPr>
       <w:r>
         <w:rPr>
-          <w:rFonts w:hint="cs" w:cstheme="minorBidi"/>
-          <w:rtl/>
-          <w:cs/>
-          <w:lang w:val="en-US" w:bidi="he-IL"/>
-        </w:rPr>
-        <w:t xml:space="preserve">כלא - בכל פעם ששחקן נמנע מלשחקן הוא </w:t>
-      </w:r>
-      <w:r>
-        <w:rPr>
-          <w:rFonts w:hint="default" w:cstheme="minorBidi"/>
-          <w:rtl/>
-          <w:cs/>
-          <w:lang w:val="en-US" w:bidi="he-IL"/>
+          <w:rFonts w:hint="cs"/>
+          <w:rtl/>
+          <w:cs/>
+        </w:rPr>
+        <w:t xml:space="preserve">כלא - בכל פעם ששחקן נמנע </w:t>
+      </w:r>
+      <w:proofErr w:type="spellStart"/>
+      <w:r>
+        <w:rPr>
+          <w:rFonts w:hint="cs"/>
+          <w:rtl/>
+          <w:cs/>
+        </w:rPr>
+        <w:t>מלשחקן</w:t>
+      </w:r>
+      <w:proofErr w:type="spellEnd"/>
+      <w:r>
+        <w:rPr>
+          <w:rFonts w:hint="cs"/>
+          <w:rtl/>
+          <w:cs/>
+        </w:rPr>
+        <w:t xml:space="preserve"> הוא </w:t>
+      </w:r>
+      <w:r>
+        <w:rPr>
+          <w:rtl/>
+          <w:cs/>
         </w:rPr>
         <w:t>“</w:t>
       </w:r>
       <w:r>
         <w:rPr>
-          <w:rFonts w:hint="cs" w:cstheme="minorBidi"/>
-          <w:rtl/>
-          <w:cs/>
-          <w:lang w:val="en-US" w:bidi="he-IL"/>
+          <w:rFonts w:hint="cs"/>
+          <w:rtl/>
+          <w:cs/>
         </w:rPr>
         <w:t>נכנס לכלא</w:t>
       </w:r>
       <w:r>
         <w:rPr>
-          <w:rFonts w:hint="default" w:cstheme="minorBidi"/>
-          <w:rtl/>
-          <w:cs/>
-          <w:lang w:val="en-US" w:bidi="he-IL"/>
+          <w:rtl/>
+          <w:cs/>
         </w:rPr>
         <w:t>”</w:t>
       </w:r>
       <w:r>
         <w:rPr>
-          <w:rFonts w:hint="cs" w:cstheme="minorBidi"/>
-          <w:rtl/>
-          <w:cs/>
-          <w:lang w:val="en-US" w:bidi="he-IL"/>
+          <w:rFonts w:hint="cs"/>
+          <w:rtl/>
+          <w:cs/>
         </w:rPr>
         <w:t xml:space="preserve"> ויעמוד מאחורי סורגים עד שיוכל לשחק.</w:t>
       </w:r>
@@ -1041,11 +1042,10 @@
       </w:pPr>
       <w:r>
         <w:rPr>
-          <w:rFonts w:hint="cs" w:cstheme="minorBidi"/>
-          <w:bCs/>
-          <w:rtl/>
-          <w:cs/>
-          <w:lang w:bidi="he-IL"/>
+          <w:rFonts w:hint="cs"/>
+          <w:bCs/>
+          <w:rtl/>
+          <w:cs/>
         </w:rPr>
         <w:t>חיילים</w:t>
       </w:r>
@@ -1067,7 +1067,7 @@
     </w:p>
     <w:p>
       <w:pPr>
-        <w:pStyle w:val="5"/>
+        <w:pStyle w:val="a4"/>
         <w:numPr>
           <w:ilvl w:val="0"/>
           <w:numId w:val="3"/>
@@ -1077,62 +1077,90 @@
       </w:pPr>
       <w:r>
         <w:rPr>
-          <w:rFonts w:hint="cs" w:cstheme="minorBidi"/>
-          <w:rtl/>
-          <w:cs/>
-          <w:lang w:bidi="he-IL"/>
+          <w:rFonts w:hint="cs"/>
+          <w:rtl/>
+          <w:cs/>
         </w:rPr>
         <w:t>לחימה</w:t>
       </w:r>
       <w:r>
         <w:rPr>
-          <w:rFonts w:hint="cs" w:cstheme="minorBidi"/>
-          <w:rtl/>
-          <w:cs/>
-          <w:lang w:val="en-US" w:bidi="he-IL"/>
+          <w:rFonts w:hint="cs"/>
+          <w:rtl/>
+          <w:cs/>
         </w:rPr>
         <w:t xml:space="preserve"> - כאשר שני חיילים כל אחד של שחקן אחר (או יותר) נמצאים על אותה משבצת הם </w:t>
       </w:r>
       <w:r>
         <w:rPr>
-          <w:rFonts w:hint="default" w:cstheme="minorBidi"/>
-          <w:rtl/>
-          <w:cs/>
-          <w:lang w:val="en-US" w:bidi="he-IL"/>
+          <w:rtl/>
+          <w:cs/>
         </w:rPr>
         <w:t>“</w:t>
       </w:r>
       <w:r>
         <w:rPr>
-          <w:rFonts w:hint="cs" w:cstheme="minorBidi"/>
-          <w:rtl/>
-          <w:cs/>
-          <w:lang w:val="en-US" w:bidi="he-IL"/>
+          <w:rFonts w:hint="cs"/>
+          <w:rtl/>
+          <w:cs/>
         </w:rPr>
         <w:t>יילחמו</w:t>
       </w:r>
       <w:r>
         <w:rPr>
-          <w:rFonts w:hint="default" w:cstheme="minorBidi"/>
-          <w:rtl/>
-          <w:cs/>
-          <w:lang w:val="en-US" w:bidi="he-IL"/>
+          <w:rtl/>
+          <w:cs/>
         </w:rPr>
         <w:t>”</w:t>
       </w:r>
       <w:r>
         <w:rPr>
-          <w:rFonts w:hint="cs" w:cstheme="minorBidi"/>
-          <w:rtl/>
-          <w:cs/>
-          <w:lang w:val="en-US" w:bidi="he-IL"/>
-        </w:rPr>
-        <w:t xml:space="preserve"> וההפרש של השחקנים ישאר. 5 כחולים נגד 3 אדומים ישארו 2 כחולים.</w:t>
-      </w:r>
-    </w:p>
-    <w:p>
-      <w:pPr>
-        <w:pStyle w:val="5"/>
+          <w:rFonts w:hint="cs"/>
+          <w:rtl/>
+          <w:cs/>
+        </w:rPr>
+        <w:t xml:space="preserve"> וההפרש של השחקנים </w:t>
+      </w:r>
+      <w:proofErr w:type="spellStart"/>
+      <w:r>
+        <w:rPr>
+          <w:rFonts w:hint="cs"/>
+          <w:rtl/>
+          <w:cs/>
+        </w:rPr>
+        <w:t>ישאר</w:t>
+      </w:r>
+      <w:proofErr w:type="spellEnd"/>
+      <w:r>
+        <w:rPr>
+          <w:rFonts w:hint="cs"/>
+          <w:rtl/>
+          <w:cs/>
+        </w:rPr>
+        <w:t xml:space="preserve">. 5 כחולים נגד 3 אדומים </w:t>
+      </w:r>
+      <w:proofErr w:type="spellStart"/>
+      <w:r>
+        <w:rPr>
+          <w:rFonts w:hint="cs"/>
+          <w:rtl/>
+          <w:cs/>
+        </w:rPr>
+        <w:t>ישארו</w:t>
+      </w:r>
+      <w:proofErr w:type="spellEnd"/>
+      <w:r>
+        <w:rPr>
+          <w:rFonts w:hint="cs"/>
+          <w:rtl/>
+          <w:cs/>
+        </w:rPr>
+        <w:t xml:space="preserve"> 2 כחולים.</w:t>
+      </w:r>
+    </w:p>
+    <w:p>
+      <w:pPr>
+        <w:pStyle w:val="a4"/>
         <w:numPr>
           <w:ilvl w:val="0"/>
           <w:numId w:val="3"/>
@@ -1142,19 +1170,18 @@
       </w:pPr>
       <w:r>
         <w:rPr>
-          <w:rFonts w:hint="cs" w:cstheme="minorBidi"/>
-          <w:rtl/>
-          <w:cs/>
-          <w:lang w:bidi="he-IL"/>
-        </w:rPr>
+          <w:rFonts w:hint="cs"/>
+          <w:rtl/>
+          <w:cs/>
+        </w:rPr>
+        <w:lastRenderedPageBreak/>
         <w:t>מאסר</w:t>
       </w:r>
       <w:r>
         <w:rPr>
-          <w:rFonts w:hint="cs" w:cstheme="minorBidi"/>
-          <w:rtl/>
-          <w:cs/>
-          <w:lang w:val="en-US" w:bidi="he-IL"/>
+          <w:rFonts w:hint="cs"/>
+          <w:rtl/>
+          <w:cs/>
         </w:rPr>
         <w:t xml:space="preserve"> - אם שחקן נחת על משבצת עם חייל של יריב - החייל יאסור את הדמות של השחקן.</w:t>
       </w:r>
@@ -1164,20 +1191,24 @@
         <w:wordWrap w:val="0"/>
         <w:bidi/>
         <w:rPr>
-          <w:rFonts w:hint="cs" w:cstheme="minorBidi"/>
-          <w:b/>
-          <w:bCs w:val="0"/>
-          <w:rtl/>
-          <w:cs/>
-          <w:lang w:val="en-US" w:bidi="he-IL"/>
-        </w:rPr>
-      </w:pPr>
-      <w:r>
-        <w:rPr>
-          <w:bCs/>
-          <w:rtl/>
-        </w:rPr>
-        <w:t>מה יהיו היחסים והקשרים בין עצמים שונים</w:t>
+          <w:b/>
+          <w:rtl/>
+          <w:cs/>
+        </w:rPr>
+      </w:pPr>
+      <w:r>
+        <w:rPr>
+          <w:bCs/>
+          <w:rtl/>
+        </w:rPr>
+        <w:t>מה יהיו היחסים והקשרים בין עצמים שונ</w:t>
+      </w:r>
+      <w:r>
+        <w:rPr>
+          <w:bCs/>
+          <w:rtl/>
+        </w:rPr>
+        <w:t>ים</w:t>
       </w:r>
       <w:r>
         <w:rPr>
@@ -1204,25 +1235,81 @@
       </w:r>
       <w:r>
         <w:rPr>
-          <w:rFonts w:hint="cs" w:cstheme="minorBidi"/>
-          <w:b/>
-          <w:bCs w:val="0"/>
-          <w:rtl/>
-          <w:cs/>
-          <w:lang w:bidi="he-IL"/>
+          <w:rFonts w:hint="cs"/>
+          <w:b/>
+          <w:rtl/>
+          <w:cs/>
         </w:rPr>
         <w:t>לדמות</w:t>
       </w:r>
       <w:r>
         <w:rPr>
-          <w:rFonts w:hint="cs" w:cstheme="minorBidi"/>
-          <w:b/>
-          <w:bCs w:val="0"/>
-          <w:rtl/>
-          <w:cs/>
-          <w:lang w:val="en-US" w:bidi="he-IL"/>
-        </w:rPr>
-        <w:t xml:space="preserve"> של השחקן תיהיה אינטראקציה עם שחקנים אחרים, חיילים, נכסים ורכוש.האניציה תיהיה שונה עבור על סוג של אינטראקציה אך זהה עבור אותם חפצים. לדוגמה שני שחקנים שונים קונים נכס - אותה אנימציה. שחקן קונה נכס ושחקן אחר קונה בית עבור הנכס שלו - אנימציה שונה.</w:t>
+          <w:rFonts w:hint="cs"/>
+          <w:b/>
+          <w:rtl/>
+          <w:cs/>
+        </w:rPr>
+        <w:t xml:space="preserve"> של השחקן </w:t>
+      </w:r>
+      <w:proofErr w:type="spellStart"/>
+      <w:r>
+        <w:rPr>
+          <w:rFonts w:hint="cs"/>
+          <w:b/>
+          <w:rtl/>
+          <w:cs/>
+        </w:rPr>
+        <w:t>תיהיה</w:t>
+      </w:r>
+      <w:proofErr w:type="spellEnd"/>
+      <w:r>
+        <w:rPr>
+          <w:rFonts w:hint="cs"/>
+          <w:b/>
+          <w:rtl/>
+          <w:cs/>
+        </w:rPr>
+        <w:t xml:space="preserve"> אינטראקציה עם שחקנים אחרים, חיילים, נכסים </w:t>
+      </w:r>
+      <w:proofErr w:type="spellStart"/>
+      <w:r>
+        <w:rPr>
+          <w:rFonts w:hint="cs"/>
+          <w:b/>
+          <w:rtl/>
+          <w:cs/>
+        </w:rPr>
+        <w:t>ורכוש.האניציה</w:t>
+      </w:r>
+      <w:proofErr w:type="spellEnd"/>
+      <w:r>
+        <w:rPr>
+          <w:rFonts w:hint="cs"/>
+          <w:b/>
+          <w:rtl/>
+          <w:cs/>
+        </w:rPr>
+        <w:t xml:space="preserve"> </w:t>
+      </w:r>
+      <w:proofErr w:type="spellStart"/>
+      <w:r>
+        <w:rPr>
+          <w:rFonts w:hint="cs"/>
+          <w:b/>
+          <w:rtl/>
+          <w:cs/>
+        </w:rPr>
+        <w:t>תיהיה</w:t>
+      </w:r>
+      <w:proofErr w:type="spellEnd"/>
+      <w:r>
+        <w:rPr>
+          <w:rFonts w:hint="cs"/>
+          <w:b/>
+          <w:rtl/>
+          <w:cs/>
+        </w:rPr>
+        <w:t xml:space="preserve"> שונה עבור על סוג של אינטראקציה אך זהה עבור אותם חפצים. לדוגמה שני שחקנים שונים קונים נכס - אותה אנימציה. שחקן קונה נכס ושחקן אחר קונה בית עבור הנכס שלו - אנימציה שונה.</w:t>
       </w:r>
     </w:p>
     <w:p>
@@ -1230,22 +1317,17 @@
         <w:wordWrap w:val="0"/>
         <w:bidi/>
         <w:rPr>
-          <w:rFonts w:hint="default" w:cstheme="minorBidi"/>
-          <w:b/>
-          <w:bCs w:val="0"/>
-          <w:rtl/>
-          <w:cs/>
-          <w:lang w:val="en-US" w:bidi="he-IL"/>
-        </w:rPr>
-      </w:pPr>
-      <w:r>
-        <w:rPr>
-          <w:rFonts w:hint="cs" w:cstheme="minorBidi"/>
-          <w:b/>
-          <w:bCs w:val="0"/>
-          <w:rtl/>
-          <w:cs/>
-          <w:lang w:val="en-US" w:bidi="he-IL"/>
+          <w:b/>
+          <w:rtl/>
+          <w:cs/>
+        </w:rPr>
+      </w:pPr>
+      <w:r>
+        <w:rPr>
+          <w:rFonts w:hint="cs"/>
+          <w:b/>
+          <w:rtl/>
+          <w:cs/>
         </w:rPr>
         <w:t>לחיילים תהיה אפשרות לבצע אנימציה כלשהי כאשר הם נלחמים, אוסרים שחקנים ושומרים על נכס כלשהו.</w:t>
       </w:r>
@@ -1303,7 +1385,7 @@
     </w:p>
     <w:p>
       <w:pPr>
-        <w:pStyle w:val="5"/>
+        <w:pStyle w:val="a4"/>
         <w:numPr>
           <w:ilvl w:val="0"/>
           <w:numId w:val="4"/>
@@ -1319,7 +1401,14 @@
           <w:rFonts w:hint="cs"/>
           <w:rtl/>
         </w:rPr>
-        <w:t xml:space="preserve">כמובן שקשה להחליט בדיוק אץ המאפיינים של המשחק לפני שביצענו </w:t>
+        <w:t xml:space="preserve">כמובן שקשה להחליט בדיוק אץ המאפיינים של </w:t>
+      </w:r>
+      <w:r>
+        <w:rPr>
+          <w:rFonts w:hint="cs"/>
+          <w:rtl/>
+        </w:rPr>
+        <w:t xml:space="preserve">המשחק לפני שביצענו </w:t>
       </w:r>
       <w:r>
         <w:t>playtest</w:t>
@@ -1333,26 +1422,24 @@
       </w:r>
       <w:r>
         <w:rPr>
-          <w:rFonts w:hint="cs" w:cstheme="minorBidi"/>
-          <w:rtl/>
-          <w:cs/>
-          <w:lang w:bidi="he-IL"/>
+          <w:rFonts w:hint="cs"/>
+          <w:rtl/>
+          <w:cs/>
         </w:rPr>
         <w:t>מאפיינים</w:t>
       </w:r>
       <w:r>
         <w:rPr>
-          <w:rFonts w:hint="cs" w:cstheme="minorBidi"/>
-          <w:rtl/>
-          <w:cs/>
-          <w:lang w:val="en-US" w:bidi="he-IL"/>
+          <w:rFonts w:hint="cs"/>
+          <w:rtl/>
+          <w:cs/>
         </w:rPr>
         <w:t xml:space="preserve"> התחלתיים ועם הזמן נחליט מה נשאיר, מה צריך לשפר ומה לבטל.</w:t>
       </w:r>
     </w:p>
     <w:p>
       <w:pPr>
-        <w:pStyle w:val="5"/>
+        <w:pStyle w:val="a4"/>
         <w:numPr>
           <w:ilvl w:val="0"/>
           <w:numId w:val="4"/>
@@ -1365,17 +1452,42 @@
       </w:pPr>
       <w:r>
         <w:rPr>
-          <w:rFonts w:hint="cs" w:cstheme="minorBidi"/>
-          <w:rtl/>
-          <w:cs/>
-          <w:lang w:val="en-US" w:bidi="he-IL"/>
-        </w:rPr>
-        <w:t>המאפיינים הכי חשובים הם אלו שמשפיעים על קירוב השחקן לניצחון. כגון: כלפי מזל, נכסים, בתים וחיילים שעשויים לתת הובלה משמעותית לשחקן מסויים או לגרום לו לאבד המון משאבים.</w:t>
-      </w:r>
-    </w:p>
-    <w:p>
-      <w:pPr>
-        <w:pStyle w:val="5"/>
+          <w:rFonts w:hint="cs"/>
+          <w:rtl/>
+          <w:cs/>
+        </w:rPr>
+        <w:t xml:space="preserve">המאפיינים הכי חשובים הם אלו שמשפיעים על קירוב השחקן לניצחון. כגון: כלפי מזל, נכסים, בתים וחיילים שעשויים לתת הובלה משמעותית לשחקן </w:t>
+      </w:r>
+      <w:proofErr w:type="spellStart"/>
+      <w:r>
+        <w:rPr>
+          <w:rFonts w:hint="cs"/>
+          <w:rtl/>
+          <w:cs/>
+        </w:rPr>
+        <w:t>מסויים</w:t>
+      </w:r>
+      <w:proofErr w:type="spellEnd"/>
+      <w:r>
+        <w:rPr>
+          <w:rFonts w:hint="cs"/>
+          <w:rtl/>
+          <w:cs/>
+        </w:rPr>
+        <w:t xml:space="preserve"> או לגרום לו ל</w:t>
+      </w:r>
+      <w:r>
+        <w:rPr>
+          <w:rFonts w:hint="cs"/>
+          <w:rtl/>
+          <w:cs/>
+        </w:rPr>
+        <w:t>אבד המון משאבים.</w:t>
+      </w:r>
+    </w:p>
+    <w:p>
+      <w:pPr>
+        <w:pStyle w:val="a4"/>
         <w:numPr>
           <w:ilvl w:val="0"/>
           <w:numId w:val="4"/>
@@ -1388,17 +1500,16 @@
       </w:pPr>
       <w:r>
         <w:rPr>
-          <w:rFonts w:hint="cs" w:cstheme="minorBidi"/>
-          <w:rtl/>
-          <w:cs/>
-          <w:lang w:val="en-US" w:bidi="he-IL"/>
+          <w:rFonts w:hint="cs"/>
+          <w:rtl/>
+          <w:cs/>
         </w:rPr>
         <w:t>שאר המאפיינים שאינם משפיעים על קירוב השחקן לניצחון ולכן כל מה שעלינו לדאוג זה שהמאפיינים יהיו ברורים ובטעם טוב כך שלא יבלבלו שחקנים או יגרמו להסחת דעת גדולה מדי.</w:t>
       </w:r>
     </w:p>
     <w:p>
       <w:pPr>
-        <w:pStyle w:val="5"/>
+        <w:pStyle w:val="a4"/>
         <w:numPr>
           <w:ilvl w:val="0"/>
           <w:numId w:val="4"/>
@@ -1411,56 +1522,50 @@
       </w:pPr>
       <w:r>
         <w:rPr>
-          <w:rFonts w:hint="cs" w:cstheme="minorBidi"/>
-          <w:rtl/>
-          <w:cs/>
-          <w:lang w:val="en-US" w:bidi="he-IL"/>
+          <w:rFonts w:hint="cs"/>
+          <w:rtl/>
+          <w:cs/>
         </w:rPr>
         <w:t xml:space="preserve">לדוגמה: </w:t>
       </w:r>
     </w:p>
     <w:p>
       <w:pPr>
-        <w:pStyle w:val="5"/>
-        <w:numPr>
-          <w:numId w:val="0"/>
-        </w:numPr>
-        <w:wordWrap/>
-        <w:bidi/>
-        <w:ind w:left="360" w:leftChars="0" w:firstLine="716" w:firstLineChars="0"/>
+        <w:pStyle w:val="a4"/>
+        <w:bidi/>
+        <w:ind w:left="360" w:firstLine="716"/>
         <w:jc w:val="both"/>
         <w:rPr>
-          <w:rFonts w:hint="cs" w:cstheme="minorBidi"/>
-          <w:rtl/>
-          <w:cs/>
-          <w:lang w:val="en-US" w:bidi="he-IL"/>
-        </w:rPr>
-      </w:pPr>
-      <w:r>
-        <w:rPr>
-          <w:rFonts w:hint="cs" w:cstheme="minorBidi"/>
-          <w:rtl/>
-          <w:cs/>
-          <w:lang w:val="en-US" w:bidi="he-IL"/>
-        </w:rPr>
-        <w:t>כאשר חייל כולא שחקן יריב האינטראקציה תהיה מינימלית כדי להמחיש מה שקורה אך אסור שתסיח את דעת שאר השחקנים כדי למנוע מהלכים לא נכונים שעשויים לתסכל את השחקנים.</w:t>
-      </w:r>
-    </w:p>
-    <w:p>
-      <w:pPr>
-        <w:pStyle w:val="5"/>
-        <w:numPr>
-          <w:numId w:val="0"/>
-        </w:numPr>
-        <w:wordWrap/>
-        <w:bidi/>
-        <w:ind w:left="360" w:leftChars="0" w:firstLine="716" w:firstLineChars="0"/>
+          <w:rtl/>
+          <w:cs/>
+        </w:rPr>
+      </w:pPr>
+      <w:r>
+        <w:rPr>
+          <w:rFonts w:hint="cs"/>
+          <w:rtl/>
+          <w:cs/>
+        </w:rPr>
+        <w:t xml:space="preserve">כאשר חייל כולא שחקן יריב האינטראקציה תהיה מינימלית כדי להמחיש מה </w:t>
+      </w:r>
+      <w:r>
+        <w:rPr>
+          <w:rFonts w:hint="cs"/>
+          <w:rtl/>
+          <w:cs/>
+        </w:rPr>
+        <w:t>שקורה אך אסור שתסיח את דעת שאר השחקנים כדי למנוע מהלכים לא נכונים שעשויים לתסכל את השחקנים.</w:t>
+      </w:r>
+    </w:p>
+    <w:p>
+      <w:pPr>
+        <w:pStyle w:val="a4"/>
+        <w:bidi/>
+        <w:ind w:left="360" w:firstLine="716"/>
         <w:jc w:val="both"/>
         <w:rPr>
-          <w:rFonts w:hint="default" w:cstheme="minorBidi"/>
-          <w:rtl/>
-          <w:cs/>
-          <w:lang w:val="en-US" w:bidi="he-IL"/>
+          <w:rtl/>
+          <w:cs/>
         </w:rPr>
       </w:pPr>
     </w:p>
@@ -1498,7 +1603,14 @@
           <w:bCs/>
           <w:rtl/>
         </w:rPr>
-        <w:t>תארו את הבחירות שהשחקנים שלכם יצטרכו לבצע תוך-כדי המשחק, ואת האסטרטגיות השונות שהשחקנים יוכלו להפעיל כדי לנצח במשחק. איך המאפיינים שבחרתם בסעיף הקודם ישפיעו על הבחירות ועל האסטרטגיות של השחקנים</w:t>
+        <w:t xml:space="preserve">תארו את הבחירות שהשחקנים שלכם יצטרכו לבצע תוך-כדי המשחק, ואת האסטרטגיות השונות שהשחקנים יוכלו להפעיל כדי לנצח במשחק. איך המאפיינים שבחרתם בסעיף הקודם </w:t>
+      </w:r>
+      <w:r>
+        <w:rPr>
+          <w:bCs/>
+          <w:rtl/>
+        </w:rPr>
+        <w:t>ישפיעו על הבחירות ועל האסטרטגיות של השחקנים</w:t>
       </w:r>
       <w:r>
         <w:rPr>
@@ -1509,7 +1621,7 @@
     </w:p>
     <w:p>
       <w:pPr>
-        <w:pStyle w:val="5"/>
+        <w:pStyle w:val="a4"/>
         <w:numPr>
           <w:ilvl w:val="0"/>
           <w:numId w:val="5"/>
@@ -1529,26 +1641,24 @@
       </w:r>
       <w:r>
         <w:rPr>
-          <w:rFonts w:hint="cs" w:cstheme="minorBidi"/>
-          <w:rtl/>
-          <w:cs/>
-          <w:lang w:bidi="he-IL"/>
+          <w:rFonts w:hint="cs"/>
+          <w:rtl/>
+          <w:cs/>
         </w:rPr>
         <w:t>תחילת</w:t>
       </w:r>
       <w:r>
         <w:rPr>
-          <w:rFonts w:hint="cs" w:cstheme="minorBidi"/>
-          <w:rtl/>
-          <w:cs/>
-          <w:lang w:val="en-US" w:bidi="he-IL"/>
+          <w:rFonts w:hint="cs"/>
+          <w:rtl/>
+          <w:cs/>
         </w:rPr>
         <w:t xml:space="preserve"> המשחק כאשר שחקן נכנס לראשונה הוא יעבור מדריך קל בוא יוסבר לו איך לשחק.</w:t>
       </w:r>
     </w:p>
     <w:p>
       <w:pPr>
-        <w:pStyle w:val="5"/>
+        <w:pStyle w:val="a4"/>
         <w:numPr>
           <w:ilvl w:val="0"/>
           <w:numId w:val="5"/>
@@ -1561,35 +1671,57 @@
       </w:pPr>
       <w:r>
         <w:rPr>
-          <w:rFonts w:hint="cs" w:cstheme="minorBidi"/>
-          <w:rtl/>
-          <w:cs/>
-          <w:lang w:val="en-US" w:bidi="he-IL"/>
-        </w:rPr>
-        <w:t>כאשר שחקן ישחק מול שחקנים אחרים יהיה עליו ליישם את מה שלמד, לפתח אסטרטגיה משלו ולהציב לעצמו מטרות (כמו לרכוש נכס ספציפי או להשיג כמה שיותר בתים או חיילים וכ</w:t>
-      </w:r>
-      <w:r>
-        <w:rPr>
-          <w:rFonts w:hint="default" w:cstheme="minorBidi"/>
-          <w:rtl/>
-          <w:cs/>
-          <w:lang w:val="en-US" w:bidi="he-IL"/>
+          <w:rFonts w:hint="cs"/>
+          <w:rtl/>
+          <w:cs/>
+        </w:rPr>
+        <w:t xml:space="preserve">כאשר שחקן ישחק מול שחקנים אחרים יהיה עליו ליישם את מה שלמד, לפתח אסטרטגיה משלו ולהציב לעצמו מטרות (כמו לרכוש נכס ספציפי או להשיג כמה </w:t>
+      </w:r>
+      <w:r>
+        <w:rPr>
+          <w:rFonts w:hint="cs"/>
+          <w:rtl/>
+          <w:cs/>
+        </w:rPr>
+        <w:t xml:space="preserve">שיותר בתים או חיילים </w:t>
+      </w:r>
+      <w:proofErr w:type="spellStart"/>
+      <w:r>
+        <w:rPr>
+          <w:rFonts w:hint="cs"/>
+          <w:rtl/>
+          <w:cs/>
+        </w:rPr>
+        <w:t>וכ</w:t>
+      </w:r>
+      <w:r>
+        <w:rPr>
+          <w:rtl/>
+          <w:cs/>
         </w:rPr>
         <w:t>’</w:t>
       </w:r>
       <w:r>
         <w:rPr>
-          <w:rFonts w:hint="cs" w:cstheme="minorBidi"/>
-          <w:rtl/>
-          <w:cs/>
-          <w:lang w:val="en-US" w:bidi="he-IL"/>
-        </w:rPr>
-        <w:t>ו).</w:t>
-      </w:r>
-    </w:p>
-    <w:p>
-      <w:pPr>
-        <w:pStyle w:val="5"/>
+          <w:rFonts w:hint="cs"/>
+          <w:rtl/>
+          <w:cs/>
+        </w:rPr>
+        <w:t>ו</w:t>
+      </w:r>
+      <w:proofErr w:type="spellEnd"/>
+      <w:r>
+        <w:rPr>
+          <w:rFonts w:hint="cs"/>
+          <w:rtl/>
+          <w:cs/>
+        </w:rPr>
+        <w:t>).</w:t>
+      </w:r>
+    </w:p>
+    <w:p>
+      <w:pPr>
+        <w:pStyle w:val="a4"/>
         <w:numPr>
           <w:ilvl w:val="0"/>
           <w:numId w:val="5"/>
@@ -1602,52 +1734,72 @@
       </w:pPr>
       <w:r>
         <w:rPr>
-          <w:rFonts w:hint="cs" w:cstheme="minorBidi"/>
-          <w:b/>
-          <w:bCs w:val="0"/>
-          <w:rtl/>
-          <w:cs/>
-          <w:lang w:bidi="he-IL"/>
+          <w:rFonts w:hint="cs"/>
+          <w:b/>
+          <w:rtl/>
+          <w:cs/>
         </w:rPr>
         <w:t>בכל</w:t>
       </w:r>
       <w:r>
         <w:rPr>
-          <w:rFonts w:hint="cs" w:cstheme="minorBidi"/>
-          <w:b/>
-          <w:bCs w:val="0"/>
-          <w:rtl/>
-          <w:cs/>
-          <w:lang w:val="en-US" w:bidi="he-IL"/>
-        </w:rPr>
-        <w:t xml:space="preserve"> אסטרטגיה או מהלך שיחבר השחקן לעשות יהיו קיצורי דרך או מכשולים שיצטרך להתגבר עליהם. לדוגמה מישהו אחר קונה את הנכס שרצית, השחקן נקנס ביותר מדי כסף, השחקן איבד יותר מדי תורות, או דברים טובים, כסף במתנה מכרטיס מזל, בתים או נכסים חינם, תורות נוספים וכ</w:t>
-      </w:r>
-      <w:r>
-        <w:rPr>
-          <w:rFonts w:hint="default" w:cstheme="minorBidi"/>
-          <w:b/>
-          <w:bCs w:val="0"/>
-          <w:rtl/>
-          <w:cs/>
-          <w:lang w:val="en-US" w:bidi="he-IL"/>
+          <w:rFonts w:hint="cs"/>
+          <w:b/>
+          <w:rtl/>
+          <w:cs/>
+        </w:rPr>
+        <w:t xml:space="preserve"> אסטרטגיה או מהלך שיחבר השחקן לעשות יהיו קיצורי דרך או מכשולים שיצטרך להתגבר עליהם. לדוגמה מישהו אחר קונה את הנכס שרצית, השחקן נקנס ביותר מדי כסף, השחקן איבד יותר מדי תורות, או דברים טובים, כסף במתנה מכרטיס מזל, בתים או נכסים</w:t>
+      </w:r>
+      <w:r>
+        <w:rPr>
+          <w:rFonts w:hint="cs"/>
+          <w:b/>
+          <w:rtl/>
+          <w:cs/>
+        </w:rPr>
+        <w:t xml:space="preserve"> חינם, תורות נוספים </w:t>
+      </w:r>
+      <w:proofErr w:type="spellStart"/>
+      <w:r>
+        <w:rPr>
+          <w:rFonts w:hint="cs"/>
+          <w:b/>
+          <w:rtl/>
+          <w:cs/>
+        </w:rPr>
+        <w:t>וכ</w:t>
+      </w:r>
+      <w:r>
+        <w:rPr>
+          <w:b/>
+          <w:rtl/>
+          <w:cs/>
         </w:rPr>
         <w:t>’</w:t>
       </w:r>
       <w:r>
         <w:rPr>
-          <w:rFonts w:hint="cs" w:cstheme="minorBidi"/>
-          <w:b/>
-          <w:bCs w:val="0"/>
-          <w:rtl/>
-          <w:cs/>
-          <w:lang w:val="en-US" w:bidi="he-IL"/>
-        </w:rPr>
-        <w:t>ו).</w:t>
-      </w:r>
-    </w:p>
-    <w:p>
-      <w:pPr>
-        <w:pStyle w:val="5"/>
+          <w:rFonts w:hint="cs"/>
+          <w:b/>
+          <w:rtl/>
+          <w:cs/>
+        </w:rPr>
+        <w:t>ו</w:t>
+      </w:r>
+      <w:proofErr w:type="spellEnd"/>
+      <w:r>
+        <w:rPr>
+          <w:rFonts w:hint="cs"/>
+          <w:b/>
+          <w:rtl/>
+          <w:cs/>
+        </w:rPr>
+        <w:t>).</w:t>
+      </w:r>
+    </w:p>
+    <w:p>
+      <w:pPr>
+        <w:pStyle w:val="a4"/>
         <w:numPr>
           <w:ilvl w:val="0"/>
           <w:numId w:val="5"/>
@@ -1660,23 +1812,19 @@
       </w:pPr>
       <w:r>
         <w:rPr>
-          <w:rFonts w:hint="cs" w:cstheme="minorBidi"/>
-          <w:b/>
-          <w:bCs w:val="0"/>
-          <w:rtl/>
-          <w:cs/>
-          <w:lang w:bidi="he-IL"/>
+          <w:rFonts w:hint="cs"/>
+          <w:b/>
+          <w:rtl/>
+          <w:cs/>
         </w:rPr>
         <w:t>ניסיון</w:t>
       </w:r>
       <w:r>
         <w:rPr>
-          <w:rFonts w:hint="cs" w:cstheme="minorBidi"/>
-          <w:b/>
-          <w:bCs w:val="0"/>
-          <w:rtl/>
-          <w:cs/>
-          <w:lang w:val="en-US" w:bidi="he-IL"/>
+          <w:rFonts w:hint="cs"/>
+          <w:b/>
+          <w:rtl/>
+          <w:cs/>
         </w:rPr>
         <w:t xml:space="preserve"> במשחק הינו גם דבר משמעותי כדי להביא ליותר ידע שיעזור לנצח ולהוביל במשחק.</w:t>
       </w:r>
@@ -1720,7 +1868,7 @@
     </w:p>
     <w:p>
       <w:pPr>
-        <w:pStyle w:val="5"/>
+        <w:pStyle w:val="a4"/>
         <w:numPr>
           <w:ilvl w:val="0"/>
           <w:numId w:val="6"/>
@@ -1730,26 +1878,32 @@
       </w:pPr>
       <w:r>
         <w:rPr>
-          <w:rFonts w:hint="cs" w:cstheme="minorBidi"/>
-          <w:rtl/>
-          <w:cs/>
-          <w:lang w:bidi="he-IL"/>
+          <w:rFonts w:hint="cs"/>
+          <w:rtl/>
+          <w:cs/>
         </w:rPr>
         <w:t>חיילים</w:t>
       </w:r>
       <w:r>
         <w:rPr>
-          <w:rFonts w:hint="cs" w:cstheme="minorBidi"/>
-          <w:rtl/>
-          <w:cs/>
-          <w:lang w:val="en-US" w:bidi="he-IL"/>
-        </w:rPr>
-        <w:t xml:space="preserve"> שנחלמים זה בזה על משבצת כלשהי - אסור שיצאו מהמשבצת.</w:t>
-      </w:r>
-    </w:p>
-    <w:p>
-      <w:pPr>
-        <w:pStyle w:val="5"/>
+          <w:rFonts w:hint="cs"/>
+          <w:rtl/>
+          <w:cs/>
+        </w:rPr>
+        <w:t xml:space="preserve"> שנחלמים זה בזה על</w:t>
+      </w:r>
+      <w:r>
+        <w:rPr>
+          <w:rFonts w:hint="cs"/>
+          <w:rtl/>
+          <w:cs/>
+        </w:rPr>
+        <w:t xml:space="preserve"> משבצת כלשהי - אסור שיצאו מהמשבצת.</w:t>
+      </w:r>
+    </w:p>
+    <w:p>
+      <w:pPr>
+        <w:pStyle w:val="a4"/>
         <w:numPr>
           <w:ilvl w:val="0"/>
           <w:numId w:val="6"/>
@@ -1759,17 +1913,16 @@
       </w:pPr>
       <w:r>
         <w:rPr>
-          <w:rFonts w:hint="cs" w:cstheme="minorBidi"/>
-          <w:rtl/>
-          <w:cs/>
-          <w:lang w:val="en-US" w:bidi="he-IL"/>
+          <w:rFonts w:hint="cs"/>
+          <w:rtl/>
+          <w:cs/>
         </w:rPr>
         <w:t>חיילים שאוסרים שחקן יריב - יכלאו אותו ליד המשבצת כדי למנוע חסימה של שדה ראייה.</w:t>
       </w:r>
     </w:p>
     <w:p>
       <w:pPr>
-        <w:pStyle w:val="5"/>
+        <w:pStyle w:val="a4"/>
         <w:numPr>
           <w:ilvl w:val="0"/>
           <w:numId w:val="6"/>
@@ -1779,17 +1932,24 @@
       </w:pPr>
       <w:r>
         <w:rPr>
-          <w:rFonts w:hint="cs" w:cstheme="minorBidi"/>
-          <w:rtl/>
-          <w:cs/>
-          <w:lang w:val="en-US" w:bidi="he-IL"/>
-        </w:rPr>
-        <w:t>בתים ומלונות מרובים על נכס אחד עשויים לגרום לחוסר שדה ראייה. לכן נסמן סימן של בית וסימן של מלון ליד הנכס עם מספר הבתים והמלונות שיש על הנכס. לדוגמה 5 בתים = סימן של בית X5</w:t>
-      </w:r>
-    </w:p>
-    <w:p>
-      <w:pPr>
-        <w:pStyle w:val="5"/>
+          <w:rFonts w:hint="cs"/>
+          <w:rtl/>
+          <w:cs/>
+        </w:rPr>
+        <w:t>בתים ומלונות מרובים על נכס אחד עשויים לגרום לחוסר שדה ראייה. לכן נסמן סימן של בית וסימן של מלון ליד הנכס עם מספר הבתים והמלונות שיש על הנכס. ל</w:t>
+      </w:r>
+      <w:r>
+        <w:rPr>
+          <w:rFonts w:hint="cs"/>
+          <w:rtl/>
+          <w:cs/>
+        </w:rPr>
+        <w:t>דוגמה 5 בתים = סימן של בית X5</w:t>
+      </w:r>
+    </w:p>
+    <w:p>
+      <w:pPr>
+        <w:pStyle w:val="a4"/>
         <w:numPr>
           <w:ilvl w:val="0"/>
           <w:numId w:val="6"/>
@@ -1799,17 +1959,16 @@
       </w:pPr>
       <w:r>
         <w:rPr>
-          <w:rFonts w:hint="cs" w:cstheme="minorBidi"/>
-          <w:rtl/>
-          <w:cs/>
-          <w:lang w:val="en-US" w:bidi="he-IL"/>
+          <w:rFonts w:hint="cs"/>
+          <w:rtl/>
+          <w:cs/>
         </w:rPr>
         <w:t>קלף מזל או קלף ביש מזל - הדמות תראה שימחה או עצב בהתאם.</w:t>
       </w:r>
     </w:p>
     <w:p>
       <w:pPr>
-        <w:pStyle w:val="5"/>
+        <w:pStyle w:val="a4"/>
         <w:numPr>
           <w:ilvl w:val="0"/>
           <w:numId w:val="6"/>
@@ -1819,30 +1978,53 @@
       </w:pPr>
       <w:r>
         <w:rPr>
-          <w:rFonts w:hint="cs" w:cstheme="minorBidi"/>
-          <w:rtl/>
-          <w:cs/>
-          <w:lang w:val="en-US" w:bidi="he-IL"/>
-        </w:rPr>
-        <w:t>חייל מלך ידלג ממקום למקום כרצונו בתור השחקן שהמלך בבעלותו - אסור שהמלך יקפוץ למקומות מחוץ למשבצות על הלוח וגם אסור שיכנס למשבצות כמו - משבצת שנותנת קלף מזל או ביש מזל, משבצת שמכניסה את השחקן לכלא וכ</w:t>
-      </w:r>
-      <w:r>
-        <w:rPr>
-          <w:rFonts w:hint="default" w:cstheme="minorBidi"/>
-          <w:rtl/>
-          <w:cs/>
-          <w:lang w:val="en-US" w:bidi="he-IL"/>
+          <w:rFonts w:hint="cs"/>
+          <w:rtl/>
+          <w:cs/>
+        </w:rPr>
+        <w:lastRenderedPageBreak/>
+        <w:t>חייל מלך ידלג ממקום למקום כרצונו בתור השחקן שהמלך בבעלותו - אסור שהמלך יקפוץ למקומות מחוץ למשבצות על הלוח וגם אסור שיכנס למשבצות כמו - משבצת שנותנת קלף מזל או ביש מזל, מש</w:t>
+      </w:r>
+      <w:r>
+        <w:rPr>
+          <w:rFonts w:hint="cs"/>
+          <w:rtl/>
+          <w:cs/>
+        </w:rPr>
+        <w:t xml:space="preserve">בצת שמכניסה את השחקן לכלא </w:t>
+      </w:r>
+      <w:proofErr w:type="spellStart"/>
+      <w:r>
+        <w:rPr>
+          <w:rFonts w:hint="cs"/>
+          <w:rtl/>
+          <w:cs/>
+        </w:rPr>
+        <w:t>וכ</w:t>
+      </w:r>
+      <w:r>
+        <w:rPr>
+          <w:rtl/>
+          <w:cs/>
         </w:rPr>
         <w:t>’</w:t>
       </w:r>
       <w:r>
         <w:rPr>
-          <w:rFonts w:hint="cs" w:cstheme="minorBidi"/>
-          <w:rtl/>
-          <w:cs/>
-          <w:lang w:val="en-US" w:bidi="he-IL"/>
-        </w:rPr>
-        <w:t>ו.</w:t>
+          <w:rFonts w:hint="cs"/>
+          <w:rtl/>
+          <w:cs/>
+        </w:rPr>
+        <w:t>ו</w:t>
+      </w:r>
+      <w:proofErr w:type="spellEnd"/>
+      <w:r>
+        <w:rPr>
+          <w:rFonts w:hint="cs"/>
+          <w:rtl/>
+          <w:cs/>
+        </w:rPr>
+        <w:t>.</w:t>
       </w:r>
     </w:p>
     <w:p>
@@ -1887,10 +2069,8 @@
         <w:wordWrap w:val="0"/>
         <w:bidi/>
         <w:rPr>
-          <w:rFonts w:hint="default" w:cstheme="minorBidi"/>
-          <w:rtl/>
-          <w:cs/>
-          <w:lang w:val="en-US" w:bidi="he-IL"/>
+          <w:rtl/>
+          <w:cs/>
         </w:rPr>
       </w:pPr>
       <w:r>
@@ -1970,21 +2150,63 @@
       </w:r>
       <w:r>
         <w:rPr>
-          <w:rFonts w:hint="cs" w:cstheme="minorBidi"/>
-          <w:rtl/>
-          <w:cs/>
-          <w:lang w:bidi="he-IL"/>
+          <w:rFonts w:hint="cs"/>
+          <w:rtl/>
+          <w:cs/>
         </w:rPr>
         <w:t>כן</w:t>
       </w:r>
       <w:r>
         <w:rPr>
-          <w:rFonts w:hint="cs" w:cstheme="minorBidi"/>
-          <w:rtl/>
-          <w:cs/>
-          <w:lang w:val="en-US" w:bidi="he-IL"/>
-        </w:rPr>
-        <w:t>, המשחק מבוסס על כלכלה. ישנו בנק שממנו ואליו מקבלים ומשלמים כסף כשצריך, יש משרד שאחראי לקבל כסף עבור רכישת נכס כלשהו ואכן גם קיימים עסקים בין שחקנים (לדוגמה שחקן דרך על נכס של שחקן אחר) בהם שחקן אחד משלם ישירות לשחקן אחר.לכל שחקן יש כמות כסף מסויימת שנשמר בבנק בחשבון של השחקן.</w:t>
+          <w:rFonts w:hint="cs"/>
+          <w:rtl/>
+          <w:cs/>
+        </w:rPr>
+        <w:t xml:space="preserve">, המשחק מבוסס על כלכלה. ישנו בנק שממנו ואליו מקבלים ומשלמים כסף כשצריך, יש משרד שאחראי לקבל כסף עבור </w:t>
+      </w:r>
+      <w:r>
+        <w:rPr>
+          <w:rFonts w:hint="cs"/>
+          <w:rtl/>
+          <w:cs/>
+        </w:rPr>
+        <w:t xml:space="preserve">רכישת נכס כלשהו ואכן גם קיימים עסקים בין שחקנים (לדוגמה שחקן דרך על נכס של שחקן אחר) בהם שחקן אחד משלם ישירות לשחקן </w:t>
+      </w:r>
+      <w:proofErr w:type="spellStart"/>
+      <w:r>
+        <w:rPr>
+          <w:rFonts w:hint="cs"/>
+          <w:rtl/>
+          <w:cs/>
+        </w:rPr>
+        <w:t>אחר.לכל</w:t>
+      </w:r>
+      <w:proofErr w:type="spellEnd"/>
+      <w:r>
+        <w:rPr>
+          <w:rFonts w:hint="cs"/>
+          <w:rtl/>
+          <w:cs/>
+        </w:rPr>
+        <w:t xml:space="preserve"> שחקן יש כמות כסף </w:t>
+      </w:r>
+      <w:proofErr w:type="spellStart"/>
+      <w:r>
+        <w:rPr>
+          <w:rFonts w:hint="cs"/>
+          <w:rtl/>
+          <w:cs/>
+        </w:rPr>
+        <w:t>מסויימת</w:t>
+      </w:r>
+      <w:proofErr w:type="spellEnd"/>
+      <w:r>
+        <w:rPr>
+          <w:rFonts w:hint="cs"/>
+          <w:rtl/>
+          <w:cs/>
+        </w:rPr>
+        <w:t xml:space="preserve"> שנשמר בבנק בחשבון של השחקן.</w:t>
       </w:r>
     </w:p>
     <w:p>
@@ -2013,42 +2235,71 @@
         <w:wordWrap w:val="0"/>
         <w:bidi/>
         <w:rPr>
-          <w:rFonts w:hint="cs" w:cstheme="minorBidi"/>
-          <w:b/>
-          <w:bCs w:val="0"/>
-          <w:rtl/>
-          <w:cs/>
-          <w:lang w:val="en-US" w:bidi="he-IL"/>
-        </w:rPr>
-      </w:pPr>
-      <w:r>
-        <w:rPr>
-          <w:bCs/>
-          <w:rtl/>
-        </w:rPr>
-        <w:t xml:space="preserve">הגדירו כמה ואיזה מידע בדיוק יהיה לשחקן על מצב המשחק בכל רגע, ואיך השחקן יקבל מידע על מצב המשחק? </w:t>
-      </w:r>
-      <w:r>
-        <w:rPr>
-          <w:rFonts w:hint="cs" w:cstheme="minorBidi"/>
-          <w:b/>
-          <w:bCs w:val="0"/>
-          <w:rtl/>
-          <w:cs/>
-          <w:lang w:bidi="he-IL"/>
+          <w:b/>
+          <w:rtl/>
+          <w:cs/>
+        </w:rPr>
+      </w:pPr>
+      <w:r>
+        <w:rPr>
+          <w:bCs/>
+          <w:rtl/>
+        </w:rPr>
+        <w:t xml:space="preserve">הגדירו כמה ואיזה מידע בדיוק יהיה לשחקן על מצב המשחק בכל רגע, ואיך השחקן </w:t>
+      </w:r>
+      <w:r>
+        <w:rPr>
+          <w:bCs/>
+          <w:rtl/>
+        </w:rPr>
+        <w:t xml:space="preserve">יקבל מידע על מצב המשחק? </w:t>
+      </w:r>
+      <w:r>
+        <w:rPr>
+          <w:rFonts w:hint="cs"/>
+          <w:b/>
+          <w:rtl/>
+          <w:cs/>
         </w:rPr>
         <w:t>בצד</w:t>
       </w:r>
       <w:r>
         <w:rPr>
-          <w:rFonts w:hint="cs" w:cstheme="minorBidi"/>
-          <w:b/>
-          <w:bCs w:val="0"/>
-          <w:rtl/>
-          <w:cs/>
-          <w:lang w:val="en-US" w:bidi="he-IL"/>
-        </w:rPr>
-        <w:t xml:space="preserve"> של המסך יהיה לוח בוא כל השחקנים יוכלו לראות מי מוביל (למי יש הכי הרבה כסף,משאבים ונכסים) אך לא יוכלו לראות בדיוק מה הערך הכספי של כל המשאבים של כל שחקן. בצורה זו כל שחקן ידע את המיקום שלו מבין כל השחקנים בכל רגע של המשחק ויוכל גם לכוון למהלך נגד היריב שנמצא קצת מעליו כדי לנסות לעקוף אותו.</w:t>
+          <w:rFonts w:hint="cs"/>
+          <w:b/>
+          <w:rtl/>
+          <w:cs/>
+        </w:rPr>
+        <w:t xml:space="preserve"> של המסך יהיה לוח בוא כל השחקנים יוכלו לראות מי מוביל (למי יש הכי הרבה </w:t>
+      </w:r>
+      <w:proofErr w:type="spellStart"/>
+      <w:r>
+        <w:rPr>
+          <w:rFonts w:hint="cs"/>
+          <w:b/>
+          <w:rtl/>
+          <w:cs/>
+        </w:rPr>
+        <w:t>כסף,משאבים</w:t>
+      </w:r>
+      <w:proofErr w:type="spellEnd"/>
+      <w:r>
+        <w:rPr>
+          <w:rFonts w:hint="cs"/>
+          <w:b/>
+          <w:rtl/>
+          <w:cs/>
+        </w:rPr>
+        <w:t xml:space="preserve"> ונכסים) אך לא יוכלו לראות בדיוק מה הערך הכספי של כל המשאבים של כל שחקן. בצורה זו כל שחקן ידע את המיקום שלו מבין כל השחקנים בכל רגע של המשחק ויוכל ג</w:t>
+      </w:r>
+      <w:r>
+        <w:rPr>
+          <w:rFonts w:hint="cs"/>
+          <w:b/>
+          <w:rtl/>
+          <w:cs/>
+        </w:rPr>
+        <w:t>ם לכוון למהלך נגד היריב שנמצא קצת מעליו כדי לנסות לעקוף אותו.</w:t>
       </w:r>
     </w:p>
     <w:p>
@@ -2056,22 +2307,17 @@
         <w:wordWrap w:val="0"/>
         <w:bidi/>
         <w:rPr>
-          <w:rFonts w:hint="default" w:cstheme="minorBidi"/>
-          <w:b/>
-          <w:bCs w:val="0"/>
-          <w:rtl/>
-          <w:cs/>
-          <w:lang w:val="en-US" w:bidi="he-IL"/>
-        </w:rPr>
-      </w:pPr>
-      <w:r>
-        <w:rPr>
-          <w:rFonts w:hint="cs" w:cstheme="minorBidi"/>
-          <w:b/>
-          <w:bCs w:val="0"/>
-          <w:rtl/>
-          <w:cs/>
-          <w:lang w:val="en-US" w:bidi="he-IL"/>
+          <w:b/>
+          <w:rtl/>
+          <w:cs/>
+        </w:rPr>
+      </w:pPr>
+      <w:r>
+        <w:rPr>
+          <w:rFonts w:hint="cs"/>
+          <w:b/>
+          <w:rtl/>
+          <w:cs/>
         </w:rPr>
         <w:t>כל שחקן יוכל לדעת איזה נכס שייך למי, כמה חיילים יש על הנכס וכמה בתים או מלונות יש בו.</w:t>
       </w:r>
@@ -2105,29 +2351,43 @@
         <w:wordWrap w:val="0"/>
         <w:bidi/>
         <w:rPr>
-          <w:rFonts w:hint="default" w:cstheme="minorBidi"/>
-          <w:bCs/>
-          <w:rtl/>
-          <w:lang w:val="en-US" w:bidi="he-IL"/>
-        </w:rPr>
-      </w:pPr>
-      <w:r>
-        <w:rPr>
-          <w:rFonts w:hint="cs" w:cstheme="minorBidi"/>
-          <w:rtl/>
-          <w:cs/>
-          <w:lang w:bidi="he-IL"/>
+          <w:bCs/>
+          <w:rtl/>
+        </w:rPr>
+      </w:pPr>
+      <w:r>
+        <w:rPr>
+          <w:rFonts w:hint="cs"/>
+          <w:rtl/>
+          <w:cs/>
         </w:rPr>
         <w:t>השחקן</w:t>
       </w:r>
       <w:r>
         <w:rPr>
-          <w:rFonts w:hint="cs" w:cstheme="minorBidi"/>
-          <w:rtl/>
-          <w:cs/>
-          <w:lang w:val="en-US" w:bidi="he-IL"/>
-        </w:rPr>
-        <w:t xml:space="preserve"> יראה את העולם מלמעלה. בצורה כזו שיוכל לראות את כל לוח המשחק (עולם המשחק) , כל השחקנים, וכל הפרטים שצריך. יכול להיות שכאשר יש אנימציה מסויימת כמו מאסר על ידי חייל זווית הראיה תשתנה זמנית.</w:t>
+          <w:rFonts w:hint="cs"/>
+          <w:rtl/>
+          <w:cs/>
+        </w:rPr>
+        <w:t xml:space="preserve"> יראה את העולם מלמעלה. בצורה כזו שיוכל לראות את כל לוח המשחק (עולם המשחק) , כל השחקנים, וכל הפרטים שצריך. יכול להיות שכאשר יש אנימציה </w:t>
+      </w:r>
+      <w:proofErr w:type="spellStart"/>
+      <w:r>
+        <w:rPr>
+          <w:rFonts w:hint="cs"/>
+          <w:rtl/>
+          <w:cs/>
+        </w:rPr>
+        <w:t>מסויימת</w:t>
+      </w:r>
+      <w:proofErr w:type="spellEnd"/>
+      <w:r>
+        <w:rPr>
+          <w:rFonts w:hint="cs"/>
+          <w:rtl/>
+          <w:cs/>
+        </w:rPr>
+        <w:t xml:space="preserve"> כמו מאסר על ידי חייל זווית הראיה תשתנה זמנית.</w:t>
       </w:r>
     </w:p>
     <w:p>
@@ -2169,7 +2429,7 @@
     </w:p>
     <w:p>
       <w:pPr>
-        <w:pStyle w:val="5"/>
+        <w:pStyle w:val="a4"/>
         <w:numPr>
           <w:ilvl w:val="0"/>
           <w:numId w:val="7"/>
@@ -2184,18 +2444,23 @@
           <w:bCs/>
           <w:rtl/>
         </w:rPr>
-        <w:t>האם השליטה שלו תהיה ישירה או עקיפה?</w:t>
-      </w:r>
-    </w:p>
-    <w:p>
-      <w:pPr>
-        <w:pStyle w:val="5"/>
+        <w:t xml:space="preserve">האם השליטה שלו </w:t>
+      </w:r>
+      <w:r>
+        <w:rPr>
+          <w:bCs/>
+          <w:rtl/>
+        </w:rPr>
+        <w:t>תהיה ישירה או עקיפה?</w:t>
+      </w:r>
+    </w:p>
+    <w:p>
+      <w:pPr>
+        <w:pStyle w:val="a4"/>
         <w:wordWrap w:val="0"/>
         <w:bidi/>
         <w:rPr>
-          <w:rFonts w:hint="default" w:cstheme="minorBidi"/>
-          <w:rtl/>
-          <w:lang w:val="en-US" w:bidi="he-IL"/>
+          <w:rtl/>
         </w:rPr>
       </w:pPr>
       <w:r>
@@ -2207,26 +2472,24 @@
       </w:r>
       <w:r>
         <w:rPr>
-          <w:rFonts w:hint="cs" w:cstheme="minorBidi"/>
-          <w:rtl/>
-          <w:cs/>
-          <w:lang w:bidi="he-IL"/>
+          <w:rFonts w:hint="cs"/>
+          <w:rtl/>
+          <w:cs/>
         </w:rPr>
         <w:t>עקיפה</w:t>
       </w:r>
       <w:r>
         <w:rPr>
-          <w:rFonts w:hint="cs" w:cstheme="minorBidi"/>
-          <w:rtl/>
-          <w:cs/>
-          <w:lang w:val="en-US" w:bidi="he-IL"/>
+          <w:rFonts w:hint="cs"/>
+          <w:rtl/>
+          <w:cs/>
         </w:rPr>
         <w:t>, מצב המשחק תלוי בפעולות שכלל השחקנים עושים ומצב המשחק עלול לא להשתנות בדיוק כפי ששחקן ספציפי רצה.</w:t>
       </w:r>
     </w:p>
     <w:p>
       <w:pPr>
-        <w:pStyle w:val="5"/>
+        <w:pStyle w:val="a4"/>
         <w:numPr>
           <w:ilvl w:val="0"/>
           <w:numId w:val="7"/>
@@ -2246,37 +2509,33 @@
     </w:p>
     <w:p>
       <w:pPr>
-        <w:pStyle w:val="5"/>
+        <w:pStyle w:val="a4"/>
         <w:wordWrap w:val="0"/>
         <w:bidi/>
         <w:rPr>
-          <w:rFonts w:hint="default" w:cstheme="minorBidi"/>
-          <w:rtl/>
-          <w:lang w:val="en-US" w:bidi="he-IL"/>
-        </w:rPr>
-      </w:pPr>
-      <w:r>
-        <w:rPr>
-          <w:rFonts w:hint="cs" w:cstheme="minorBidi"/>
-          <w:rtl/>
-          <w:cs/>
-          <w:lang w:bidi="he-IL"/>
+          <w:rtl/>
+        </w:rPr>
+      </w:pPr>
+      <w:r>
+        <w:rPr>
+          <w:rFonts w:hint="cs"/>
+          <w:rtl/>
+          <w:cs/>
         </w:rPr>
         <w:t>המשחק</w:t>
       </w:r>
       <w:r>
         <w:rPr>
-          <w:rFonts w:hint="cs" w:cstheme="minorBidi"/>
-          <w:rtl/>
-          <w:cs/>
-          <w:lang w:val="en-US" w:bidi="he-IL"/>
+          <w:rFonts w:hint="cs"/>
+          <w:rtl/>
+          <w:cs/>
         </w:rPr>
         <w:t xml:space="preserve"> הוא בתורות.</w:t>
       </w:r>
     </w:p>
     <w:p>
       <w:pPr>
-        <w:pStyle w:val="5"/>
+        <w:pStyle w:val="a4"/>
         <w:numPr>
           <w:ilvl w:val="0"/>
           <w:numId w:val="7"/>
@@ -2304,14 +2563,12 @@
     </w:p>
     <w:p>
       <w:pPr>
-        <w:pStyle w:val="5"/>
+        <w:pStyle w:val="a4"/>
         <w:wordWrap w:val="0"/>
         <w:bidi/>
         <w:rPr>
-          <w:rFonts w:hint="default" w:cstheme="minorBidi"/>
           <w:b/>
           <w:color w:val="FF0000"/>
-          <w:lang w:val="en-US" w:bidi="he-IL"/>
         </w:rPr>
       </w:pPr>
       <w:r>
@@ -2323,193 +2580,239 @@
       </w:r>
       <w:r>
         <w:rPr>
-          <w:rFonts w:hint="cs" w:cstheme="minorBidi"/>
-          <w:rtl/>
-          <w:cs/>
-          <w:lang w:bidi="he-IL"/>
+          <w:rFonts w:hint="cs"/>
+          <w:rtl/>
+          <w:cs/>
         </w:rPr>
         <w:t>העכבר</w:t>
       </w:r>
       <w:r>
         <w:rPr>
-          <w:rFonts w:hint="cs" w:cstheme="minorBidi"/>
-          <w:rtl/>
-          <w:cs/>
-          <w:lang w:val="en-US" w:bidi="he-IL"/>
-        </w:rPr>
-        <w:t>. יהיו קיצורי דרך במקלדת</w:t>
-      </w:r>
+          <w:rFonts w:hint="cs"/>
+          <w:rtl/>
+          <w:cs/>
+        </w:rPr>
+        <w:t>. יהיו קיצורי דר</w:t>
+      </w:r>
+      <w:r>
+        <w:rPr>
+          <w:rFonts w:hint="cs"/>
+          <w:rtl/>
+          <w:cs/>
+        </w:rPr>
+        <w:t xml:space="preserve">ך במקלדת כמו מכירה/קנייה של נכסים על ידי מקש </w:t>
+      </w:r>
+      <w:proofErr w:type="spellStart"/>
+      <w:r>
+        <w:rPr>
+          <w:rFonts w:hint="cs"/>
+          <w:rtl/>
+          <w:cs/>
+        </w:rPr>
+        <w:t>מסויים</w:t>
+      </w:r>
+      <w:proofErr w:type="spellEnd"/>
+      <w:r>
+        <w:rPr>
+          <w:rFonts w:hint="cs"/>
+          <w:rtl/>
+          <w:cs/>
+        </w:rPr>
+        <w:t xml:space="preserve">, קנייה של בית או מלון עבור נכס </w:t>
+      </w:r>
+      <w:proofErr w:type="spellStart"/>
+      <w:r>
+        <w:rPr>
+          <w:rFonts w:hint="cs"/>
+          <w:rtl/>
+          <w:cs/>
+        </w:rPr>
+        <w:t>מסויים</w:t>
+      </w:r>
+      <w:proofErr w:type="spellEnd"/>
+      <w:r>
+        <w:rPr>
+          <w:rFonts w:hint="cs"/>
+          <w:rtl/>
+          <w:cs/>
+        </w:rPr>
+        <w:t xml:space="preserve"> </w:t>
+      </w:r>
+      <w:proofErr w:type="spellStart"/>
+      <w:r>
+        <w:rPr>
+          <w:rFonts w:hint="cs"/>
+          <w:rtl/>
+          <w:cs/>
+        </w:rPr>
+        <w:t>וכ</w:t>
+      </w:r>
+      <w:r>
+        <w:rPr>
+          <w:rtl/>
+          <w:cs/>
+        </w:rPr>
+        <w:t>’</w:t>
+      </w:r>
+      <w:r>
+        <w:rPr>
+          <w:rFonts w:hint="cs"/>
+          <w:rtl/>
+          <w:cs/>
+        </w:rPr>
+        <w:t>ו</w:t>
+      </w:r>
+      <w:proofErr w:type="spellEnd"/>
+      <w:r>
+        <w:rPr>
+          <w:rFonts w:hint="cs"/>
+          <w:rtl/>
+          <w:cs/>
+        </w:rPr>
+        <w:t>.</w:t>
+      </w:r>
+    </w:p>
+    <w:p>
+      <w:pPr>
+        <w:bidi/>
+        <w:rPr>
+          <w:b/>
+          <w:bCs/>
+          <w:color w:val="FF0000"/>
+          <w:rtl/>
+        </w:rPr>
+      </w:pPr>
+    </w:p>
+    <w:p>
+      <w:pPr>
+        <w:bidi/>
+        <w:rPr>
+          <w:b/>
+          <w:bCs/>
+          <w:color w:val="FF0000"/>
+          <w:rtl/>
+        </w:rPr>
+      </w:pPr>
+      <w:r>
+        <w:rPr>
+          <w:rFonts w:hint="cs"/>
+          <w:b/>
+          <w:bCs/>
+          <w:color w:val="FF0000"/>
+          <w:rtl/>
+        </w:rPr>
+        <w:t>שאלה 8</w:t>
+      </w:r>
+    </w:p>
+    <w:p>
+      <w:pPr>
+        <w:bidi/>
+        <w:rPr>
+          <w:b/>
+          <w:bCs/>
+          <w:color w:val="FF0000"/>
+          <w:u w:val="single"/>
+          <w:rtl/>
+        </w:rPr>
+      </w:pPr>
+      <w:r>
+        <w:rPr>
+          <w:bCs/>
+          <w:rtl/>
+        </w:rPr>
+        <w:t>תכננו דגם מנייר עבור אחד ההיבטים המרכזיים במשחק שלכם. הדגם יכול לכלול קלפים, מפה</w:t>
+      </w:r>
+      <w:r>
+        <w:rPr>
+          <w:bCs/>
+        </w:rPr>
+        <w:t xml:space="preserve">, </w:t>
+      </w:r>
+      <w:r>
+        <w:rPr>
+          <w:bCs/>
+          <w:rtl/>
+        </w:rPr>
+        <w:t xml:space="preserve">חיילי-משחק וכל רכיב אחר שנראה לכם מתאים. הדגם לא חייב לכלול את כל </w:t>
+      </w:r>
+      <w:r>
+        <w:rPr>
+          <w:bCs/>
+          <w:rtl/>
+        </w:rPr>
+        <w:t>המשחק, אלא רק היבט אחד מרכזי של המשחק, כדי שתוכלו לבצע</w:t>
+      </w:r>
+      <w:r>
+        <w:rPr>
+          <w:bCs/>
+        </w:rPr>
+        <w:t xml:space="preserve"> </w:t>
+      </w:r>
+      <w:r>
+        <w:rPr>
+          <w:b/>
+          <w:bCs/>
+          <w:color w:val="C45911" w:themeColor="accent2" w:themeShade="BF"/>
+        </w:rPr>
+        <w:t>playtest</w:t>
+      </w:r>
+      <w:r>
+        <w:rPr>
+          <w:bCs/>
+          <w:color w:val="C45911" w:themeColor="accent2" w:themeShade="BF"/>
+        </w:rPr>
+        <w:t xml:space="preserve"> </w:t>
+      </w:r>
+      <w:r>
+        <w:rPr>
+          <w:bCs/>
+          <w:rtl/>
+        </w:rPr>
+        <w:t xml:space="preserve">על היבט זה עוד לפני שלב </w:t>
+      </w:r>
+      <w:r>
+        <w:rPr>
+          <w:rFonts w:hint="cs"/>
+          <w:bCs/>
+          <w:rtl/>
+        </w:rPr>
+        <w:t>התכנות</w:t>
+      </w:r>
+      <w:r>
+        <w:rPr>
+          <w:bCs/>
+        </w:rPr>
+        <w:t>.</w:t>
+      </w:r>
+    </w:p>
+    <w:p>
+      <w:pPr>
+        <w:bidi/>
+        <w:rPr>
+          <w:rFonts w:eastAsiaTheme="minorEastAsia" w:hint="eastAsia"/>
+          <w:lang w:val="zh-CN" w:eastAsia="zh-CN"/>
+        </w:rPr>
+      </w:pPr>
       <w:bookmarkStart w:id="0" w:name="_GoBack"/>
       <w:bookmarkEnd w:id="0"/>
-      <w:r>
-        <w:rPr>
-          <w:rFonts w:hint="cs" w:cstheme="minorBidi"/>
-          <w:rtl/>
-          <w:cs/>
-          <w:lang w:val="en-US" w:bidi="he-IL"/>
-        </w:rPr>
-        <w:t xml:space="preserve"> כמו מכירה/קנייה של נכסים על ידי מקש מסויים, קנייה של בית או מלון עבור נכס מסויים וכ</w:t>
-      </w:r>
-      <w:r>
-        <w:rPr>
-          <w:rFonts w:hint="default" w:cstheme="minorBidi"/>
-          <w:rtl/>
-          <w:cs/>
-          <w:lang w:val="en-US" w:bidi="he-IL"/>
-        </w:rPr>
-        <w:t>’</w:t>
-      </w:r>
-      <w:r>
-        <w:rPr>
-          <w:rFonts w:hint="cs" w:cstheme="minorBidi"/>
-          <w:rtl/>
-          <w:cs/>
-          <w:lang w:val="en-US" w:bidi="he-IL"/>
-        </w:rPr>
-        <w:t>ו.</w:t>
-      </w:r>
-    </w:p>
-    <w:p>
-      <w:pPr>
-        <w:bidi/>
-        <w:rPr>
-          <w:b/>
-          <w:bCs/>
-          <w:color w:val="FF0000"/>
-          <w:rtl/>
-        </w:rPr>
-      </w:pPr>
-    </w:p>
-    <w:p>
-      <w:pPr>
-        <w:bidi/>
-        <w:rPr>
-          <w:b/>
-          <w:bCs/>
-          <w:color w:val="FF0000"/>
-          <w:rtl/>
-        </w:rPr>
-      </w:pPr>
-      <w:r>
-        <w:rPr>
-          <w:rFonts w:hint="cs"/>
-          <w:b/>
-          <w:bCs/>
-          <w:color w:val="FF0000"/>
-          <w:rtl/>
-        </w:rPr>
-        <w:t>שאלה 8</w:t>
-      </w:r>
-    </w:p>
-    <w:p>
-      <w:pPr>
-        <w:bidi/>
-        <w:rPr>
-          <w:b/>
-          <w:bCs/>
-          <w:color w:val="FF0000"/>
-          <w:u w:val="single"/>
-          <w:rtl/>
-        </w:rPr>
-      </w:pPr>
-      <w:r>
-        <w:rPr>
-          <w:bCs/>
-          <w:rtl/>
-        </w:rPr>
-        <w:t>תכננו דגם מנייר עבור אחד ההיבטים המרכזיים במשחק שלכם. הדגם יכול לכלול קלפים, מפה</w:t>
-      </w:r>
-      <w:r>
-        <w:rPr>
-          <w:bCs/>
-        </w:rPr>
-        <w:t xml:space="preserve">, </w:t>
-      </w:r>
-      <w:r>
-        <w:rPr>
-          <w:bCs/>
-          <w:rtl/>
-        </w:rPr>
-        <w:t>חיילי-משחק וכל רכיב אחר שנראה לכם מתאים. הדגם לא חייב לכלול את כל המשחק, אלא רק היבט אחד מרכזי של המשחק, כדי שתוכלו לבצע</w:t>
-      </w:r>
-      <w:r>
-        <w:rPr>
-          <w:bCs/>
-        </w:rPr>
-        <w:t xml:space="preserve"> </w:t>
-      </w:r>
-      <w:r>
-        <w:rPr>
-          <w:b/>
-          <w:bCs/>
-          <w:color w:val="C55A11" w:themeColor="accent2" w:themeShade="BF"/>
-        </w:rPr>
-        <w:t>playtest</w:t>
-      </w:r>
-      <w:r>
-        <w:rPr>
-          <w:bCs/>
-          <w:color w:val="C55A11" w:themeColor="accent2" w:themeShade="BF"/>
-        </w:rPr>
-        <w:t xml:space="preserve"> </w:t>
-      </w:r>
-      <w:r>
-        <w:rPr>
-          <w:bCs/>
-          <w:rtl/>
-        </w:rPr>
-        <w:t xml:space="preserve">על היבט זה עוד לפני שלב </w:t>
-      </w:r>
-      <w:r>
-        <w:rPr>
-          <w:rFonts w:hint="cs"/>
-          <w:bCs/>
-          <w:rtl/>
-        </w:rPr>
-        <w:t>התכנות</w:t>
-      </w:r>
-      <w:r>
-        <w:rPr>
-          <w:bCs/>
-        </w:rPr>
-        <w:t>.</w:t>
-      </w:r>
-    </w:p>
-    <w:p>
-      <w:pPr>
-        <w:bidi/>
-      </w:pPr>
-    </w:p>
-    <w:p>
-      <w:pPr>
-        <w:bidi/>
-      </w:pPr>
-    </w:p>
-    <w:p>
-      <w:pPr>
-        <w:bidi/>
-        <w:rPr>
-          <w:lang w:val="zh-CN"/>
-        </w:rPr>
-      </w:pPr>
     </w:p>
     <w:sectPr>
       <w:pgSz w:w="12240" w:h="15840"/>
       <w:pgMar w:top="1440" w:right="1440" w:bottom="1440" w:left="1440" w:header="720" w:footer="720" w:gutter="0"/>
-      <w:cols w:space="720" w:num="1"/>
-      <w:docGrid w:linePitch="360" w:charSpace="0"/>
+      <w:cols w:space="720"/>
+      <w:docGrid w:linePitch="360"/>
     </w:sectPr>
   </w:body>
 </w:document>
 </file>
 
 <file path=word/numbering.xml><?xml version="1.0" encoding="utf-8"?>
-<w:numbering xmlns:wpc="http://schemas.microsoft.com/office/word/2010/wordprocessingCanvas" xmlns:mc="http://schemas.openxmlformats.org/markup-compatibility/2006" xmlns:o="urn:schemas-microsoft-com:office:office" xmlns:r="http://schemas.openxmlformats.org/officeDocument/2006/relationships" xmlns:m="http://schemas.openxmlformats.org/officeDocument/2006/math" xmlns:v="urn:schemas-microsoft-com:vml" xmlns:wp14="http://schemas.microsoft.com/office/word/2010/wordprocessingDrawing" xmlns:wp="http://schemas.openxmlformats.org/drawingml/2006/wordprocessingDrawing" xmlns:w10="urn:schemas-microsoft-com:office:word" xmlns:w="http://schemas.openxmlformats.org/wordprocessingml/2006/main" xmlns:w14="http://schemas.microsoft.com/office/word/2010/wordml" xmlns:wpg="http://schemas.microsoft.com/office/word/2010/wordprocessingGroup" xmlns:wpi="http://schemas.microsoft.com/office/word/2010/wordprocessingInk" xmlns:wne="http://schemas.microsoft.com/office/word/2006/wordml" xmlns:wps="http://schemas.microsoft.com/office/word/2010/wordprocessingShape" mc:Ignorable="w14 wp14">
-  <w:abstractNum w:abstractNumId="0">
+<w:numbering xmlns:wpc="http://schemas.microsoft.com/office/word/2010/wordprocessingCanvas" xmlns:cx="http://schemas.microsoft.com/office/drawing/2014/chartex" xmlns:cx1="http://schemas.microsoft.com/office/drawing/2015/9/8/chartex" xmlns:cx2="http://schemas.microsoft.com/office/drawing/2015/10/21/chartex" xmlns:cx3="http://schemas.microsoft.com/office/drawing/2016/5/9/chartex" xmlns:cx4="http://schemas.microsoft.com/office/drawing/2016/5/10/chartex" xmlns:cx5="http://schemas.microsoft.com/office/drawing/2016/5/11/chartex" xmlns:cx6="http://schemas.microsoft.com/office/drawing/2016/5/12/chartex" xmlns:cx7="http://schemas.microsoft.com/office/drawing/2016/5/13/chartex" xmlns:cx8="http://schemas.microsoft.com/office/drawing/2016/5/14/chartex" xmlns:mc="http://schemas.openxmlformats.org/markup-compatibility/2006" xmlns:aink="http://schemas.microsoft.com/office/drawing/2016/ink" xmlns:am3d="http://schemas.microsoft.com/office/drawing/2017/model3d" xmlns:o="urn:schemas-microsoft-com:office:office" xmlns:r="http://schemas.openxmlformats.org/officeDocument/2006/relationships" xmlns:m="http://schemas.openxmlformats.org/officeDocument/2006/math" xmlns:v="urn:schemas-microsoft-com:vml" xmlns:wp14="http://schemas.microsoft.com/office/word/2010/wordprocessingDrawing" xmlns:wp="http://schemas.openxmlformats.org/drawingml/2006/wordprocessingDrawing" xmlns:w10="urn:schemas-microsoft-com:office:word" xmlns:w="http://schemas.openxmlformats.org/wordprocessingml/2006/main" xmlns:w14="http://schemas.microsoft.com/office/word/2010/wordml" xmlns:w15="http://schemas.microsoft.com/office/word/2012/wordml" xmlns:w16cid="http://schemas.microsoft.com/office/word/2016/wordml/cid" xmlns:w16se="http://schemas.microsoft.com/office/word/2015/wordml/symex" xmlns:wpg="http://schemas.microsoft.com/office/word/2010/wordprocessingGroup" xmlns:wpi="http://schemas.microsoft.com/office/word/2010/wordprocessingInk" xmlns:wne="http://schemas.microsoft.com/office/word/2006/wordml" xmlns:wps="http://schemas.microsoft.com/office/word/2010/wordprocessingShape" mc:Ignorable="w14 w15 w16se w16cid wp14">
+  <w:abstractNum w:abstractNumId="0" w15:restartNumberingAfterBreak="0">
     <w:nsid w:val="18860A59"/>
     <w:multiLevelType w:val="multilevel"/>
     <w:tmpl w:val="18860A59"/>
-    <w:lvl w:ilvl="0" w:tentative="0">
+    <w:lvl w:ilvl="0">
       <w:start w:val="1"/>
       <w:numFmt w:val="bullet"/>
       <w:lvlText w:val=""/>
@@ -2518,10 +2821,10 @@
         <w:ind w:left="720" w:hanging="360"/>
       </w:pPr>
       <w:rPr>
-        <w:rFonts w:hint="default" w:ascii="Symbol" w:hAnsi="Symbol"/>
-      </w:rPr>
-    </w:lvl>
-    <w:lvl w:ilvl="1" w:tentative="0">
+        <w:rFonts w:ascii="Symbol" w:hAnsi="Symbol" w:hint="default"/>
+      </w:rPr>
+    </w:lvl>
+    <w:lvl w:ilvl="1">
       <w:start w:val="1"/>
       <w:numFmt w:val="bullet"/>
       <w:lvlText w:val="o"/>
@@ -2530,10 +2833,10 @@
         <w:ind w:left="1440" w:hanging="360"/>
       </w:pPr>
       <w:rPr>
-        <w:rFonts w:hint="default" w:ascii="Courier New" w:hAnsi="Courier New" w:cs="Courier New"/>
-      </w:rPr>
-    </w:lvl>
-    <w:lvl w:ilvl="2" w:tentative="0">
+        <w:rFonts w:ascii="Courier New" w:hAnsi="Courier New" w:cs="Courier New" w:hint="default"/>
+      </w:rPr>
+    </w:lvl>
+    <w:lvl w:ilvl="2">
       <w:start w:val="1"/>
       <w:numFmt w:val="bullet"/>
       <w:lvlText w:val=""/>
@@ -2542,10 +2845,10 @@
         <w:ind w:left="2160" w:hanging="360"/>
       </w:pPr>
       <w:rPr>
-        <w:rFonts w:hint="default" w:ascii="Wingdings" w:hAnsi="Wingdings"/>
-      </w:rPr>
-    </w:lvl>
-    <w:lvl w:ilvl="3" w:tentative="0">
+        <w:rFonts w:ascii="Wingdings" w:hAnsi="Wingdings" w:hint="default"/>
+      </w:rPr>
+    </w:lvl>
+    <w:lvl w:ilvl="3">
       <w:start w:val="1"/>
       <w:numFmt w:val="bullet"/>
       <w:lvlText w:val=""/>
@@ -2554,10 +2857,10 @@
         <w:ind w:left="2880" w:hanging="360"/>
       </w:pPr>
       <w:rPr>
-        <w:rFonts w:hint="default" w:ascii="Symbol" w:hAnsi="Symbol"/>
-      </w:rPr>
-    </w:lvl>
-    <w:lvl w:ilvl="4" w:tentative="0">
+        <w:rFonts w:ascii="Symbol" w:hAnsi="Symbol" w:hint="default"/>
+      </w:rPr>
+    </w:lvl>
+    <w:lvl w:ilvl="4">
       <w:start w:val="1"/>
       <w:numFmt w:val="bullet"/>
       <w:lvlText w:val="o"/>
@@ -2566,10 +2869,10 @@
         <w:ind w:left="3600" w:hanging="360"/>
       </w:pPr>
       <w:rPr>
-        <w:rFonts w:hint="default" w:ascii="Courier New" w:hAnsi="Courier New" w:cs="Courier New"/>
-      </w:rPr>
-    </w:lvl>
-    <w:lvl w:ilvl="5" w:tentative="0">
+        <w:rFonts w:ascii="Courier New" w:hAnsi="Courier New" w:cs="Courier New" w:hint="default"/>
+      </w:rPr>
+    </w:lvl>
+    <w:lvl w:ilvl="5">
       <w:start w:val="1"/>
       <w:numFmt w:val="bullet"/>
       <w:lvlText w:val=""/>
@@ -2578,10 +2881,10 @@
         <w:ind w:left="4320" w:hanging="360"/>
       </w:pPr>
       <w:rPr>
-        <w:rFonts w:hint="default" w:ascii="Wingdings" w:hAnsi="Wingdings"/>
-      </w:rPr>
-    </w:lvl>
-    <w:lvl w:ilvl="6" w:tentative="0">
+        <w:rFonts w:ascii="Wingdings" w:hAnsi="Wingdings" w:hint="default"/>
+      </w:rPr>
+    </w:lvl>
+    <w:lvl w:ilvl="6">
       <w:start w:val="1"/>
       <w:numFmt w:val="bullet"/>
       <w:lvlText w:val=""/>
@@ -2590,10 +2893,10 @@
         <w:ind w:left="5040" w:hanging="360"/>
       </w:pPr>
       <w:rPr>
-        <w:rFonts w:hint="default" w:ascii="Symbol" w:hAnsi="Symbol"/>
-      </w:rPr>
-    </w:lvl>
-    <w:lvl w:ilvl="7" w:tentative="0">
+        <w:rFonts w:ascii="Symbol" w:hAnsi="Symbol" w:hint="default"/>
+      </w:rPr>
+    </w:lvl>
+    <w:lvl w:ilvl="7">
       <w:start w:val="1"/>
       <w:numFmt w:val="bullet"/>
       <w:lvlText w:val="o"/>
@@ -2602,10 +2905,10 @@
         <w:ind w:left="5760" w:hanging="360"/>
       </w:pPr>
       <w:rPr>
-        <w:rFonts w:hint="default" w:ascii="Courier New" w:hAnsi="Courier New" w:cs="Courier New"/>
-      </w:rPr>
-    </w:lvl>
-    <w:lvl w:ilvl="8" w:tentative="0">
+        <w:rFonts w:ascii="Courier New" w:hAnsi="Courier New" w:cs="Courier New" w:hint="default"/>
+      </w:rPr>
+    </w:lvl>
+    <w:lvl w:ilvl="8">
       <w:start w:val="1"/>
       <w:numFmt w:val="bullet"/>
       <w:lvlText w:val=""/>
@@ -2614,15 +2917,15 @@
         <w:ind w:left="6480" w:hanging="360"/>
       </w:pPr>
       <w:rPr>
-        <w:rFonts w:hint="default" w:ascii="Wingdings" w:hAnsi="Wingdings"/>
+        <w:rFonts w:ascii="Wingdings" w:hAnsi="Wingdings" w:hint="default"/>
       </w:rPr>
     </w:lvl>
   </w:abstractNum>
-  <w:abstractNum w:abstractNumId="1">
+  <w:abstractNum w:abstractNumId="1" w15:restartNumberingAfterBreak="0">
     <w:nsid w:val="28E174C0"/>
     <w:multiLevelType w:val="multilevel"/>
     <w:tmpl w:val="28E174C0"/>
-    <w:lvl w:ilvl="0" w:tentative="0">
+    <w:lvl w:ilvl="0">
       <w:start w:val="1"/>
       <w:numFmt w:val="bullet"/>
       <w:lvlText w:val=""/>
@@ -2631,10 +2934,10 @@
         <w:ind w:left="720" w:hanging="360"/>
       </w:pPr>
       <w:rPr>
-        <w:rFonts w:hint="default" w:ascii="Symbol" w:hAnsi="Symbol"/>
-      </w:rPr>
-    </w:lvl>
-    <w:lvl w:ilvl="1" w:tentative="0">
+        <w:rFonts w:ascii="Symbol" w:hAnsi="Symbol" w:hint="default"/>
+      </w:rPr>
+    </w:lvl>
+    <w:lvl w:ilvl="1">
       <w:start w:val="1"/>
       <w:numFmt w:val="bullet"/>
       <w:lvlText w:val="o"/>
@@ -2643,10 +2946,10 @@
         <w:ind w:left="1440" w:hanging="360"/>
       </w:pPr>
       <w:rPr>
-        <w:rFonts w:hint="default" w:ascii="Courier New" w:hAnsi="Courier New" w:cs="Courier New"/>
-      </w:rPr>
-    </w:lvl>
-    <w:lvl w:ilvl="2" w:tentative="0">
+        <w:rFonts w:ascii="Courier New" w:hAnsi="Courier New" w:cs="Courier New" w:hint="default"/>
+      </w:rPr>
+    </w:lvl>
+    <w:lvl w:ilvl="2">
       <w:start w:val="1"/>
       <w:numFmt w:val="bullet"/>
       <w:lvlText w:val=""/>
@@ -2655,10 +2958,10 @@
         <w:ind w:left="2160" w:hanging="360"/>
       </w:pPr>
       <w:rPr>
-        <w:rFonts w:hint="default" w:ascii="Wingdings" w:hAnsi="Wingdings"/>
-      </w:rPr>
-    </w:lvl>
-    <w:lvl w:ilvl="3" w:tentative="0">
+        <w:rFonts w:ascii="Wingdings" w:hAnsi="Wingdings" w:hint="default"/>
+      </w:rPr>
+    </w:lvl>
+    <w:lvl w:ilvl="3">
       <w:start w:val="1"/>
       <w:numFmt w:val="bullet"/>
       <w:lvlText w:val=""/>
@@ -2667,10 +2970,10 @@
         <w:ind w:left="2880" w:hanging="360"/>
       </w:pPr>
       <w:rPr>
-        <w:rFonts w:hint="default" w:ascii="Symbol" w:hAnsi="Symbol"/>
-      </w:rPr>
-    </w:lvl>
-    <w:lvl w:ilvl="4" w:tentative="0">
+        <w:rFonts w:ascii="Symbol" w:hAnsi="Symbol" w:hint="default"/>
+      </w:rPr>
+    </w:lvl>
+    <w:lvl w:ilvl="4">
       <w:start w:val="1"/>
       <w:numFmt w:val="bullet"/>
       <w:lvlText w:val="o"/>
@@ -2679,10 +2982,10 @@
         <w:ind w:left="3600" w:hanging="360"/>
       </w:pPr>
       <w:rPr>
-        <w:rFonts w:hint="default" w:ascii="Courier New" w:hAnsi="Courier New" w:cs="Courier New"/>
-      </w:rPr>
-    </w:lvl>
-    <w:lvl w:ilvl="5" w:tentative="0">
+        <w:rFonts w:ascii="Courier New" w:hAnsi="Courier New" w:cs="Courier New" w:hint="default"/>
+      </w:rPr>
+    </w:lvl>
+    <w:lvl w:ilvl="5">
       <w:start w:val="1"/>
       <w:numFmt w:val="bullet"/>
       <w:lvlText w:val=""/>
@@ -2691,10 +2994,10 @@
         <w:ind w:left="4320" w:hanging="360"/>
       </w:pPr>
       <w:rPr>
-        <w:rFonts w:hint="default" w:ascii="Wingdings" w:hAnsi="Wingdings"/>
-      </w:rPr>
-    </w:lvl>
-    <w:lvl w:ilvl="6" w:tentative="0">
+        <w:rFonts w:ascii="Wingdings" w:hAnsi="Wingdings" w:hint="default"/>
+      </w:rPr>
+    </w:lvl>
+    <w:lvl w:ilvl="6">
       <w:start w:val="1"/>
       <w:numFmt w:val="bullet"/>
       <w:lvlText w:val=""/>
@@ -2703,10 +3006,10 @@
         <w:ind w:left="5040" w:hanging="360"/>
       </w:pPr>
       <w:rPr>
-        <w:rFonts w:hint="default" w:ascii="Symbol" w:hAnsi="Symbol"/>
-      </w:rPr>
-    </w:lvl>
-    <w:lvl w:ilvl="7" w:tentative="0">
+        <w:rFonts w:ascii="Symbol" w:hAnsi="Symbol" w:hint="default"/>
+      </w:rPr>
+    </w:lvl>
+    <w:lvl w:ilvl="7">
       <w:start w:val="1"/>
       <w:numFmt w:val="bullet"/>
       <w:lvlText w:val="o"/>
@@ -2715,10 +3018,10 @@
         <w:ind w:left="5760" w:hanging="360"/>
       </w:pPr>
       <w:rPr>
-        <w:rFonts w:hint="default" w:ascii="Courier New" w:hAnsi="Courier New" w:cs="Courier New"/>
-      </w:rPr>
-    </w:lvl>
-    <w:lvl w:ilvl="8" w:tentative="0">
+        <w:rFonts w:ascii="Courier New" w:hAnsi="Courier New" w:cs="Courier New" w:hint="default"/>
+      </w:rPr>
+    </w:lvl>
+    <w:lvl w:ilvl="8">
       <w:start w:val="1"/>
       <w:numFmt w:val="bullet"/>
       <w:lvlText w:val=""/>
@@ -2727,15 +3030,15 @@
         <w:ind w:left="6480" w:hanging="360"/>
       </w:pPr>
       <w:rPr>
-        <w:rFonts w:hint="default" w:ascii="Wingdings" w:hAnsi="Wingdings"/>
+        <w:rFonts w:ascii="Wingdings" w:hAnsi="Wingdings" w:hint="default"/>
       </w:rPr>
     </w:lvl>
   </w:abstractNum>
-  <w:abstractNum w:abstractNumId="2">
+  <w:abstractNum w:abstractNumId="2" w15:restartNumberingAfterBreak="0">
     <w:nsid w:val="312B05D6"/>
     <w:multiLevelType w:val="multilevel"/>
     <w:tmpl w:val="312B05D6"/>
-    <w:lvl w:ilvl="0" w:tentative="0">
+    <w:lvl w:ilvl="0">
       <w:start w:val="1"/>
       <w:numFmt w:val="bullet"/>
       <w:lvlText w:val=""/>
@@ -2744,16 +3047,11 @@
         <w:ind w:left="720" w:hanging="360"/>
       </w:pPr>
       <w:rPr>
-        <w:rFonts w:hint="default" w:ascii="Symbol" w:hAnsi="Symbol" w:cs="Symbol"/>
+        <w:rFonts w:ascii="Symbol" w:hAnsi="Symbol" w:cs="Symbol" w:hint="default"/>
         <w:color w:val="000000" w:themeColor="text1"/>
-        <w14:textFill>
-          <w14:solidFill>
-            <w14:schemeClr w14:val="tx1"/>
-          </w14:solidFill>
-        </w14:textFill>
-      </w:rPr>
-    </w:lvl>
-    <w:lvl w:ilvl="1" w:tentative="0">
+      </w:rPr>
+    </w:lvl>
+    <w:lvl w:ilvl="1">
       <w:start w:val="1"/>
       <w:numFmt w:val="bullet"/>
       <w:lvlText w:val="o"/>
@@ -2762,10 +3060,10 @@
         <w:ind w:left="1440" w:hanging="360"/>
       </w:pPr>
       <w:rPr>
-        <w:rFonts w:hint="default" w:ascii="Courier New" w:hAnsi="Courier New" w:cs="Courier New"/>
-      </w:rPr>
-    </w:lvl>
-    <w:lvl w:ilvl="2" w:tentative="0">
+        <w:rFonts w:ascii="Courier New" w:hAnsi="Courier New" w:cs="Courier New" w:hint="default"/>
+      </w:rPr>
+    </w:lvl>
+    <w:lvl w:ilvl="2">
       <w:start w:val="1"/>
       <w:numFmt w:val="bullet"/>
       <w:lvlText w:val=""/>
@@ -2774,10 +3072,10 @@
         <w:ind w:left="2160" w:hanging="360"/>
       </w:pPr>
       <w:rPr>
-        <w:rFonts w:hint="default" w:ascii="Wingdings" w:hAnsi="Wingdings" w:cs="Wingdings"/>
-      </w:rPr>
-    </w:lvl>
-    <w:lvl w:ilvl="3" w:tentative="0">
+        <w:rFonts w:ascii="Wingdings" w:hAnsi="Wingdings" w:cs="Wingdings" w:hint="default"/>
+      </w:rPr>
+    </w:lvl>
+    <w:lvl w:ilvl="3">
       <w:start w:val="1"/>
       <w:numFmt w:val="bullet"/>
       <w:lvlText w:val=""/>
@@ -2786,10 +3084,10 @@
         <w:ind w:left="2880" w:hanging="360"/>
       </w:pPr>
       <w:rPr>
-        <w:rFonts w:hint="default" w:ascii="Symbol" w:hAnsi="Symbol" w:cs="Symbol"/>
-      </w:rPr>
-    </w:lvl>
-    <w:lvl w:ilvl="4" w:tentative="0">
+        <w:rFonts w:ascii="Symbol" w:hAnsi="Symbol" w:cs="Symbol" w:hint="default"/>
+      </w:rPr>
+    </w:lvl>
+    <w:lvl w:ilvl="4">
       <w:start w:val="1"/>
       <w:numFmt w:val="bullet"/>
       <w:lvlText w:val="o"/>
@@ -2798,10 +3096,10 @@
         <w:ind w:left="3600" w:hanging="360"/>
       </w:pPr>
       <w:rPr>
-        <w:rFonts w:hint="default" w:ascii="Courier New" w:hAnsi="Courier New" w:cs="Courier New"/>
-      </w:rPr>
-    </w:lvl>
-    <w:lvl w:ilvl="5" w:tentative="0">
+        <w:rFonts w:ascii="Courier New" w:hAnsi="Courier New" w:cs="Courier New" w:hint="default"/>
+      </w:rPr>
+    </w:lvl>
+    <w:lvl w:ilvl="5">
       <w:start w:val="1"/>
       <w:numFmt w:val="bullet"/>
       <w:lvlText w:val=""/>
@@ -2810,10 +3108,10 @@
         <w:ind w:left="4320" w:hanging="360"/>
       </w:pPr>
       <w:rPr>
-        <w:rFonts w:hint="default" w:ascii="Wingdings" w:hAnsi="Wingdings" w:cs="Wingdings"/>
-      </w:rPr>
-    </w:lvl>
-    <w:lvl w:ilvl="6" w:tentative="0">
+        <w:rFonts w:ascii="Wingdings" w:hAnsi="Wingdings" w:cs="Wingdings" w:hint="default"/>
+      </w:rPr>
+    </w:lvl>
+    <w:lvl w:ilvl="6">
       <w:start w:val="1"/>
       <w:numFmt w:val="bullet"/>
       <w:lvlText w:val=""/>
@@ -2822,10 +3120,10 @@
         <w:ind w:left="5040" w:hanging="360"/>
       </w:pPr>
       <w:rPr>
-        <w:rFonts w:hint="default" w:ascii="Symbol" w:hAnsi="Symbol" w:cs="Symbol"/>
-      </w:rPr>
-    </w:lvl>
-    <w:lvl w:ilvl="7" w:tentative="0">
+        <w:rFonts w:ascii="Symbol" w:hAnsi="Symbol" w:cs="Symbol" w:hint="default"/>
+      </w:rPr>
+    </w:lvl>
+    <w:lvl w:ilvl="7">
       <w:start w:val="1"/>
       <w:numFmt w:val="bullet"/>
       <w:lvlText w:val="o"/>
@@ -2834,10 +3132,10 @@
         <w:ind w:left="5760" w:hanging="360"/>
       </w:pPr>
       <w:rPr>
-        <w:rFonts w:hint="default" w:ascii="Courier New" w:hAnsi="Courier New" w:cs="Courier New"/>
-      </w:rPr>
-    </w:lvl>
-    <w:lvl w:ilvl="8" w:tentative="0">
+        <w:rFonts w:ascii="Courier New" w:hAnsi="Courier New" w:cs="Courier New" w:hint="default"/>
+      </w:rPr>
+    </w:lvl>
+    <w:lvl w:ilvl="8">
       <w:start w:val="1"/>
       <w:numFmt w:val="bullet"/>
       <w:lvlText w:val=""/>
@@ -2846,15 +3144,15 @@
         <w:ind w:left="6480" w:hanging="360"/>
       </w:pPr>
       <w:rPr>
-        <w:rFonts w:hint="default" w:ascii="Wingdings" w:hAnsi="Wingdings" w:cs="Wingdings"/>
+        <w:rFonts w:ascii="Wingdings" w:hAnsi="Wingdings" w:cs="Wingdings" w:hint="default"/>
       </w:rPr>
     </w:lvl>
   </w:abstractNum>
-  <w:abstractNum w:abstractNumId="3">
+  <w:abstractNum w:abstractNumId="3" w15:restartNumberingAfterBreak="0">
     <w:nsid w:val="3E6C7062"/>
     <w:multiLevelType w:val="multilevel"/>
     <w:tmpl w:val="3E6C7062"/>
-    <w:lvl w:ilvl="0" w:tentative="0">
+    <w:lvl w:ilvl="0">
       <w:start w:val="1"/>
       <w:numFmt w:val="bullet"/>
       <w:lvlText w:val=""/>
@@ -2863,10 +3161,10 @@
         <w:ind w:left="720" w:hanging="360"/>
       </w:pPr>
       <w:rPr>
-        <w:rFonts w:hint="default" w:ascii="Symbol" w:hAnsi="Symbol"/>
-      </w:rPr>
-    </w:lvl>
-    <w:lvl w:ilvl="1" w:tentative="0">
+        <w:rFonts w:ascii="Symbol" w:hAnsi="Symbol" w:hint="default"/>
+      </w:rPr>
+    </w:lvl>
+    <w:lvl w:ilvl="1">
       <w:start w:val="1"/>
       <w:numFmt w:val="bullet"/>
       <w:lvlText w:val="o"/>
@@ -2875,10 +3173,10 @@
         <w:ind w:left="1440" w:hanging="360"/>
       </w:pPr>
       <w:rPr>
-        <w:rFonts w:hint="default" w:ascii="Courier New" w:hAnsi="Courier New" w:cs="Courier New"/>
-      </w:rPr>
-    </w:lvl>
-    <w:lvl w:ilvl="2" w:tentative="0">
+        <w:rFonts w:ascii="Courier New" w:hAnsi="Courier New" w:cs="Courier New" w:hint="default"/>
+      </w:rPr>
+    </w:lvl>
+    <w:lvl w:ilvl="2">
       <w:start w:val="1"/>
       <w:numFmt w:val="bullet"/>
       <w:lvlText w:val=""/>
@@ -2887,10 +3185,10 @@
         <w:ind w:left="2160" w:hanging="360"/>
       </w:pPr>
       <w:rPr>
-        <w:rFonts w:hint="default" w:ascii="Wingdings" w:hAnsi="Wingdings"/>
-      </w:rPr>
-    </w:lvl>
-    <w:lvl w:ilvl="3" w:tentative="0">
+        <w:rFonts w:ascii="Wingdings" w:hAnsi="Wingdings" w:hint="default"/>
+      </w:rPr>
+    </w:lvl>
+    <w:lvl w:ilvl="3">
       <w:start w:val="1"/>
       <w:numFmt w:val="bullet"/>
       <w:lvlText w:val=""/>
@@ -2899,10 +3197,10 @@
         <w:ind w:left="2880" w:hanging="360"/>
       </w:pPr>
       <w:rPr>
-        <w:rFonts w:hint="default" w:ascii="Symbol" w:hAnsi="Symbol"/>
-      </w:rPr>
-    </w:lvl>
-    <w:lvl w:ilvl="4" w:tentative="0">
+        <w:rFonts w:ascii="Symbol" w:hAnsi="Symbol" w:hint="default"/>
+      </w:rPr>
+    </w:lvl>
+    <w:lvl w:ilvl="4">
       <w:start w:val="1"/>
       <w:numFmt w:val="bullet"/>
       <w:lvlText w:val="o"/>
@@ -2911,10 +3209,10 @@
         <w:ind w:left="3600" w:hanging="360"/>
       </w:pPr>
       <w:rPr>
-        <w:rFonts w:hint="default" w:ascii="Courier New" w:hAnsi="Courier New" w:cs="Courier New"/>
-      </w:rPr>
-    </w:lvl>
-    <w:lvl w:ilvl="5" w:tentative="0">
+        <w:rFonts w:ascii="Courier New" w:hAnsi="Courier New" w:cs="Courier New" w:hint="default"/>
+      </w:rPr>
+    </w:lvl>
+    <w:lvl w:ilvl="5">
       <w:start w:val="1"/>
       <w:numFmt w:val="bullet"/>
       <w:lvlText w:val=""/>
@@ -2923,10 +3221,10 @@
         <w:ind w:left="4320" w:hanging="360"/>
       </w:pPr>
       <w:rPr>
-        <w:rFonts w:hint="default" w:ascii="Wingdings" w:hAnsi="Wingdings"/>
-      </w:rPr>
-    </w:lvl>
-    <w:lvl w:ilvl="6" w:tentative="0">
+        <w:rFonts w:ascii="Wingdings" w:hAnsi="Wingdings" w:hint="default"/>
+      </w:rPr>
+    </w:lvl>
+    <w:lvl w:ilvl="6">
       <w:start w:val="1"/>
       <w:numFmt w:val="bullet"/>
       <w:lvlText w:val=""/>
@@ -2935,10 +3233,10 @@
         <w:ind w:left="5040" w:hanging="360"/>
       </w:pPr>
       <w:rPr>
-        <w:rFonts w:hint="default" w:ascii="Symbol" w:hAnsi="Symbol"/>
-      </w:rPr>
-    </w:lvl>
-    <w:lvl w:ilvl="7" w:tentative="0">
+        <w:rFonts w:ascii="Symbol" w:hAnsi="Symbol" w:hint="default"/>
+      </w:rPr>
+    </w:lvl>
+    <w:lvl w:ilvl="7">
       <w:start w:val="1"/>
       <w:numFmt w:val="bullet"/>
       <w:lvlText w:val="o"/>
@@ -2947,10 +3245,10 @@
         <w:ind w:left="5760" w:hanging="360"/>
       </w:pPr>
       <w:rPr>
-        <w:rFonts w:hint="default" w:ascii="Courier New" w:hAnsi="Courier New" w:cs="Courier New"/>
-      </w:rPr>
-    </w:lvl>
-    <w:lvl w:ilvl="8" w:tentative="0">
+        <w:rFonts w:ascii="Courier New" w:hAnsi="Courier New" w:cs="Courier New" w:hint="default"/>
+      </w:rPr>
+    </w:lvl>
+    <w:lvl w:ilvl="8">
       <w:start w:val="1"/>
       <w:numFmt w:val="bullet"/>
       <w:lvlText w:val=""/>
@@ -2959,15 +3257,15 @@
         <w:ind w:left="6480" w:hanging="360"/>
       </w:pPr>
       <w:rPr>
-        <w:rFonts w:hint="default" w:ascii="Wingdings" w:hAnsi="Wingdings"/>
+        <w:rFonts w:ascii="Wingdings" w:hAnsi="Wingdings" w:hint="default"/>
       </w:rPr>
     </w:lvl>
   </w:abstractNum>
-  <w:abstractNum w:abstractNumId="4">
+  <w:abstractNum w:abstractNumId="4" w15:restartNumberingAfterBreak="0">
     <w:nsid w:val="4865149C"/>
     <w:multiLevelType w:val="multilevel"/>
     <w:tmpl w:val="4865149C"/>
-    <w:lvl w:ilvl="0" w:tentative="0">
+    <w:lvl w:ilvl="0">
       <w:start w:val="1"/>
       <w:numFmt w:val="decimal"/>
       <w:lvlText w:val="%1."/>
@@ -2976,7 +3274,7 @@
         <w:ind w:left="720" w:hanging="360"/>
       </w:pPr>
     </w:lvl>
-    <w:lvl w:ilvl="1" w:tentative="0">
+    <w:lvl w:ilvl="1">
       <w:start w:val="1"/>
       <w:numFmt w:val="lowerLetter"/>
       <w:lvlText w:val="%2."/>
@@ -2985,7 +3283,7 @@
         <w:ind w:left="1440" w:hanging="360"/>
       </w:pPr>
     </w:lvl>
-    <w:lvl w:ilvl="2" w:tentative="0">
+    <w:lvl w:ilvl="2">
       <w:start w:val="1"/>
       <w:numFmt w:val="lowerRoman"/>
       <w:lvlText w:val="%3."/>
@@ -2994,7 +3292,7 @@
         <w:ind w:left="2160" w:hanging="180"/>
       </w:pPr>
     </w:lvl>
-    <w:lvl w:ilvl="3" w:tentative="0">
+    <w:lvl w:ilvl="3">
       <w:start w:val="1"/>
       <w:numFmt w:val="decimal"/>
       <w:lvlText w:val="%4."/>
@@ -3003,7 +3301,7 @@
         <w:ind w:left="2880" w:hanging="360"/>
       </w:pPr>
     </w:lvl>
-    <w:lvl w:ilvl="4" w:tentative="0">
+    <w:lvl w:ilvl="4">
       <w:start w:val="1"/>
       <w:numFmt w:val="lowerLetter"/>
       <w:lvlText w:val="%5."/>
@@ -3012,7 +3310,7 @@
         <w:ind w:left="3600" w:hanging="360"/>
       </w:pPr>
     </w:lvl>
-    <w:lvl w:ilvl="5" w:tentative="0">
+    <w:lvl w:ilvl="5">
       <w:start w:val="1"/>
       <w:numFmt w:val="lowerRoman"/>
       <w:lvlText w:val="%6."/>
@@ -3021,7 +3319,7 @@
         <w:ind w:left="4320" w:hanging="180"/>
       </w:pPr>
     </w:lvl>
-    <w:lvl w:ilvl="6" w:tentative="0">
+    <w:lvl w:ilvl="6">
       <w:start w:val="1"/>
       <w:numFmt w:val="decimal"/>
       <w:lvlText w:val="%7."/>
@@ -3030,7 +3328,7 @@
         <w:ind w:left="5040" w:hanging="360"/>
       </w:pPr>
     </w:lvl>
-    <w:lvl w:ilvl="7" w:tentative="0">
+    <w:lvl w:ilvl="7">
       <w:start w:val="1"/>
       <w:numFmt w:val="lowerLetter"/>
       <w:lvlText w:val="%8."/>
@@ -3039,7 +3337,7 @@
         <w:ind w:left="5760" w:hanging="360"/>
       </w:pPr>
     </w:lvl>
-    <w:lvl w:ilvl="8" w:tentative="0">
+    <w:lvl w:ilvl="8">
       <w:start w:val="1"/>
       <w:numFmt w:val="lowerRoman"/>
       <w:lvlText w:val="%9."/>
@@ -3049,11 +3347,11 @@
       </w:pPr>
     </w:lvl>
   </w:abstractNum>
-  <w:abstractNum w:abstractNumId="5">
+  <w:abstractNum w:abstractNumId="5" w15:restartNumberingAfterBreak="0">
     <w:nsid w:val="567919D7"/>
     <w:multiLevelType w:val="multilevel"/>
     <w:tmpl w:val="567919D7"/>
-    <w:lvl w:ilvl="0" w:tentative="0">
+    <w:lvl w:ilvl="0">
       <w:start w:val="1"/>
       <w:numFmt w:val="bullet"/>
       <w:lvlText w:val=""/>
@@ -3062,10 +3360,10 @@
         <w:ind w:left="720" w:hanging="360"/>
       </w:pPr>
       <w:rPr>
-        <w:rFonts w:hint="default" w:ascii="Symbol" w:hAnsi="Symbol"/>
-      </w:rPr>
-    </w:lvl>
-    <w:lvl w:ilvl="1" w:tentative="0">
+        <w:rFonts w:ascii="Symbol" w:hAnsi="Symbol" w:hint="default"/>
+      </w:rPr>
+    </w:lvl>
+    <w:lvl w:ilvl="1">
       <w:start w:val="1"/>
       <w:numFmt w:val="bullet"/>
       <w:lvlText w:val="o"/>
@@ -3074,10 +3372,10 @@
         <w:ind w:left="1440" w:hanging="360"/>
       </w:pPr>
       <w:rPr>
-        <w:rFonts w:hint="default" w:ascii="Courier New" w:hAnsi="Courier New" w:cs="Courier New"/>
-      </w:rPr>
-    </w:lvl>
-    <w:lvl w:ilvl="2" w:tentative="0">
+        <w:rFonts w:ascii="Courier New" w:hAnsi="Courier New" w:cs="Courier New" w:hint="default"/>
+      </w:rPr>
+    </w:lvl>
+    <w:lvl w:ilvl="2">
       <w:start w:val="1"/>
       <w:numFmt w:val="bullet"/>
       <w:lvlText w:val=""/>
@@ -3086,10 +3384,10 @@
         <w:ind w:left="2160" w:hanging="360"/>
       </w:pPr>
       <w:rPr>
-        <w:rFonts w:hint="default" w:ascii="Wingdings" w:hAnsi="Wingdings"/>
-      </w:rPr>
-    </w:lvl>
-    <w:lvl w:ilvl="3" w:tentative="0">
+        <w:rFonts w:ascii="Wingdings" w:hAnsi="Wingdings" w:hint="default"/>
+      </w:rPr>
+    </w:lvl>
+    <w:lvl w:ilvl="3">
       <w:start w:val="1"/>
       <w:numFmt w:val="bullet"/>
       <w:lvlText w:val=""/>
@@ -3098,10 +3396,10 @@
         <w:ind w:left="2880" w:hanging="360"/>
       </w:pPr>
       <w:rPr>
-        <w:rFonts w:hint="default" w:ascii="Symbol" w:hAnsi="Symbol"/>
-      </w:rPr>
-    </w:lvl>
-    <w:lvl w:ilvl="4" w:tentative="0">
+        <w:rFonts w:ascii="Symbol" w:hAnsi="Symbol" w:hint="default"/>
+      </w:rPr>
+    </w:lvl>
+    <w:lvl w:ilvl="4">
       <w:start w:val="1"/>
       <w:numFmt w:val="bullet"/>
       <w:lvlText w:val="o"/>
@@ -3110,10 +3408,10 @@
         <w:ind w:left="3600" w:hanging="360"/>
       </w:pPr>
       <w:rPr>
-        <w:rFonts w:hint="default" w:ascii="Courier New" w:hAnsi="Courier New" w:cs="Courier New"/>
-      </w:rPr>
-    </w:lvl>
-    <w:lvl w:ilvl="5" w:tentative="0">
+        <w:rFonts w:ascii="Courier New" w:hAnsi="Courier New" w:cs="Courier New" w:hint="default"/>
+      </w:rPr>
+    </w:lvl>
+    <w:lvl w:ilvl="5">
       <w:start w:val="1"/>
       <w:numFmt w:val="bullet"/>
       <w:lvlText w:val=""/>
@@ -3122,10 +3420,10 @@
         <w:ind w:left="4320" w:hanging="360"/>
       </w:pPr>
       <w:rPr>
-        <w:rFonts w:hint="default" w:ascii="Wingdings" w:hAnsi="Wingdings"/>
-      </w:rPr>
-    </w:lvl>
-    <w:lvl w:ilvl="6" w:tentative="0">
+        <w:rFonts w:ascii="Wingdings" w:hAnsi="Wingdings" w:hint="default"/>
+      </w:rPr>
+    </w:lvl>
+    <w:lvl w:ilvl="6">
       <w:start w:val="1"/>
       <w:numFmt w:val="bullet"/>
       <w:lvlText w:val=""/>
@@ -3134,10 +3432,10 @@
         <w:ind w:left="5040" w:hanging="360"/>
       </w:pPr>
       <w:rPr>
-        <w:rFonts w:hint="default" w:ascii="Symbol" w:hAnsi="Symbol"/>
-      </w:rPr>
-    </w:lvl>
-    <w:lvl w:ilvl="7" w:tentative="0">
+        <w:rFonts w:ascii="Symbol" w:hAnsi="Symbol" w:hint="default"/>
+      </w:rPr>
+    </w:lvl>
+    <w:lvl w:ilvl="7">
       <w:start w:val="1"/>
       <w:numFmt w:val="bullet"/>
       <w:lvlText w:val="o"/>
@@ -3146,10 +3444,10 @@
         <w:ind w:left="5760" w:hanging="360"/>
       </w:pPr>
       <w:rPr>
-        <w:rFonts w:hint="default" w:ascii="Courier New" w:hAnsi="Courier New" w:cs="Courier New"/>
-      </w:rPr>
-    </w:lvl>
-    <w:lvl w:ilvl="8" w:tentative="0">
+        <w:rFonts w:ascii="Courier New" w:hAnsi="Courier New" w:cs="Courier New" w:hint="default"/>
+      </w:rPr>
+    </w:lvl>
+    <w:lvl w:ilvl="8">
       <w:start w:val="1"/>
       <w:numFmt w:val="bullet"/>
       <w:lvlText w:val=""/>
@@ -3158,15 +3456,15 @@
         <w:ind w:left="6480" w:hanging="360"/>
       </w:pPr>
       <w:rPr>
-        <w:rFonts w:hint="default" w:ascii="Wingdings" w:hAnsi="Wingdings"/>
+        <w:rFonts w:ascii="Wingdings" w:hAnsi="Wingdings" w:hint="default"/>
       </w:rPr>
     </w:lvl>
   </w:abstractNum>
-  <w:abstractNum w:abstractNumId="6">
+  <w:abstractNum w:abstractNumId="6" w15:restartNumberingAfterBreak="0">
     <w:nsid w:val="6C153C09"/>
     <w:multiLevelType w:val="multilevel"/>
     <w:tmpl w:val="6C153C09"/>
-    <w:lvl w:ilvl="0" w:tentative="0">
+    <w:lvl w:ilvl="0">
       <w:start w:val="1"/>
       <w:numFmt w:val="bullet"/>
       <w:lvlText w:val=""/>
@@ -3175,10 +3473,10 @@
         <w:ind w:left="720" w:hanging="360"/>
       </w:pPr>
       <w:rPr>
-        <w:rFonts w:hint="default" w:ascii="Symbol" w:hAnsi="Symbol"/>
-      </w:rPr>
-    </w:lvl>
-    <w:lvl w:ilvl="1" w:tentative="0">
+        <w:rFonts w:ascii="Symbol" w:hAnsi="Symbol" w:hint="default"/>
+      </w:rPr>
+    </w:lvl>
+    <w:lvl w:ilvl="1">
       <w:start w:val="1"/>
       <w:numFmt w:val="bullet"/>
       <w:lvlText w:val="o"/>
@@ -3187,10 +3485,10 @@
         <w:ind w:left="1440" w:hanging="360"/>
       </w:pPr>
       <w:rPr>
-        <w:rFonts w:hint="default" w:ascii="Courier New" w:hAnsi="Courier New" w:cs="Courier New"/>
-      </w:rPr>
-    </w:lvl>
-    <w:lvl w:ilvl="2" w:tentative="0">
+        <w:rFonts w:ascii="Courier New" w:hAnsi="Courier New" w:cs="Courier New" w:hint="default"/>
+      </w:rPr>
+    </w:lvl>
+    <w:lvl w:ilvl="2">
       <w:start w:val="1"/>
       <w:numFmt w:val="bullet"/>
       <w:lvlText w:val=""/>
@@ -3199,10 +3497,10 @@
         <w:ind w:left="2160" w:hanging="360"/>
       </w:pPr>
       <w:rPr>
-        <w:rFonts w:hint="default" w:ascii="Wingdings" w:hAnsi="Wingdings"/>
-      </w:rPr>
-    </w:lvl>
-    <w:lvl w:ilvl="3" w:tentative="0">
+        <w:rFonts w:ascii="Wingdings" w:hAnsi="Wingdings" w:hint="default"/>
+      </w:rPr>
+    </w:lvl>
+    <w:lvl w:ilvl="3">
       <w:start w:val="1"/>
       <w:numFmt w:val="bullet"/>
       <w:lvlText w:val=""/>
@@ -3211,10 +3509,10 @@
         <w:ind w:left="2880" w:hanging="360"/>
       </w:pPr>
       <w:rPr>
-        <w:rFonts w:hint="default" w:ascii="Symbol" w:hAnsi="Symbol"/>
-      </w:rPr>
-    </w:lvl>
-    <w:lvl w:ilvl="4" w:tentative="0">
+        <w:rFonts w:ascii="Symbol" w:hAnsi="Symbol" w:hint="default"/>
+      </w:rPr>
+    </w:lvl>
+    <w:lvl w:ilvl="4">
       <w:start w:val="1"/>
       <w:numFmt w:val="bullet"/>
       <w:lvlText w:val="o"/>
@@ -3223,10 +3521,10 @@
         <w:ind w:left="3600" w:hanging="360"/>
       </w:pPr>
       <w:rPr>
-        <w:rFonts w:hint="default" w:ascii="Courier New" w:hAnsi="Courier New" w:cs="Courier New"/>
-      </w:rPr>
-    </w:lvl>
-    <w:lvl w:ilvl="5" w:tentative="0">
+        <w:rFonts w:ascii="Courier New" w:hAnsi="Courier New" w:cs="Courier New" w:hint="default"/>
+      </w:rPr>
+    </w:lvl>
+    <w:lvl w:ilvl="5">
       <w:start w:val="1"/>
       <w:numFmt w:val="bullet"/>
       <w:lvlText w:val=""/>
@@ -3235,10 +3533,10 @@
         <w:ind w:left="4320" w:hanging="360"/>
       </w:pPr>
       <w:rPr>
-        <w:rFonts w:hint="default" w:ascii="Wingdings" w:hAnsi="Wingdings"/>
-      </w:rPr>
-    </w:lvl>
-    <w:lvl w:ilvl="6" w:tentative="0">
+        <w:rFonts w:ascii="Wingdings" w:hAnsi="Wingdings" w:hint="default"/>
+      </w:rPr>
+    </w:lvl>
+    <w:lvl w:ilvl="6">
       <w:start w:val="1"/>
       <w:numFmt w:val="bullet"/>
       <w:lvlText w:val=""/>
@@ -3247,10 +3545,10 @@
         <w:ind w:left="5040" w:hanging="360"/>
       </w:pPr>
       <w:rPr>
-        <w:rFonts w:hint="default" w:ascii="Symbol" w:hAnsi="Symbol"/>
-      </w:rPr>
-    </w:lvl>
-    <w:lvl w:ilvl="7" w:tentative="0">
+        <w:rFonts w:ascii="Symbol" w:hAnsi="Symbol" w:hint="default"/>
+      </w:rPr>
+    </w:lvl>
+    <w:lvl w:ilvl="7">
       <w:start w:val="1"/>
       <w:numFmt w:val="bullet"/>
       <w:lvlText w:val="o"/>
@@ -3259,10 +3557,10 @@
         <w:ind w:left="5760" w:hanging="360"/>
       </w:pPr>
       <w:rPr>
-        <w:rFonts w:hint="default" w:ascii="Courier New" w:hAnsi="Courier New" w:cs="Courier New"/>
-      </w:rPr>
-    </w:lvl>
-    <w:lvl w:ilvl="8" w:tentative="0">
+        <w:rFonts w:ascii="Courier New" w:hAnsi="Courier New" w:cs="Courier New" w:hint="default"/>
+      </w:rPr>
+    </w:lvl>
+    <w:lvl w:ilvl="8">
       <w:start w:val="1"/>
       <w:numFmt w:val="bullet"/>
       <w:lvlText w:val=""/>
@@ -3271,7 +3569,7 @@
         <w:ind w:left="6480" w:hanging="360"/>
       </w:pPr>
       <w:rPr>
-        <w:rFonts w:hint="default" w:ascii="Wingdings" w:hAnsi="Wingdings"/>
+        <w:rFonts w:ascii="Wingdings" w:hAnsi="Wingdings" w:hint="default"/>
       </w:rPr>
     </w:lvl>
   </w:abstractNum>
@@ -3300,291 +3598,418 @@
 </file>
 
 <file path=word/styles.xml><?xml version="1.0" encoding="utf-8"?>
-<w:styles xmlns:mc="http://schemas.openxmlformats.org/markup-compatibility/2006" xmlns:o="urn:schemas-microsoft-com:office:office" xmlns:r="http://schemas.openxmlformats.org/officeDocument/2006/relationships" xmlns:m="http://schemas.openxmlformats.org/officeDocument/2006/math" xmlns:v="urn:schemas-microsoft-com:vml" xmlns:w="http://schemas.openxmlformats.org/wordprocessingml/2006/main" xmlns:w14="http://schemas.microsoft.com/office/word/2010/wordml" xmlns:w10="urn:schemas-microsoft-com:office:word" xmlns:sl="http://schemas.openxmlformats.org/schemaLibrary/2006/main" mc:Ignorable="w14">
+<w:styles xmlns:mc="http://schemas.openxmlformats.org/markup-compatibility/2006" xmlns:r="http://schemas.openxmlformats.org/officeDocument/2006/relationships" xmlns:w="http://schemas.openxmlformats.org/wordprocessingml/2006/main" xmlns:w14="http://schemas.microsoft.com/office/word/2010/wordml" xmlns:w15="http://schemas.microsoft.com/office/word/2012/wordml" xmlns:w16cid="http://schemas.microsoft.com/office/word/2016/wordml/cid" xmlns:w16se="http://schemas.microsoft.com/office/word/2015/wordml/symex" mc:Ignorable="w14 w15 w16se w16cid">
   <w:docDefaults>
     <w:rPrDefault>
       <w:rPr>
-        <w:rFonts w:asciiTheme="minorHAnsi" w:hAnsiTheme="minorHAnsi" w:eastAsiaTheme="minorHAnsi" w:cstheme="minorBidi"/>
+        <w:rFonts w:asciiTheme="minorHAnsi" w:eastAsiaTheme="minorEastAsia" w:hAnsiTheme="minorHAnsi" w:cstheme="minorBidi"/>
+        <w:lang w:val="en-IL" w:eastAsia="en-IL" w:bidi="he-IL"/>
       </w:rPr>
     </w:rPrDefault>
+    <w:pPrDefault>
+      <w:pPr>
+        <w:spacing w:after="160" w:line="259" w:lineRule="auto"/>
+      </w:pPr>
+    </w:pPrDefault>
   </w:docDefaults>
-  <w:latentStyles w:count="260" w:defQFormat="0" w:defUnhideWhenUsed="1" w:defSemiHidden="1" w:defUIPriority="99" w:defLockedState="0">
-    <w:lsdException w:qFormat="1" w:unhideWhenUsed="0" w:uiPriority="0" w:semiHidden="0" w:name="Normal"/>
-    <w:lsdException w:qFormat="1" w:unhideWhenUsed="0" w:uiPriority="9" w:semiHidden="0" w:name="heading 1"/>
-    <w:lsdException w:qFormat="1" w:uiPriority="9" w:name="heading 2"/>
-    <w:lsdException w:qFormat="1" w:uiPriority="9" w:name="heading 3"/>
-    <w:lsdException w:qFormat="1" w:uiPriority="9" w:name="heading 4"/>
-    <w:lsdException w:qFormat="1" w:uiPriority="9" w:name="heading 5"/>
-    <w:lsdException w:qFormat="1" w:uiPriority="9" w:name="heading 6"/>
-    <w:lsdException w:qFormat="1" w:uiPriority="9" w:name="heading 7"/>
-    <w:lsdException w:qFormat="1" w:uiPriority="9" w:name="heading 8"/>
-    <w:lsdException w:qFormat="1" w:uiPriority="9" w:name="heading 9"/>
-    <w:lsdException w:uiPriority="99" w:name="index 1"/>
-    <w:lsdException w:uiPriority="99" w:name="index 2"/>
-    <w:lsdException w:uiPriority="99" w:name="index 3"/>
-    <w:lsdException w:uiPriority="99" w:name="index 4"/>
-    <w:lsdException w:uiPriority="99" w:name="index 5"/>
-    <w:lsdException w:uiPriority="99" w:name="index 6"/>
-    <w:lsdException w:uiPriority="99" w:name="index 7"/>
-    <w:lsdException w:uiPriority="99" w:name="index 8"/>
-    <w:lsdException w:uiPriority="99" w:name="index 9"/>
-    <w:lsdException w:uiPriority="39" w:name="toc 1"/>
-    <w:lsdException w:uiPriority="39" w:name="toc 2"/>
-    <w:lsdException w:uiPriority="39" w:name="toc 3"/>
-    <w:lsdException w:uiPriority="39" w:name="toc 4"/>
-    <w:lsdException w:uiPriority="39" w:name="toc 5"/>
-    <w:lsdException w:uiPriority="39" w:name="toc 6"/>
-    <w:lsdException w:uiPriority="39" w:name="toc 7"/>
-    <w:lsdException w:uiPriority="39" w:name="toc 8"/>
-    <w:lsdException w:uiPriority="39" w:name="toc 9"/>
-    <w:lsdException w:uiPriority="99" w:name="Normal Indent"/>
-    <w:lsdException w:uiPriority="99" w:name="footnote text"/>
-    <w:lsdException w:uiPriority="99" w:name="annotation text"/>
-    <w:lsdException w:uiPriority="99" w:name="header"/>
-    <w:lsdException w:uiPriority="99" w:name="footer"/>
-    <w:lsdException w:uiPriority="99" w:name="index heading"/>
-    <w:lsdException w:qFormat="1" w:uiPriority="35" w:name="caption"/>
-    <w:lsdException w:uiPriority="99" w:name="table of figures"/>
-    <w:lsdException w:uiPriority="99" w:name="envelope address"/>
-    <w:lsdException w:uiPriority="99" w:name="envelope return"/>
-    <w:lsdException w:uiPriority="99" w:name="footnote reference"/>
-    <w:lsdException w:uiPriority="99" w:name="annotation reference"/>
-    <w:lsdException w:uiPriority="99" w:name="line number"/>
-    <w:lsdException w:uiPriority="99" w:name="page number"/>
-    <w:lsdException w:uiPriority="99" w:name="endnote reference"/>
-    <w:lsdException w:uiPriority="99" w:name="endnote text"/>
-    <w:lsdException w:uiPriority="99" w:name="table of authorities"/>
-    <w:lsdException w:uiPriority="99" w:name="macro"/>
-    <w:lsdException w:uiPriority="99" w:name="toa heading"/>
-    <w:lsdException w:uiPriority="99" w:name="List"/>
-    <w:lsdException w:uiPriority="99" w:name="List Bullet"/>
-    <w:lsdException w:uiPriority="99" w:name="List Number"/>
-    <w:lsdException w:uiPriority="99" w:name="List 2"/>
-    <w:lsdException w:uiPriority="99" w:name="List 3"/>
-    <w:lsdException w:uiPriority="99" w:name="List 4"/>
-    <w:lsdException w:uiPriority="99" w:name="List 5"/>
-    <w:lsdException w:uiPriority="99" w:name="List Bullet 2"/>
-    <w:lsdException w:uiPriority="99" w:name="List Bullet 3"/>
-    <w:lsdException w:uiPriority="99" w:name="List Bullet 4"/>
-    <w:lsdException w:uiPriority="99" w:name="List Bullet 5"/>
-    <w:lsdException w:uiPriority="99" w:name="List Number 2"/>
-    <w:lsdException w:uiPriority="99" w:name="List Number 3"/>
-    <w:lsdException w:uiPriority="99" w:name="List Number 4"/>
-    <w:lsdException w:uiPriority="99" w:name="List Number 5"/>
-    <w:lsdException w:qFormat="1" w:unhideWhenUsed="0" w:uiPriority="10" w:semiHidden="0" w:name="Title"/>
-    <w:lsdException w:uiPriority="99" w:name="Closing"/>
-    <w:lsdException w:uiPriority="99" w:name="Signature"/>
-    <w:lsdException w:uiPriority="1" w:name="Default Paragraph Font"/>
-    <w:lsdException w:uiPriority="99" w:name="Body Text"/>
-    <w:lsdException w:uiPriority="99" w:name="Body Text Indent"/>
-    <w:lsdException w:uiPriority="99" w:name="List Continue"/>
-    <w:lsdException w:uiPriority="99" w:name="List Continue 2"/>
-    <w:lsdException w:uiPriority="99" w:name="List Continue 3"/>
-    <w:lsdException w:uiPriority="99" w:name="List Continue 4"/>
-    <w:lsdException w:uiPriority="99" w:name="List Continue 5"/>
-    <w:lsdException w:uiPriority="99" w:name="Message Header"/>
-    <w:lsdException w:qFormat="1" w:unhideWhenUsed="0" w:uiPriority="11" w:semiHidden="0" w:name="Subtitle"/>
-    <w:lsdException w:uiPriority="99" w:name="Salutation"/>
-    <w:lsdException w:uiPriority="99" w:name="Date"/>
-    <w:lsdException w:uiPriority="99" w:name="Body Text First Indent"/>
-    <w:lsdException w:uiPriority="99" w:name="Body Text First Indent 2"/>
-    <w:lsdException w:uiPriority="99" w:name="Note Heading"/>
-    <w:lsdException w:uiPriority="99" w:name="Body Text 2"/>
-    <w:lsdException w:uiPriority="99" w:name="Body Text 3"/>
-    <w:lsdException w:uiPriority="99" w:name="Body Text Indent 2"/>
-    <w:lsdException w:uiPriority="99" w:name="Body Text Indent 3"/>
-    <w:lsdException w:uiPriority="99" w:name="Block Text"/>
-    <w:lsdException w:uiPriority="99" w:name="Hyperlink"/>
-    <w:lsdException w:uiPriority="99" w:name="FollowedHyperlink"/>
-    <w:lsdException w:qFormat="1" w:unhideWhenUsed="0" w:uiPriority="22" w:semiHidden="0" w:name="Strong"/>
-    <w:lsdException w:qFormat="1" w:unhideWhenUsed="0" w:uiPriority="20" w:semiHidden="0" w:name="Emphasis"/>
-    <w:lsdException w:uiPriority="99" w:name="Document Map"/>
-    <w:lsdException w:uiPriority="99" w:name="Plain Text"/>
-    <w:lsdException w:uiPriority="99" w:name="E-mail Signature"/>
-    <w:lsdException w:uiPriority="99" w:name="Normal (Web)"/>
-    <w:lsdException w:uiPriority="99" w:name="HTML Acronym"/>
-    <w:lsdException w:uiPriority="99" w:name="HTML Address"/>
-    <w:lsdException w:uiPriority="99" w:name="HTML Cite"/>
-    <w:lsdException w:uiPriority="99" w:name="HTML Code"/>
-    <w:lsdException w:uiPriority="99" w:name="HTML Definition"/>
-    <w:lsdException w:uiPriority="99" w:name="HTML Keyboard"/>
-    <w:lsdException w:uiPriority="99" w:name="HTML Preformatted"/>
-    <w:lsdException w:uiPriority="99" w:name="HTML Sample"/>
-    <w:lsdException w:uiPriority="99" w:name="HTML Typewriter"/>
-    <w:lsdException w:uiPriority="99" w:name="HTML Variable"/>
-    <w:lsdException w:uiPriority="99" w:name="Normal Table"/>
-    <w:lsdException w:uiPriority="99" w:name="annotation subject"/>
-    <w:lsdException w:uiPriority="99" w:name="Table Simple 1"/>
-    <w:lsdException w:uiPriority="99" w:name="Table Simple 2"/>
-    <w:lsdException w:uiPriority="99" w:name="Table Simple 3"/>
-    <w:lsdException w:uiPriority="99" w:name="Table Classic 1"/>
-    <w:lsdException w:uiPriority="99" w:name="Table Classic 2"/>
-    <w:lsdException w:uiPriority="99" w:name="Table Classic 3"/>
-    <w:lsdException w:uiPriority="99" w:name="Table Classic 4"/>
-    <w:lsdException w:uiPriority="99" w:name="Table Colorful 1"/>
-    <w:lsdException w:uiPriority="99" w:name="Table Colorful 2"/>
-    <w:lsdException w:uiPriority="99" w:name="Table Colorful 3"/>
-    <w:lsdException w:uiPriority="99" w:name="Table Columns 1"/>
-    <w:lsdException w:uiPriority="99" w:name="Table Columns 2"/>
-    <w:lsdException w:uiPriority="99" w:name="Table Columns 3"/>
-    <w:lsdException w:uiPriority="99" w:name="Table Columns 4"/>
-    <w:lsdException w:uiPriority="99" w:name="Table Columns 5"/>
-    <w:lsdException w:uiPriority="99" w:name="Table Grid 1"/>
-    <w:lsdException w:uiPriority="99" w:name="Table Grid 2"/>
-    <w:lsdException w:uiPriority="99" w:name="Table Grid 3"/>
-    <w:lsdException w:uiPriority="99" w:name="Table Grid 4"/>
-    <w:lsdException w:uiPriority="99" w:name="Table Grid 5"/>
-    <w:lsdException w:uiPriority="99" w:name="Table Grid 6"/>
-    <w:lsdException w:uiPriority="99" w:name="Table Grid 7"/>
-    <w:lsdException w:uiPriority="99" w:name="Table Grid 8"/>
-    <w:lsdException w:uiPriority="99" w:name="Table List 1"/>
-    <w:lsdException w:uiPriority="99" w:name="Table List 2"/>
-    <w:lsdException w:uiPriority="99" w:name="Table List 3"/>
-    <w:lsdException w:uiPriority="99" w:name="Table List 4"/>
-    <w:lsdException w:uiPriority="99" w:name="Table List 5"/>
-    <w:lsdException w:uiPriority="99" w:name="Table List 6"/>
-    <w:lsdException w:uiPriority="99" w:name="Table List 7"/>
-    <w:lsdException w:uiPriority="99" w:name="Table List 8"/>
-    <w:lsdException w:uiPriority="99" w:name="Table 3D effects 1"/>
-    <w:lsdException w:uiPriority="99" w:name="Table 3D effects 2"/>
-    <w:lsdException w:uiPriority="99" w:name="Table 3D effects 3"/>
-    <w:lsdException w:uiPriority="99" w:name="Table Contemporary"/>
-    <w:lsdException w:uiPriority="99" w:name="Table Elegant"/>
-    <w:lsdException w:uiPriority="99" w:name="Table Professional"/>
-    <w:lsdException w:uiPriority="99" w:name="Table Subtle 1"/>
-    <w:lsdException w:uiPriority="99" w:name="Table Subtle 2"/>
-    <w:lsdException w:uiPriority="99" w:name="Table Web 1"/>
-    <w:lsdException w:uiPriority="99" w:name="Table Web 2"/>
-    <w:lsdException w:uiPriority="99" w:name="Table Web 3"/>
-    <w:lsdException w:uiPriority="99" w:name="Balloon Text"/>
-    <w:lsdException w:unhideWhenUsed="0" w:uiPriority="39" w:semiHidden="0" w:name="Table Grid"/>
-    <w:lsdException w:uiPriority="99" w:name="Table Theme"/>
-    <w:lsdException w:unhideWhenUsed="0" w:uiPriority="60" w:semiHidden="0" w:name="Light Shading"/>
-    <w:lsdException w:unhideWhenUsed="0" w:uiPriority="61" w:semiHidden="0" w:name="Light List"/>
-    <w:lsdException w:unhideWhenUsed="0" w:uiPriority="62" w:semiHidden="0" w:name="Light Grid"/>
-    <w:lsdException w:unhideWhenUsed="0" w:uiPriority="63" w:semiHidden="0" w:name="Medium Shading 1"/>
-    <w:lsdException w:unhideWhenUsed="0" w:uiPriority="64" w:semiHidden="0" w:name="Medium Shading 2"/>
-    <w:lsdException w:unhideWhenUsed="0" w:uiPriority="65" w:semiHidden="0" w:name="Medium List 1"/>
-    <w:lsdException w:unhideWhenUsed="0" w:uiPriority="66" w:semiHidden="0" w:name="Medium List 2"/>
-    <w:lsdException w:unhideWhenUsed="0" w:uiPriority="67" w:semiHidden="0" w:name="Medium Grid 1"/>
-    <w:lsdException w:unhideWhenUsed="0" w:uiPriority="68" w:semiHidden="0" w:name="Medium Grid 2"/>
-    <w:lsdException w:unhideWhenUsed="0" w:uiPriority="69" w:semiHidden="0" w:name="Medium Grid 3"/>
-    <w:lsdException w:unhideWhenUsed="0" w:uiPriority="70" w:semiHidden="0" w:name="Dark List"/>
-    <w:lsdException w:unhideWhenUsed="0" w:uiPriority="71" w:semiHidden="0" w:name="Colorful Shading"/>
-    <w:lsdException w:unhideWhenUsed="0" w:uiPriority="72" w:semiHidden="0" w:name="Colorful List"/>
-    <w:lsdException w:unhideWhenUsed="0" w:uiPriority="73" w:semiHidden="0" w:name="Colorful Grid"/>
-    <w:lsdException w:unhideWhenUsed="0" w:uiPriority="60" w:semiHidden="0" w:name="Light Shading Accent 1"/>
-    <w:lsdException w:unhideWhenUsed="0" w:uiPriority="61" w:semiHidden="0" w:name="Light List Accent 1"/>
-    <w:lsdException w:unhideWhenUsed="0" w:uiPriority="62" w:semiHidden="0" w:name="Light Grid Accent 1"/>
-    <w:lsdException w:unhideWhenUsed="0" w:uiPriority="63" w:semiHidden="0" w:name="Medium Shading 1 Accent 1"/>
-    <w:lsdException w:unhideWhenUsed="0" w:uiPriority="64" w:semiHidden="0" w:name="Medium Shading 2 Accent 1"/>
-    <w:lsdException w:unhideWhenUsed="0" w:uiPriority="65" w:semiHidden="0" w:name="Medium List 1 Accent 1"/>
-    <w:lsdException w:qFormat="1" w:unhideWhenUsed="0" w:uiPriority="34" w:semiHidden="0" w:name="List Paragraph"/>
-    <w:lsdException w:unhideWhenUsed="0" w:uiPriority="66" w:semiHidden="0" w:name="Medium List 2 Accent 1"/>
-    <w:lsdException w:unhideWhenUsed="0" w:uiPriority="67" w:semiHidden="0" w:name="Medium Grid 1 Accent 1"/>
-    <w:lsdException w:unhideWhenUsed="0" w:uiPriority="68" w:semiHidden="0" w:name="Medium Grid 2 Accent 1"/>
-    <w:lsdException w:unhideWhenUsed="0" w:uiPriority="69" w:semiHidden="0" w:name="Medium Grid 3 Accent 1"/>
-    <w:lsdException w:unhideWhenUsed="0" w:uiPriority="70" w:semiHidden="0" w:name="Dark List Accent 1"/>
-    <w:lsdException w:unhideWhenUsed="0" w:uiPriority="71" w:semiHidden="0" w:name="Colorful Shading Accent 1"/>
-    <w:lsdException w:unhideWhenUsed="0" w:uiPriority="72" w:semiHidden="0" w:name="Colorful List Accent 1"/>
-    <w:lsdException w:unhideWhenUsed="0" w:uiPriority="73" w:semiHidden="0" w:name="Colorful Grid Accent 1"/>
-    <w:lsdException w:unhideWhenUsed="0" w:uiPriority="60" w:semiHidden="0" w:name="Light Shading Accent 2"/>
-    <w:lsdException w:unhideWhenUsed="0" w:uiPriority="61" w:semiHidden="0" w:name="Light List Accent 2"/>
-    <w:lsdException w:unhideWhenUsed="0" w:uiPriority="62" w:semiHidden="0" w:name="Light Grid Accent 2"/>
-    <w:lsdException w:unhideWhenUsed="0" w:uiPriority="63" w:semiHidden="0" w:name="Medium Shading 1 Accent 2"/>
-    <w:lsdException w:unhideWhenUsed="0" w:uiPriority="64" w:semiHidden="0" w:name="Medium Shading 2 Accent 2"/>
-    <w:lsdException w:unhideWhenUsed="0" w:uiPriority="65" w:semiHidden="0" w:name="Medium List 1 Accent 2"/>
-    <w:lsdException w:unhideWhenUsed="0" w:uiPriority="66" w:semiHidden="0" w:name="Medium List 2 Accent 2"/>
-    <w:lsdException w:unhideWhenUsed="0" w:uiPriority="67" w:semiHidden="0" w:name="Medium Grid 1 Accent 2"/>
-    <w:lsdException w:unhideWhenUsed="0" w:uiPriority="68" w:semiHidden="0" w:name="Medium Grid 2 Accent 2"/>
-    <w:lsdException w:unhideWhenUsed="0" w:uiPriority="69" w:semiHidden="0" w:name="Medium Grid 3 Accent 2"/>
-    <w:lsdException w:unhideWhenUsed="0" w:uiPriority="70" w:semiHidden="0" w:name="Dark List Accent 2"/>
-    <w:lsdException w:unhideWhenUsed="0" w:uiPriority="71" w:semiHidden="0" w:name="Colorful Shading Accent 2"/>
-    <w:lsdException w:unhideWhenUsed="0" w:uiPriority="72" w:semiHidden="0" w:name="Colorful List Accent 2"/>
-    <w:lsdException w:unhideWhenUsed="0" w:uiPriority="73" w:semiHidden="0" w:name="Colorful Grid Accent 2"/>
-    <w:lsdException w:unhideWhenUsed="0" w:uiPriority="60" w:semiHidden="0" w:name="Light Shading Accent 3"/>
-    <w:lsdException w:unhideWhenUsed="0" w:uiPriority="61" w:semiHidden="0" w:name="Light List Accent 3"/>
-    <w:lsdException w:unhideWhenUsed="0" w:uiPriority="62" w:semiHidden="0" w:name="Light Grid Accent 3"/>
-    <w:lsdException w:unhideWhenUsed="0" w:uiPriority="63" w:semiHidden="0" w:name="Medium Shading 1 Accent 3"/>
-    <w:lsdException w:unhideWhenUsed="0" w:uiPriority="64" w:semiHidden="0" w:name="Medium Shading 2 Accent 3"/>
-    <w:lsdException w:unhideWhenUsed="0" w:uiPriority="65" w:semiHidden="0" w:name="Medium List 1 Accent 3"/>
-    <w:lsdException w:unhideWhenUsed="0" w:uiPriority="66" w:semiHidden="0" w:name="Medium List 2 Accent 3"/>
-    <w:lsdException w:unhideWhenUsed="0" w:uiPriority="67" w:semiHidden="0" w:name="Medium Grid 1 Accent 3"/>
-    <w:lsdException w:unhideWhenUsed="0" w:uiPriority="68" w:semiHidden="0" w:name="Medium Grid 2 Accent 3"/>
-    <w:lsdException w:unhideWhenUsed="0" w:uiPriority="69" w:semiHidden="0" w:name="Medium Grid 3 Accent 3"/>
-    <w:lsdException w:unhideWhenUsed="0" w:uiPriority="70" w:semiHidden="0" w:name="Dark List Accent 3"/>
-    <w:lsdException w:unhideWhenUsed="0" w:uiPriority="71" w:semiHidden="0" w:name="Colorful Shading Accent 3"/>
-    <w:lsdException w:unhideWhenUsed="0" w:uiPriority="72" w:semiHidden="0" w:name="Colorful List Accent 3"/>
-    <w:lsdException w:unhideWhenUsed="0" w:uiPriority="73" w:semiHidden="0" w:name="Colorful Grid Accent 3"/>
-    <w:lsdException w:unhideWhenUsed="0" w:uiPriority="60" w:semiHidden="0" w:name="Light Shading Accent 4"/>
-    <w:lsdException w:unhideWhenUsed="0" w:uiPriority="61" w:semiHidden="0" w:name="Light List Accent 4"/>
-    <w:lsdException w:unhideWhenUsed="0" w:uiPriority="62" w:semiHidden="0" w:name="Light Grid Accent 4"/>
-    <w:lsdException w:unhideWhenUsed="0" w:uiPriority="63" w:semiHidden="0" w:name="Medium Shading 1 Accent 4"/>
-    <w:lsdException w:unhideWhenUsed="0" w:uiPriority="64" w:semiHidden="0" w:name="Medium Shading 2 Accent 4"/>
-    <w:lsdException w:unhideWhenUsed="0" w:uiPriority="65" w:semiHidden="0" w:name="Medium List 1 Accent 4"/>
-    <w:lsdException w:unhideWhenUsed="0" w:uiPriority="66" w:semiHidden="0" w:name="Medium List 2 Accent 4"/>
-    <w:lsdException w:unhideWhenUsed="0" w:uiPriority="67" w:semiHidden="0" w:name="Medium Grid 1 Accent 4"/>
-    <w:lsdException w:unhideWhenUsed="0" w:uiPriority="68" w:semiHidden="0" w:name="Medium Grid 2 Accent 4"/>
-    <w:lsdException w:unhideWhenUsed="0" w:uiPriority="69" w:semiHidden="0" w:name="Medium Grid 3 Accent 4"/>
-    <w:lsdException w:unhideWhenUsed="0" w:uiPriority="70" w:semiHidden="0" w:name="Dark List Accent 4"/>
-    <w:lsdException w:unhideWhenUsed="0" w:uiPriority="71" w:semiHidden="0" w:name="Colorful Shading Accent 4"/>
-    <w:lsdException w:unhideWhenUsed="0" w:uiPriority="72" w:semiHidden="0" w:name="Colorful List Accent 4"/>
-    <w:lsdException w:unhideWhenUsed="0" w:uiPriority="73" w:semiHidden="0" w:name="Colorful Grid Accent 4"/>
-    <w:lsdException w:unhideWhenUsed="0" w:uiPriority="60" w:semiHidden="0" w:name="Light Shading Accent 5"/>
-    <w:lsdException w:unhideWhenUsed="0" w:uiPriority="61" w:semiHidden="0" w:name="Light List Accent 5"/>
-    <w:lsdException w:unhideWhenUsed="0" w:uiPriority="62" w:semiHidden="0" w:name="Light Grid Accent 5"/>
-    <w:lsdException w:unhideWhenUsed="0" w:uiPriority="63" w:semiHidden="0" w:name="Medium Shading 1 Accent 5"/>
-    <w:lsdException w:unhideWhenUsed="0" w:uiPriority="64" w:semiHidden="0" w:name="Medium Shading 2 Accent 5"/>
-    <w:lsdException w:unhideWhenUsed="0" w:uiPriority="65" w:semiHidden="0" w:name="Medium List 1 Accent 5"/>
-    <w:lsdException w:unhideWhenUsed="0" w:uiPriority="66" w:semiHidden="0" w:name="Medium List 2 Accent 5"/>
-    <w:lsdException w:unhideWhenUsed="0" w:uiPriority="67" w:semiHidden="0" w:name="Medium Grid 1 Accent 5"/>
-    <w:lsdException w:unhideWhenUsed="0" w:uiPriority="68" w:semiHidden="0" w:name="Medium Grid 2 Accent 5"/>
-    <w:lsdException w:unhideWhenUsed="0" w:uiPriority="69" w:semiHidden="0" w:name="Medium Grid 3 Accent 5"/>
-    <w:lsdException w:unhideWhenUsed="0" w:uiPriority="70" w:semiHidden="0" w:name="Dark List Accent 5"/>
-    <w:lsdException w:unhideWhenUsed="0" w:uiPriority="71" w:semiHidden="0" w:name="Colorful Shading Accent 5"/>
-    <w:lsdException w:unhideWhenUsed="0" w:uiPriority="72" w:semiHidden="0" w:name="Colorful List Accent 5"/>
-    <w:lsdException w:unhideWhenUsed="0" w:uiPriority="73" w:semiHidden="0" w:name="Colorful Grid Accent 5"/>
-    <w:lsdException w:unhideWhenUsed="0" w:uiPriority="60" w:semiHidden="0" w:name="Light Shading Accent 6"/>
-    <w:lsdException w:unhideWhenUsed="0" w:uiPriority="61" w:semiHidden="0" w:name="Light List Accent 6"/>
-    <w:lsdException w:unhideWhenUsed="0" w:uiPriority="62" w:semiHidden="0" w:name="Light Grid Accent 6"/>
-    <w:lsdException w:unhideWhenUsed="0" w:uiPriority="63" w:semiHidden="0" w:name="Medium Shading 1 Accent 6"/>
-    <w:lsdException w:unhideWhenUsed="0" w:uiPriority="64" w:semiHidden="0" w:name="Medium Shading 2 Accent 6"/>
-    <w:lsdException w:unhideWhenUsed="0" w:uiPriority="65" w:semiHidden="0" w:name="Medium List 1 Accent 6"/>
-    <w:lsdException w:unhideWhenUsed="0" w:uiPriority="66" w:semiHidden="0" w:name="Medium List 2 Accent 6"/>
-    <w:lsdException w:unhideWhenUsed="0" w:uiPriority="67" w:semiHidden="0" w:name="Medium Grid 1 Accent 6"/>
-    <w:lsdException w:unhideWhenUsed="0" w:uiPriority="68" w:semiHidden="0" w:name="Medium Grid 2 Accent 6"/>
-    <w:lsdException w:unhideWhenUsed="0" w:uiPriority="69" w:semiHidden="0" w:name="Medium Grid 3 Accent 6"/>
-    <w:lsdException w:unhideWhenUsed="0" w:uiPriority="70" w:semiHidden="0" w:name="Dark List Accent 6"/>
-    <w:lsdException w:unhideWhenUsed="0" w:uiPriority="71" w:semiHidden="0" w:name="Colorful Shading Accent 6"/>
-    <w:lsdException w:unhideWhenUsed="0" w:uiPriority="72" w:semiHidden="0" w:name="Colorful List Accent 6"/>
-    <w:lsdException w:unhideWhenUsed="0" w:uiPriority="73" w:semiHidden="0" w:name="Colorful Grid Accent 6"/>
+  <w:latentStyles w:defLockedState="0" w:defUIPriority="99" w:defSemiHidden="0" w:defUnhideWhenUsed="0" w:defQFormat="0" w:count="376">
+    <w:lsdException w:name="Normal" w:uiPriority="0" w:qFormat="1"/>
+    <w:lsdException w:name="heading 1" w:uiPriority="9" w:qFormat="1"/>
+    <w:lsdException w:name="heading 2" w:semiHidden="1" w:uiPriority="9" w:unhideWhenUsed="1" w:qFormat="1"/>
+    <w:lsdException w:name="heading 3" w:semiHidden="1" w:uiPriority="9" w:unhideWhenUsed="1" w:qFormat="1"/>
+    <w:lsdException w:name="heading 4" w:semiHidden="1" w:uiPriority="9" w:unhideWhenUsed="1" w:qFormat="1"/>
+    <w:lsdException w:name="heading 5" w:semiHidden="1" w:uiPriority="9" w:unhideWhenUsed="1" w:qFormat="1"/>
+    <w:lsdException w:name="heading 6" w:semiHidden="1" w:uiPriority="9" w:unhideWhenUsed="1" w:qFormat="1"/>
+    <w:lsdException w:name="heading 7" w:semiHidden="1" w:uiPriority="9" w:unhideWhenUsed="1" w:qFormat="1"/>
+    <w:lsdException w:name="heading 8" w:semiHidden="1" w:uiPriority="9" w:unhideWhenUsed="1" w:qFormat="1"/>
+    <w:lsdException w:name="heading 9" w:semiHidden="1" w:uiPriority="9" w:unhideWhenUsed="1" w:qFormat="1"/>
+    <w:lsdException w:name="index 1" w:semiHidden="1" w:unhideWhenUsed="1"/>
+    <w:lsdException w:name="index 2" w:semiHidden="1" w:unhideWhenUsed="1"/>
+    <w:lsdException w:name="index 3" w:semiHidden="1" w:unhideWhenUsed="1"/>
+    <w:lsdException w:name="index 4" w:semiHidden="1" w:unhideWhenUsed="1"/>
+    <w:lsdException w:name="index 5" w:semiHidden="1" w:unhideWhenUsed="1"/>
+    <w:lsdException w:name="index 6" w:semiHidden="1" w:unhideWhenUsed="1"/>
+    <w:lsdException w:name="index 7" w:semiHidden="1" w:unhideWhenUsed="1"/>
+    <w:lsdException w:name="index 8" w:semiHidden="1" w:unhideWhenUsed="1"/>
+    <w:lsdException w:name="index 9" w:semiHidden="1" w:unhideWhenUsed="1"/>
+    <w:lsdException w:name="toc 1" w:semiHidden="1" w:uiPriority="39" w:unhideWhenUsed="1"/>
+    <w:lsdException w:name="toc 2" w:semiHidden="1" w:uiPriority="39" w:unhideWhenUsed="1"/>
+    <w:lsdException w:name="toc 3" w:semiHidden="1" w:uiPriority="39" w:unhideWhenUsed="1"/>
+    <w:lsdException w:name="toc 4" w:semiHidden="1" w:uiPriority="39" w:unhideWhenUsed="1"/>
+    <w:lsdException w:name="toc 5" w:semiHidden="1" w:uiPriority="39" w:unhideWhenUsed="1"/>
+    <w:lsdException w:name="toc 6" w:semiHidden="1" w:uiPriority="39" w:unhideWhenUsed="1"/>
+    <w:lsdException w:name="toc 7" w:semiHidden="1" w:uiPriority="39" w:unhideWhenUsed="1"/>
+    <w:lsdException w:name="toc 8" w:semiHidden="1" w:uiPriority="39" w:unhideWhenUsed="1"/>
+    <w:lsdException w:name="toc 9" w:semiHidden="1" w:uiPriority="39" w:unhideWhenUsed="1"/>
+    <w:lsdException w:name="Normal Indent" w:semiHidden="1" w:unhideWhenUsed="1"/>
+    <w:lsdException w:name="footnote text" w:semiHidden="1" w:unhideWhenUsed="1"/>
+    <w:lsdException w:name="annotation text" w:semiHidden="1" w:unhideWhenUsed="1"/>
+    <w:lsdException w:name="header" w:semiHidden="1" w:unhideWhenUsed="1"/>
+    <w:lsdException w:name="footer" w:semiHidden="1" w:unhideWhenUsed="1"/>
+    <w:lsdException w:name="index heading" w:semiHidden="1" w:unhideWhenUsed="1"/>
+    <w:lsdException w:name="caption" w:semiHidden="1" w:uiPriority="35" w:unhideWhenUsed="1" w:qFormat="1"/>
+    <w:lsdException w:name="table of figures" w:semiHidden="1" w:unhideWhenUsed="1"/>
+    <w:lsdException w:name="envelope address" w:semiHidden="1" w:unhideWhenUsed="1"/>
+    <w:lsdException w:name="envelope return" w:semiHidden="1" w:unhideWhenUsed="1"/>
+    <w:lsdException w:name="footnote reference" w:semiHidden="1" w:unhideWhenUsed="1"/>
+    <w:lsdException w:name="annotation reference" w:semiHidden="1" w:unhideWhenUsed="1"/>
+    <w:lsdException w:name="line number" w:semiHidden="1" w:unhideWhenUsed="1"/>
+    <w:lsdException w:name="page number" w:semiHidden="1" w:unhideWhenUsed="1"/>
+    <w:lsdException w:name="endnote reference" w:semiHidden="1" w:unhideWhenUsed="1"/>
+    <w:lsdException w:name="endnote text" w:semiHidden="1" w:unhideWhenUsed="1"/>
+    <w:lsdException w:name="table of authorities" w:semiHidden="1" w:unhideWhenUsed="1"/>
+    <w:lsdException w:name="macro" w:semiHidden="1" w:unhideWhenUsed="1"/>
+    <w:lsdException w:name="toa heading" w:semiHidden="1" w:unhideWhenUsed="1"/>
+    <w:lsdException w:name="List" w:semiHidden="1" w:unhideWhenUsed="1"/>
+    <w:lsdException w:name="List Bullet" w:semiHidden="1" w:unhideWhenUsed="1"/>
+    <w:lsdException w:name="List Number" w:semiHidden="1" w:unhideWhenUsed="1"/>
+    <w:lsdException w:name="List 2" w:semiHidden="1" w:unhideWhenUsed="1"/>
+    <w:lsdException w:name="List 3" w:semiHidden="1" w:unhideWhenUsed="1"/>
+    <w:lsdException w:name="List 4" w:semiHidden="1" w:unhideWhenUsed="1"/>
+    <w:lsdException w:name="List 5" w:semiHidden="1" w:unhideWhenUsed="1"/>
+    <w:lsdException w:name="List Bullet 2" w:semiHidden="1" w:unhideWhenUsed="1"/>
+    <w:lsdException w:name="List Bullet 3" w:semiHidden="1" w:unhideWhenUsed="1"/>
+    <w:lsdException w:name="List Bullet 4" w:semiHidden="1" w:unhideWhenUsed="1"/>
+    <w:lsdException w:name="List Bullet 5" w:semiHidden="1" w:unhideWhenUsed="1"/>
+    <w:lsdException w:name="List Number 2" w:semiHidden="1" w:unhideWhenUsed="1"/>
+    <w:lsdException w:name="List Number 3" w:semiHidden="1" w:unhideWhenUsed="1"/>
+    <w:lsdException w:name="List Number 4" w:semiHidden="1" w:unhideWhenUsed="1"/>
+    <w:lsdException w:name="List Number 5" w:semiHidden="1" w:unhideWhenUsed="1"/>
+    <w:lsdException w:name="Title" w:uiPriority="10" w:qFormat="1"/>
+    <w:lsdException w:name="Closing" w:semiHidden="1" w:unhideWhenUsed="1"/>
+    <w:lsdException w:name="Signature" w:semiHidden="1" w:unhideWhenUsed="1"/>
+    <w:lsdException w:name="Default Paragraph Font" w:semiHidden="1" w:uiPriority="1" w:unhideWhenUsed="1"/>
+    <w:lsdException w:name="Body Text" w:semiHidden="1" w:unhideWhenUsed="1"/>
+    <w:lsdException w:name="Body Text Indent" w:semiHidden="1" w:unhideWhenUsed="1"/>
+    <w:lsdException w:name="List Continue" w:semiHidden="1" w:unhideWhenUsed="1"/>
+    <w:lsdException w:name="List Continue 2" w:semiHidden="1" w:unhideWhenUsed="1"/>
+    <w:lsdException w:name="List Continue 3" w:semiHidden="1" w:unhideWhenUsed="1"/>
+    <w:lsdException w:name="List Continue 4" w:semiHidden="1" w:unhideWhenUsed="1"/>
+    <w:lsdException w:name="List Continue 5" w:semiHidden="1" w:unhideWhenUsed="1"/>
+    <w:lsdException w:name="Message Header" w:semiHidden="1" w:unhideWhenUsed="1"/>
+    <w:lsdException w:name="Subtitle" w:uiPriority="11" w:qFormat="1"/>
+    <w:lsdException w:name="Salutation" w:semiHidden="1" w:unhideWhenUsed="1"/>
+    <w:lsdException w:name="Date" w:semiHidden="1" w:unhideWhenUsed="1"/>
+    <w:lsdException w:name="Body Text First Indent" w:semiHidden="1" w:unhideWhenUsed="1"/>
+    <w:lsdException w:name="Body Text First Indent 2" w:semiHidden="1" w:unhideWhenUsed="1"/>
+    <w:lsdException w:name="Note Heading" w:semiHidden="1" w:unhideWhenUsed="1"/>
+    <w:lsdException w:name="Body Text 2" w:semiHidden="1" w:unhideWhenUsed="1"/>
+    <w:lsdException w:name="Body Text 3" w:semiHidden="1" w:unhideWhenUsed="1"/>
+    <w:lsdException w:name="Body Text Indent 2" w:semiHidden="1" w:unhideWhenUsed="1"/>
+    <w:lsdException w:name="Body Text Indent 3" w:semiHidden="1" w:unhideWhenUsed="1"/>
+    <w:lsdException w:name="Block Text" w:semiHidden="1" w:unhideWhenUsed="1"/>
+    <w:lsdException w:name="Hyperlink" w:semiHidden="1" w:unhideWhenUsed="1"/>
+    <w:lsdException w:name="FollowedHyperlink" w:semiHidden="1" w:unhideWhenUsed="1"/>
+    <w:lsdException w:name="Strong" w:uiPriority="22" w:qFormat="1"/>
+    <w:lsdException w:name="Emphasis" w:uiPriority="20" w:qFormat="1"/>
+    <w:lsdException w:name="Document Map" w:semiHidden="1" w:unhideWhenUsed="1"/>
+    <w:lsdException w:name="Plain Text" w:semiHidden="1" w:unhideWhenUsed="1"/>
+    <w:lsdException w:name="E-mail Signature" w:semiHidden="1" w:unhideWhenUsed="1"/>
+    <w:lsdException w:name="HTML Top of Form" w:semiHidden="1" w:unhideWhenUsed="1"/>
+    <w:lsdException w:name="HTML Bottom of Form" w:semiHidden="1" w:unhideWhenUsed="1"/>
+    <w:lsdException w:name="Normal (Web)" w:semiHidden="1" w:unhideWhenUsed="1"/>
+    <w:lsdException w:name="HTML Acronym" w:semiHidden="1" w:unhideWhenUsed="1"/>
+    <w:lsdException w:name="HTML Address" w:semiHidden="1" w:unhideWhenUsed="1"/>
+    <w:lsdException w:name="HTML Cite" w:semiHidden="1" w:unhideWhenUsed="1"/>
+    <w:lsdException w:name="HTML Code" w:semiHidden="1" w:unhideWhenUsed="1"/>
+    <w:lsdException w:name="HTML Definition" w:semiHidden="1" w:unhideWhenUsed="1"/>
+    <w:lsdException w:name="HTML Keyboard" w:semiHidden="1" w:unhideWhenUsed="1"/>
+    <w:lsdException w:name="HTML Preformatted" w:semiHidden="1" w:unhideWhenUsed="1"/>
+    <w:lsdException w:name="HTML Sample" w:semiHidden="1" w:unhideWhenUsed="1"/>
+    <w:lsdException w:name="HTML Typewriter" w:semiHidden="1" w:unhideWhenUsed="1"/>
+    <w:lsdException w:name="HTML Variable" w:semiHidden="1" w:unhideWhenUsed="1"/>
+    <w:lsdException w:name="Normal Table" w:semiHidden="1" w:unhideWhenUsed="1"/>
+    <w:lsdException w:name="annotation subject" w:semiHidden="1" w:unhideWhenUsed="1"/>
+    <w:lsdException w:name="No List" w:semiHidden="1" w:unhideWhenUsed="1"/>
+    <w:lsdException w:name="Outline List 1" w:semiHidden="1" w:unhideWhenUsed="1"/>
+    <w:lsdException w:name="Outline List 2" w:semiHidden="1" w:unhideWhenUsed="1"/>
+    <w:lsdException w:name="Outline List 3" w:semiHidden="1" w:unhideWhenUsed="1"/>
+    <w:lsdException w:name="Table Simple 1" w:semiHidden="1" w:unhideWhenUsed="1"/>
+    <w:lsdException w:name="Table Simple 2" w:semiHidden="1" w:unhideWhenUsed="1"/>
+    <w:lsdException w:name="Table Simple 3" w:semiHidden="1" w:unhideWhenUsed="1"/>
+    <w:lsdException w:name="Table Classic 1" w:semiHidden="1" w:unhideWhenUsed="1"/>
+    <w:lsdException w:name="Table Classic 2" w:semiHidden="1" w:unhideWhenUsed="1"/>
+    <w:lsdException w:name="Table Classic 3" w:semiHidden="1" w:unhideWhenUsed="1"/>
+    <w:lsdException w:name="Table Classic 4" w:semiHidden="1" w:unhideWhenUsed="1"/>
+    <w:lsdException w:name="Table Colorful 1" w:semiHidden="1" w:unhideWhenUsed="1"/>
+    <w:lsdException w:name="Table Colorful 2" w:semiHidden="1" w:unhideWhenUsed="1"/>
+    <w:lsdException w:name="Table Colorful 3" w:semiHidden="1" w:unhideWhenUsed="1"/>
+    <w:lsdException w:name="Table Columns 1" w:semiHidden="1" w:unhideWhenUsed="1"/>
+    <w:lsdException w:name="Table Columns 2" w:semiHidden="1" w:unhideWhenUsed="1"/>
+    <w:lsdException w:name="Table Columns 3" w:semiHidden="1" w:unhideWhenUsed="1"/>
+    <w:lsdException w:name="Table Columns 4" w:semiHidden="1" w:unhideWhenUsed="1"/>
+    <w:lsdException w:name="Table Columns 5" w:semiHidden="1" w:unhideWhenUsed="1"/>
+    <w:lsdException w:name="Table Grid 1" w:semiHidden="1" w:unhideWhenUsed="1"/>
+    <w:lsdException w:name="Table Grid 2" w:semiHidden="1" w:unhideWhenUsed="1"/>
+    <w:lsdException w:name="Table Grid 3" w:semiHidden="1" w:unhideWhenUsed="1"/>
+    <w:lsdException w:name="Table Grid 4" w:semiHidden="1" w:unhideWhenUsed="1"/>
+    <w:lsdException w:name="Table Grid 5" w:semiHidden="1" w:unhideWhenUsed="1"/>
+    <w:lsdException w:name="Table Grid 6" w:semiHidden="1" w:unhideWhenUsed="1"/>
+    <w:lsdException w:name="Table Grid 7" w:semiHidden="1" w:unhideWhenUsed="1"/>
+    <w:lsdException w:name="Table Grid 8" w:semiHidden="1" w:unhideWhenUsed="1"/>
+    <w:lsdException w:name="Table List 1" w:semiHidden="1" w:unhideWhenUsed="1"/>
+    <w:lsdException w:name="Table List 2" w:semiHidden="1" w:unhideWhenUsed="1"/>
+    <w:lsdException w:name="Table List 3" w:semiHidden="1" w:unhideWhenUsed="1"/>
+    <w:lsdException w:name="Table List 4" w:semiHidden="1" w:unhideWhenUsed="1"/>
+    <w:lsdException w:name="Table List 5" w:semiHidden="1" w:unhideWhenUsed="1"/>
+    <w:lsdException w:name="Table List 6" w:semiHidden="1" w:unhideWhenUsed="1"/>
+    <w:lsdException w:name="Table List 7" w:semiHidden="1" w:unhideWhenUsed="1"/>
+    <w:lsdException w:name="Table List 8" w:semiHidden="1" w:unhideWhenUsed="1"/>
+    <w:lsdException w:name="Table 3D effects 1" w:semiHidden="1" w:unhideWhenUsed="1"/>
+    <w:lsdException w:name="Table 3D effects 2" w:semiHidden="1" w:unhideWhenUsed="1"/>
+    <w:lsdException w:name="Table 3D effects 3" w:semiHidden="1" w:unhideWhenUsed="1"/>
+    <w:lsdException w:name="Table Contemporary" w:semiHidden="1" w:unhideWhenUsed="1"/>
+    <w:lsdException w:name="Table Elegant" w:semiHidden="1" w:unhideWhenUsed="1"/>
+    <w:lsdException w:name="Table Professional" w:semiHidden="1" w:unhideWhenUsed="1"/>
+    <w:lsdException w:name="Table Subtle 1" w:semiHidden="1" w:unhideWhenUsed="1"/>
+    <w:lsdException w:name="Table Subtle 2" w:semiHidden="1" w:unhideWhenUsed="1"/>
+    <w:lsdException w:name="Table Web 1" w:semiHidden="1" w:unhideWhenUsed="1"/>
+    <w:lsdException w:name="Table Web 2" w:semiHidden="1" w:unhideWhenUsed="1"/>
+    <w:lsdException w:name="Table Web 3" w:semiHidden="1" w:unhideWhenUsed="1"/>
+    <w:lsdException w:name="Balloon Text" w:semiHidden="1" w:unhideWhenUsed="1"/>
+    <w:lsdException w:name="Table Grid" w:uiPriority="39"/>
+    <w:lsdException w:name="Table Theme" w:semiHidden="1" w:unhideWhenUsed="1"/>
+    <w:lsdException w:name="Placeholder Text" w:semiHidden="1"/>
+    <w:lsdException w:name="Light Shading" w:uiPriority="60"/>
+    <w:lsdException w:name="Light List" w:uiPriority="61"/>
+    <w:lsdException w:name="Light Grid" w:uiPriority="62"/>
+    <w:lsdException w:name="Medium Shading 1" w:uiPriority="63"/>
+    <w:lsdException w:name="Medium Shading 2" w:uiPriority="64"/>
+    <w:lsdException w:name="Medium List 1" w:uiPriority="65"/>
+    <w:lsdException w:name="Medium List 2" w:uiPriority="66"/>
+    <w:lsdException w:name="Medium Grid 1" w:uiPriority="67"/>
+    <w:lsdException w:name="Medium Grid 2" w:uiPriority="68"/>
+    <w:lsdException w:name="Medium Grid 3" w:uiPriority="69"/>
+    <w:lsdException w:name="Dark List" w:uiPriority="70"/>
+    <w:lsdException w:name="Colorful Shading" w:uiPriority="71"/>
+    <w:lsdException w:name="Colorful List" w:uiPriority="72"/>
+    <w:lsdException w:name="Colorful Grid" w:uiPriority="73"/>
+    <w:lsdException w:name="Light Shading Accent 1" w:uiPriority="60"/>
+    <w:lsdException w:name="Light List Accent 1" w:uiPriority="61"/>
+    <w:lsdException w:name="Light Grid Accent 1" w:uiPriority="62"/>
+    <w:lsdException w:name="Medium Shading 1 Accent 1" w:uiPriority="63"/>
+    <w:lsdException w:name="Medium Shading 2 Accent 1" w:uiPriority="64"/>
+    <w:lsdException w:name="Medium List 1 Accent 1" w:uiPriority="65"/>
+    <w:lsdException w:name="Revision" w:semiHidden="1"/>
+    <w:lsdException w:name="List Paragraph" w:uiPriority="34" w:qFormat="1"/>
+    <w:lsdException w:name="Medium List 2 Accent 1" w:uiPriority="66"/>
+    <w:lsdException w:name="Medium Grid 1 Accent 1" w:uiPriority="67"/>
+    <w:lsdException w:name="Medium Grid 2 Accent 1" w:uiPriority="68"/>
+    <w:lsdException w:name="Medium Grid 3 Accent 1" w:uiPriority="69"/>
+    <w:lsdException w:name="Dark List Accent 1" w:uiPriority="70"/>
+    <w:lsdException w:name="Colorful Shading Accent 1" w:uiPriority="71"/>
+    <w:lsdException w:name="Colorful List Accent 1" w:uiPriority="72"/>
+    <w:lsdException w:name="Colorful Grid Accent 1" w:uiPriority="73"/>
+    <w:lsdException w:name="Light Shading Accent 2" w:uiPriority="60"/>
+    <w:lsdException w:name="Light List Accent 2" w:uiPriority="61"/>
+    <w:lsdException w:name="Light Grid Accent 2" w:uiPriority="62"/>
+    <w:lsdException w:name="Medium Shading 1 Accent 2" w:uiPriority="63"/>
+    <w:lsdException w:name="Medium Shading 2 Accent 2" w:uiPriority="64"/>
+    <w:lsdException w:name="Medium List 1 Accent 2" w:uiPriority="65"/>
+    <w:lsdException w:name="Medium List 2 Accent 2" w:uiPriority="66"/>
+    <w:lsdException w:name="Medium Grid 1 Accent 2" w:uiPriority="67"/>
+    <w:lsdException w:name="Medium Grid 2 Accent 2" w:uiPriority="68"/>
+    <w:lsdException w:name="Medium Grid 3 Accent 2" w:uiPriority="69"/>
+    <w:lsdException w:name="Dark List Accent 2" w:uiPriority="70"/>
+    <w:lsdException w:name="Colorful Shading Accent 2" w:uiPriority="71"/>
+    <w:lsdException w:name="Colorful List Accent 2" w:uiPriority="72"/>
+    <w:lsdException w:name="Colorful Grid Accent 2" w:uiPriority="73"/>
+    <w:lsdException w:name="Light Shading Accent 3" w:uiPriority="60"/>
+    <w:lsdException w:name="Light List Accent 3" w:uiPriority="61"/>
+    <w:lsdException w:name="Light Grid Accent 3" w:uiPriority="62"/>
+    <w:lsdException w:name="Medium Shading 1 Accent 3" w:uiPriority="63"/>
+    <w:lsdException w:name="Medium Shading 2 Accent 3" w:uiPriority="64"/>
+    <w:lsdException w:name="Medium List 1 Accent 3" w:uiPriority="65"/>
+    <w:lsdException w:name="Medium List 2 Accent 3" w:uiPriority="66"/>
+    <w:lsdException w:name="Medium Grid 1 Accent 3" w:uiPriority="67"/>
+    <w:lsdException w:name="Medium Grid 2 Accent 3" w:uiPriority="68"/>
+    <w:lsdException w:name="Medium Grid 3 Accent 3" w:uiPriority="69"/>
+    <w:lsdException w:name="Dark List Accent 3" w:uiPriority="70"/>
+    <w:lsdException w:name="Colorful Shading Accent 3" w:uiPriority="71"/>
+    <w:lsdException w:name="Colorful List Accent 3" w:uiPriority="72"/>
+    <w:lsdException w:name="Colorful Grid Accent 3" w:uiPriority="73"/>
+    <w:lsdException w:name="Light Shading Accent 4" w:uiPriority="60"/>
+    <w:lsdException w:name="Light List Accent 4" w:uiPriority="61"/>
+    <w:lsdException w:name="Light Grid Accent 4" w:uiPriority="62"/>
+    <w:lsdException w:name="Medium Shading 1 Accent 4" w:uiPriority="63"/>
+    <w:lsdException w:name="Medium Shading 2 Accent 4" w:uiPriority="64"/>
+    <w:lsdException w:name="Medium List 1 Accent 4" w:uiPriority="65"/>
+    <w:lsdException w:name="Medium List 2 Accent 4" w:uiPriority="66"/>
+    <w:lsdException w:name="Medium Grid 1 Accent 4" w:uiPriority="67"/>
+    <w:lsdException w:name="Medium Grid 2 Accent 4" w:uiPriority="68"/>
+    <w:lsdException w:name="Medium Grid 3 Accent 4" w:uiPriority="69"/>
+    <w:lsdException w:name="Dark List Accent 4" w:uiPriority="70"/>
+    <w:lsdException w:name="Colorful Shading Accent 4" w:uiPriority="71"/>
+    <w:lsdException w:name="Colorful List Accent 4" w:uiPriority="72"/>
+    <w:lsdException w:name="Colorful Grid Accent 4" w:uiPriority="73"/>
+    <w:lsdException w:name="Light Shading Accent 5" w:uiPriority="60"/>
+    <w:lsdException w:name="Light List Accent 5" w:uiPriority="61"/>
+    <w:lsdException w:name="Light Grid Accent 5" w:uiPriority="62"/>
+    <w:lsdException w:name="Medium Shading 1 Accent 5" w:uiPriority="63"/>
+    <w:lsdException w:name="Medium Shading 2 Accent 5" w:uiPriority="64"/>
+    <w:lsdException w:name="Medium List 1 Accent 5" w:uiPriority="65"/>
+    <w:lsdException w:name="Medium List 2 Accent 5" w:uiPriority="66"/>
+    <w:lsdException w:name="Medium Grid 1 Accent 5" w:uiPriority="67"/>
+    <w:lsdException w:name="Medium Grid 2 Accent 5" w:uiPriority="68"/>
+    <w:lsdException w:name="Medium Grid 3 Accent 5" w:uiPriority="69"/>
+    <w:lsdException w:name="Dark List Accent 5" w:uiPriority="70"/>
+    <w:lsdException w:name="Colorful Shading Accent 5" w:uiPriority="71"/>
+    <w:lsdException w:name="Colorful List Accent 5" w:uiPriority="72"/>
+    <w:lsdException w:name="Colorful Grid Accent 5" w:uiPriority="73"/>
+    <w:lsdException w:name="Light Shading Accent 6" w:uiPriority="60"/>
+    <w:lsdException w:name="Light List Accent 6" w:uiPriority="61"/>
+    <w:lsdException w:name="Light Grid Accent 6" w:uiPriority="62"/>
+    <w:lsdException w:name="Medium Shading 1 Accent 6" w:uiPriority="63"/>
+    <w:lsdException w:name="Medium Shading 2 Accent 6" w:uiPriority="64"/>
+    <w:lsdException w:name="Medium List 1 Accent 6" w:uiPriority="65"/>
+    <w:lsdException w:name="Medium List 2 Accent 6" w:uiPriority="66"/>
+    <w:lsdException w:name="Medium Grid 1 Accent 6" w:uiPriority="67"/>
+    <w:lsdException w:name="Medium Grid 2 Accent 6" w:uiPriority="68"/>
+    <w:lsdException w:name="Medium Grid 3 Accent 6" w:uiPriority="69"/>
+    <w:lsdException w:name="Dark List Accent 6" w:uiPriority="70"/>
+    <w:lsdException w:name="Colorful Shading Accent 6" w:uiPriority="71"/>
+    <w:lsdException w:name="Colorful List Accent 6" w:uiPriority="72"/>
+    <w:lsdException w:name="Colorful Grid Accent 6" w:uiPriority="73"/>
+    <w:lsdException w:name="Subtle Emphasis" w:uiPriority="19" w:qFormat="1"/>
+    <w:lsdException w:name="Intense Emphasis" w:uiPriority="21" w:qFormat="1"/>
+    <w:lsdException w:name="Subtle Reference" w:uiPriority="31" w:qFormat="1"/>
+    <w:lsdException w:name="Intense Reference" w:uiPriority="32" w:qFormat="1"/>
+    <w:lsdException w:name="Book Title" w:uiPriority="33" w:qFormat="1"/>
+    <w:lsdException w:name="Bibliography" w:semiHidden="1" w:uiPriority="37" w:unhideWhenUsed="1"/>
+    <w:lsdException w:name="TOC Heading" w:semiHidden="1" w:uiPriority="39" w:unhideWhenUsed="1" w:qFormat="1"/>
+    <w:lsdException w:name="Plain Table 1" w:uiPriority="41"/>
+    <w:lsdException w:name="Plain Table 2" w:uiPriority="42"/>
+    <w:lsdException w:name="Plain Table 3" w:uiPriority="43"/>
+    <w:lsdException w:name="Plain Table 4" w:uiPriority="44"/>
+    <w:lsdException w:name="Plain Table 5" w:uiPriority="45"/>
+    <w:lsdException w:name="Grid Table Light" w:uiPriority="40"/>
+    <w:lsdException w:name="Grid Table 1 Light" w:uiPriority="46"/>
+    <w:lsdException w:name="Grid Table 2" w:uiPriority="47"/>
+    <w:lsdException w:name="Grid Table 3" w:uiPriority="48"/>
+    <w:lsdException w:name="Grid Table 4" w:uiPriority="49"/>
+    <w:lsdException w:name="Grid Table 5 Dark" w:uiPriority="50"/>
+    <w:lsdException w:name="Grid Table 6 Colorful" w:uiPriority="51"/>
+    <w:lsdException w:name="Grid Table 7 Colorful" w:uiPriority="52"/>
+    <w:lsdException w:name="Grid Table 1 Light Accent 1" w:uiPriority="46"/>
+    <w:lsdException w:name="Grid Table 2 Accent 1" w:uiPriority="47"/>
+    <w:lsdException w:name="Grid Table 3 Accent 1" w:uiPriority="48"/>
+    <w:lsdException w:name="Grid Table 4 Accent 1" w:uiPriority="49"/>
+    <w:lsdException w:name="Grid Table 5 Dark Accent 1" w:uiPriority="50"/>
+    <w:lsdException w:name="Grid Table 6 Colorful Accent 1" w:uiPriority="51"/>
+    <w:lsdException w:name="Grid Table 7 Colorful Accent 1" w:uiPriority="52"/>
+    <w:lsdException w:name="Grid Table 1 Light Accent 2" w:uiPriority="46"/>
+    <w:lsdException w:name="Grid Table 2 Accent 2" w:uiPriority="47"/>
+    <w:lsdException w:name="Grid Table 3 Accent 2" w:uiPriority="48"/>
+    <w:lsdException w:name="Grid Table 4 Accent 2" w:uiPriority="49"/>
+    <w:lsdException w:name="Grid Table 5 Dark Accent 2" w:uiPriority="50"/>
+    <w:lsdException w:name="Grid Table 6 Colorful Accent 2" w:uiPriority="51"/>
+    <w:lsdException w:name="Grid Table 7 Colorful Accent 2" w:uiPriority="52"/>
+    <w:lsdException w:name="Grid Table 1 Light Accent 3" w:uiPriority="46"/>
+    <w:lsdException w:name="Grid Table 2 Accent 3" w:uiPriority="47"/>
+    <w:lsdException w:name="Grid Table 3 Accent 3" w:uiPriority="48"/>
+    <w:lsdException w:name="Grid Table 4 Accent 3" w:uiPriority="49"/>
+    <w:lsdException w:name="Grid Table 5 Dark Accent 3" w:uiPriority="50"/>
+    <w:lsdException w:name="Grid Table 6 Colorful Accent 3" w:uiPriority="51"/>
+    <w:lsdException w:name="Grid Table 7 Colorful Accent 3" w:uiPriority="52"/>
+    <w:lsdException w:name="Grid Table 1 Light Accent 4" w:uiPriority="46"/>
+    <w:lsdException w:name="Grid Table 2 Accent 4" w:uiPriority="47"/>
+    <w:lsdException w:name="Grid Table 3 Accent 4" w:uiPriority="48"/>
+    <w:lsdException w:name="Grid Table 4 Accent 4" w:uiPriority="49"/>
+    <w:lsdException w:name="Grid Table 5 Dark Accent 4" w:uiPriority="50"/>
+    <w:lsdException w:name="Grid Table 6 Colorful Accent 4" w:uiPriority="51"/>
+    <w:lsdException w:name="Grid Table 7 Colorful Accent 4" w:uiPriority="52"/>
+    <w:lsdException w:name="Grid Table 1 Light Accent 5" w:uiPriority="46"/>
+    <w:lsdException w:name="Grid Table 2 Accent 5" w:uiPriority="47"/>
+    <w:lsdException w:name="Grid Table 3 Accent 5" w:uiPriority="48"/>
+    <w:lsdException w:name="Grid Table 4 Accent 5" w:uiPriority="49"/>
+    <w:lsdException w:name="Grid Table 5 Dark Accent 5" w:uiPriority="50"/>
+    <w:lsdException w:name="Grid Table 6 Colorful Accent 5" w:uiPriority="51"/>
+    <w:lsdException w:name="Grid Table 7 Colorful Accent 5" w:uiPriority="52"/>
+    <w:lsdException w:name="Grid Table 1 Light Accent 6" w:uiPriority="46"/>
+    <w:lsdException w:name="Grid Table 2 Accent 6" w:uiPriority="47"/>
+    <w:lsdException w:name="Grid Table 3 Accent 6" w:uiPriority="48"/>
+    <w:lsdException w:name="Grid Table 4 Accent 6" w:uiPriority="49"/>
+    <w:lsdException w:name="Grid Table 5 Dark Accent 6" w:uiPriority="50"/>
+    <w:lsdException w:name="Grid Table 6 Colorful Accent 6" w:uiPriority="51"/>
+    <w:lsdException w:name="Grid Table 7 Colorful Accent 6" w:uiPriority="52"/>
+    <w:lsdException w:name="List Table 1 Light" w:uiPriority="46"/>
+    <w:lsdException w:name="List Table 2" w:uiPriority="47"/>
+    <w:lsdException w:name="List Table 3" w:uiPriority="48"/>
+    <w:lsdException w:name="List Table 4" w:uiPriority="49"/>
+    <w:lsdException w:name="List Table 5 Dark" w:uiPriority="50"/>
+    <w:lsdException w:name="List Table 6 Colorful" w:uiPriority="51"/>
+    <w:lsdException w:name="List Table 7 Colorful" w:uiPriority="52"/>
+    <w:lsdException w:name="List Table 1 Light Accent 1" w:uiPriority="46"/>
+    <w:lsdException w:name="List Table 2 Accent 1" w:uiPriority="47"/>
+    <w:lsdException w:name="List Table 3 Accent 1" w:uiPriority="48"/>
+    <w:lsdException w:name="List Table 4 Accent 1" w:uiPriority="49"/>
+    <w:lsdException w:name="List Table 5 Dark Accent 1" w:uiPriority="50"/>
+    <w:lsdException w:name="List Table 6 Colorful Accent 1" w:uiPriority="51"/>
+    <w:lsdException w:name="List Table 7 Colorful Accent 1" w:uiPriority="52"/>
+    <w:lsdException w:name="List Table 1 Light Accent 2" w:uiPriority="46"/>
+    <w:lsdException w:name="List Table 2 Accent 2" w:uiPriority="47"/>
+    <w:lsdException w:name="List Table 3 Accent 2" w:uiPriority="48"/>
+    <w:lsdException w:name="List Table 4 Accent 2" w:uiPriority="49"/>
+    <w:lsdException w:name="List Table 5 Dark Accent 2" w:uiPriority="50"/>
+    <w:lsdException w:name="List Table 6 Colorful Accent 2" w:uiPriority="51"/>
+    <w:lsdException w:name="List Table 7 Colorful Accent 2" w:uiPriority="52"/>
+    <w:lsdException w:name="List Table 1 Light Accent 3" w:uiPriority="46"/>
+    <w:lsdException w:name="List Table 2 Accent 3" w:uiPriority="47"/>
+    <w:lsdException w:name="List Table 3 Accent 3" w:uiPriority="48"/>
+    <w:lsdException w:name="List Table 4 Accent 3" w:uiPriority="49"/>
+    <w:lsdException w:name="List Table 5 Dark Accent 3" w:uiPriority="50"/>
+    <w:lsdException w:name="List Table 6 Colorful Accent 3" w:uiPriority="51"/>
+    <w:lsdException w:name="List Table 7 Colorful Accent 3" w:uiPriority="52"/>
+    <w:lsdException w:name="List Table 1 Light Accent 4" w:uiPriority="46"/>
+    <w:lsdException w:name="List Table 2 Accent 4" w:uiPriority="47"/>
+    <w:lsdException w:name="List Table 3 Accent 4" w:uiPriority="48"/>
+    <w:lsdException w:name="List Table 4 Accent 4" w:uiPriority="49"/>
+    <w:lsdException w:name="List Table 5 Dark Accent 4" w:uiPriority="50"/>
+    <w:lsdException w:name="List Table 6 Colorful Accent 4" w:uiPriority="51"/>
+    <w:lsdException w:name="List Table 7 Colorful Accent 4" w:uiPriority="52"/>
+    <w:lsdException w:name="List Table 1 Light Accent 5" w:uiPriority="46"/>
+    <w:lsdException w:name="List Table 2 Accent 5" w:uiPriority="47"/>
+    <w:lsdException w:name="List Table 3 Accent 5" w:uiPriority="48"/>
+    <w:lsdException w:name="List Table 4 Accent 5" w:uiPriority="49"/>
+    <w:lsdException w:name="List Table 5 Dark Accent 5" w:uiPriority="50"/>
+    <w:lsdException w:name="List Table 6 Colorful Accent 5" w:uiPriority="51"/>
+    <w:lsdException w:name="List Table 7 Colorful Accent 5" w:uiPriority="52"/>
+    <w:lsdException w:name="List Table 1 Light Accent 6" w:uiPriority="46"/>
+    <w:lsdException w:name="List Table 2 Accent 6" w:uiPriority="47"/>
+    <w:lsdException w:name="List Table 3 Accent 6" w:uiPriority="48"/>
+    <w:lsdException w:name="List Table 4 Accent 6" w:uiPriority="49"/>
+    <w:lsdException w:name="List Table 5 Dark Accent 6" w:uiPriority="50"/>
+    <w:lsdException w:name="List Table 6 Colorful Accent 6" w:uiPriority="51"/>
+    <w:lsdException w:name="List Table 7 Colorful Accent 6" w:uiPriority="52"/>
+    <w:lsdException w:name="Mention" w:semiHidden="1" w:unhideWhenUsed="1"/>
+    <w:lsdException w:name="Smart Hyperlink" w:semiHidden="1" w:unhideWhenUsed="1"/>
+    <w:lsdException w:name="Hashtag" w:semiHidden="1" w:unhideWhenUsed="1"/>
+    <w:lsdException w:name="Unresolved Mention" w:semiHidden="1" w:unhideWhenUsed="1"/>
+    <w:lsdException w:name="Smart Link" w:semiHidden="1" w:unhideWhenUsed="1"/>
   </w:latentStyles>
-  <w:style w:type="paragraph" w:default="1" w:styleId="1">
+  <w:style w:type="paragraph" w:default="1" w:styleId="a">
     <w:name w:val="Normal"/>
     <w:qFormat/>
-    <w:uiPriority w:val="0"/>
-    <w:pPr>
-      <w:spacing w:after="160" w:line="259" w:lineRule="auto"/>
-    </w:pPr>
     <w:rPr>
-      <w:rFonts w:asciiTheme="minorHAnsi" w:hAnsiTheme="minorHAnsi" w:eastAsiaTheme="minorHAnsi" w:cstheme="minorBidi"/>
+      <w:rFonts w:eastAsiaTheme="minorHAnsi"/>
       <w:sz w:val="22"/>
       <w:szCs w:val="22"/>
-      <w:lang w:val="en-US" w:eastAsia="en-US" w:bidi="he-IL"/>
+      <w:lang w:val="en-US" w:eastAsia="en-US"/>
     </w:rPr>
   </w:style>
-  <w:style w:type="character" w:default="1" w:styleId="2">
+  <w:style w:type="character" w:default="1" w:styleId="a0">
     <w:name w:val="Default Paragraph Font"/>
+    <w:uiPriority w:val="1"/>
     <w:semiHidden/>
     <w:unhideWhenUsed/>
-    <w:uiPriority w:val="1"/>
   </w:style>
-  <w:style w:type="table" w:default="1" w:styleId="3">
+  <w:style w:type="table" w:default="1" w:styleId="a1">
     <w:name w:val="Normal Table"/>
+    <w:uiPriority w:val="99"/>
     <w:semiHidden/>
     <w:unhideWhenUsed/>
-    <w:uiPriority w:val="99"/>
     <w:tblPr>
+      <w:tblInd w:w="0" w:type="dxa"/>
       <w:tblCellMar>
         <w:top w:w="0" w:type="dxa"/>
         <w:left w:w="108" w:type="dxa"/>
@@ -3593,29 +4018,35 @@
       </w:tblCellMar>
     </w:tblPr>
   </w:style>
-  <w:style w:type="table" w:styleId="4">
+  <w:style w:type="numbering" w:default="1" w:styleId="a2">
+    <w:name w:val="No List"/>
+    <w:uiPriority w:val="99"/>
+    <w:semiHidden/>
+    <w:unhideWhenUsed/>
+  </w:style>
+  <w:style w:type="table" w:styleId="a3">
     <w:name w:val="Table Grid"/>
-    <w:basedOn w:val="3"/>
+    <w:basedOn w:val="a1"/>
     <w:uiPriority w:val="39"/>
     <w:pPr>
       <w:spacing w:after="0" w:line="240" w:lineRule="auto"/>
     </w:pPr>
     <w:tblPr>
       <w:tblBorders>
-        <w:top w:val="single" w:color="auto" w:sz="4" w:space="0"/>
-        <w:left w:val="single" w:color="auto" w:sz="4" w:space="0"/>
-        <w:bottom w:val="single" w:color="auto" w:sz="4" w:space="0"/>
-        <w:right w:val="single" w:color="auto" w:sz="4" w:space="0"/>
-        <w:insideH w:val="single" w:color="auto" w:sz="4" w:space="0"/>
-        <w:insideV w:val="single" w:color="auto" w:sz="4" w:space="0"/>
+        <w:top w:val="single" w:sz="4" w:space="0" w:color="auto"/>
+        <w:left w:val="single" w:sz="4" w:space="0" w:color="auto"/>
+        <w:bottom w:val="single" w:sz="4" w:space="0" w:color="auto"/>
+        <w:right w:val="single" w:sz="4" w:space="0" w:color="auto"/>
+        <w:insideH w:val="single" w:sz="4" w:space="0" w:color="auto"/>
+        <w:insideV w:val="single" w:sz="4" w:space="0" w:color="auto"/>
       </w:tblBorders>
     </w:tblPr>
   </w:style>
-  <w:style w:type="paragraph" w:styleId="5">
+  <w:style w:type="paragraph" w:styleId="a4">
     <w:name w:val="List Paragraph"/>
-    <w:basedOn w:val="1"/>
+    <w:basedOn w:val="a"/>
+    <w:uiPriority w:val="34"/>
     <w:qFormat/>
-    <w:uiPriority w:val="34"/>
     <w:pPr>
       <w:ind w:left="720"/>
       <w:contextualSpacing/>
@@ -3876,6 +4307,7 @@
     </a:fmtScheme>
   </a:themeElements>
   <a:objectDefaults/>
+  <a:extraClrSchemeLst/>
 </a:theme>
 </file>
 

</xml_diff>